<commit_message>
Updated Comp4 Project Document
</commit_message>
<xml_diff>
--- a/AQA Comp 4 Project (2).docx
+++ b/AQA Comp 4 Project (2).docx
@@ -1,6 +1,6 @@
 
 <file path=word/document.xml><?xml version="1.0" encoding="utf-8"?>
-<w:document xmlns:wpc="http://schemas.microsoft.com/office/word/2010/wordprocessingCanvas" xmlns:mc="http://schemas.openxmlformats.org/markup-compatibility/2006" xmlns:o="urn:schemas-microsoft-com:office:office" xmlns:r="http://schemas.openxmlformats.org/officeDocument/2006/relationships" xmlns:m="http://schemas.openxmlformats.org/officeDocument/2006/math" xmlns:v="urn:schemas-microsoft-com:vml" xmlns:wp14="http://schemas.microsoft.com/office/word/2010/wordprocessingDrawing" xmlns:wp="http://schemas.openxmlformats.org/drawingml/2006/wordprocessingDrawing" xmlns:w10="urn:schemas-microsoft-com:office:word" xmlns:w="http://schemas.openxmlformats.org/wordprocessingml/2006/main" xmlns:w14="http://schemas.microsoft.com/office/word/2010/wordml" xmlns:w15="http://schemas.microsoft.com/office/word/2012/wordml" xmlns:wpg="http://schemas.microsoft.com/office/word/2010/wordprocessingGroup" xmlns:wpi="http://schemas.microsoft.com/office/word/2010/wordprocessingInk" xmlns:wne="http://schemas.microsoft.com/office/word/2006/wordml" xmlns:wps="http://schemas.microsoft.com/office/word/2010/wordprocessingShape" mc:Ignorable="w14 w15 wp14">
+<w:document xmlns:wpc="http://schemas.microsoft.com/office/word/2010/wordprocessingCanvas" xmlns:mo="http://schemas.microsoft.com/office/mac/office/2008/main" xmlns:mc="http://schemas.openxmlformats.org/markup-compatibility/2006" xmlns:mv="urn:schemas-microsoft-com:mac:vml" xmlns:o="urn:schemas-microsoft-com:office:office" xmlns:r="http://schemas.openxmlformats.org/officeDocument/2006/relationships" xmlns:m="http://schemas.openxmlformats.org/officeDocument/2006/math" xmlns:v="urn:schemas-microsoft-com:vml" xmlns:wp14="http://schemas.microsoft.com/office/word/2010/wordprocessingDrawing" xmlns:wp="http://schemas.openxmlformats.org/drawingml/2006/wordprocessingDrawing" xmlns:w10="urn:schemas-microsoft-com:office:word" xmlns:w="http://schemas.openxmlformats.org/wordprocessingml/2006/main" xmlns:w14="http://schemas.microsoft.com/office/word/2010/wordml" xmlns:wpg="http://schemas.microsoft.com/office/word/2010/wordprocessingGroup" xmlns:wpi="http://schemas.microsoft.com/office/word/2010/wordprocessingInk" xmlns:wne="http://schemas.microsoft.com/office/word/2006/wordml" xmlns:wps="http://schemas.microsoft.com/office/word/2010/wordprocessingShape" mc:Ignorable="w14 wp14">
   <w:body>
     <w:p>
       <w:pPr>
@@ -9,8 +9,6 @@
         <w:ind w:left="-280" w:hanging="14"/>
       </w:pPr>
       <w:bookmarkStart w:id="0" w:name="_Toc202265354"/>
-      <w:bookmarkStart w:id="1" w:name="_GoBack"/>
-      <w:bookmarkEnd w:id="1"/>
       <w:r>
         <w:t xml:space="preserve">Author: </w:t>
       </w:r>
@@ -4114,30 +4112,30 @@
       <w:pPr>
         <w:pStyle w:val="Heading1"/>
       </w:pPr>
-      <w:bookmarkStart w:id="2" w:name="_Toc272224515"/>
-      <w:bookmarkStart w:id="3" w:name="_Toc274155236"/>
+      <w:bookmarkStart w:id="1" w:name="_Toc272224515"/>
+      <w:bookmarkStart w:id="2" w:name="_Toc274155236"/>
       <w:r>
         <w:lastRenderedPageBreak/>
         <w:t>Analysis</w:t>
       </w:r>
+      <w:bookmarkEnd w:id="1"/>
       <w:bookmarkEnd w:id="2"/>
+    </w:p>
+    <w:p>
+      <w:pPr>
+        <w:pStyle w:val="Heading2"/>
+      </w:pPr>
+      <w:bookmarkStart w:id="3" w:name="_Ref272224050"/>
+      <w:bookmarkStart w:id="4" w:name="_Ref272224057"/>
+      <w:bookmarkStart w:id="5" w:name="_Toc272224516"/>
+      <w:bookmarkStart w:id="6" w:name="_Toc274155237"/>
+      <w:r>
+        <w:t>Background</w:t>
+      </w:r>
       <w:bookmarkEnd w:id="3"/>
-    </w:p>
-    <w:p>
-      <w:pPr>
-        <w:pStyle w:val="Heading2"/>
-      </w:pPr>
-      <w:bookmarkStart w:id="4" w:name="_Ref272224050"/>
-      <w:bookmarkStart w:id="5" w:name="_Ref272224057"/>
-      <w:bookmarkStart w:id="6" w:name="_Toc272224516"/>
-      <w:bookmarkStart w:id="7" w:name="_Toc274155237"/>
-      <w:r>
-        <w:t>Background</w:t>
-      </w:r>
       <w:bookmarkEnd w:id="4"/>
       <w:bookmarkEnd w:id="5"/>
       <w:bookmarkEnd w:id="6"/>
-      <w:bookmarkEnd w:id="7"/>
     </w:p>
     <w:p>
       <w:pPr>
@@ -4226,8 +4224,8 @@
           <w:lang w:eastAsia="en-GB"/>
         </w:rPr>
       </w:pPr>
-      <w:bookmarkStart w:id="8" w:name="_Ref272577899"/>
-      <w:bookmarkStart w:id="9" w:name="_Toc272224517"/>
+      <w:bookmarkStart w:id="7" w:name="_Ref272577899"/>
+      <w:bookmarkStart w:id="8" w:name="_Toc272224517"/>
       <w:r>
         <w:br w:type="page"/>
       </w:r>
@@ -4236,43 +4234,43 @@
       <w:pPr>
         <w:pStyle w:val="Heading2"/>
       </w:pPr>
-      <w:bookmarkStart w:id="10" w:name="_Toc274155238"/>
+      <w:bookmarkStart w:id="9" w:name="_Toc274155238"/>
       <w:r>
         <w:lastRenderedPageBreak/>
         <w:t>Description of current system</w:t>
       </w:r>
-      <w:bookmarkEnd w:id="8"/>
+      <w:bookmarkEnd w:id="7"/>
+      <w:bookmarkEnd w:id="9"/>
+    </w:p>
+    <w:p>
+      <w:pPr>
+        <w:pStyle w:val="BodyText"/>
+      </w:pPr>
+      <w:r>
+        <w:t>To better understand the current system I spent an hour interviewing the person who performs the role of absence administrator. Q&amp;A from this interview is detailed below.</w:t>
+      </w:r>
+    </w:p>
+    <w:p>
+      <w:pPr>
+        <w:pStyle w:val="Heading3"/>
+      </w:pPr>
+      <w:bookmarkStart w:id="10" w:name="_Toc274155239"/>
+      <w:r>
+        <w:t xml:space="preserve">Interview with </w:t>
+      </w:r>
+      <w:r>
+        <w:t>A</w:t>
+      </w:r>
+      <w:r>
+        <w:t xml:space="preserve">nn </w:t>
+      </w:r>
+      <w:r>
+        <w:t xml:space="preserve">– the absence administrator for the </w:t>
+      </w:r>
+      <w:r>
+        <w:t>company</w:t>
+      </w:r>
       <w:bookmarkEnd w:id="10"/>
-    </w:p>
-    <w:p>
-      <w:pPr>
-        <w:pStyle w:val="BodyText"/>
-      </w:pPr>
-      <w:r>
-        <w:t>To better understand the current system I spent an hour interviewing the person who performs the role of absence administrator. Q&amp;A from this interview is detailed below.</w:t>
-      </w:r>
-    </w:p>
-    <w:p>
-      <w:pPr>
-        <w:pStyle w:val="Heading3"/>
-      </w:pPr>
-      <w:bookmarkStart w:id="11" w:name="_Toc274155239"/>
-      <w:r>
-        <w:t xml:space="preserve">Interview with </w:t>
-      </w:r>
-      <w:r>
-        <w:t>A</w:t>
-      </w:r>
-      <w:r>
-        <w:t xml:space="preserve">nn </w:t>
-      </w:r>
-      <w:r>
-        <w:t xml:space="preserve">– the absence administrator for the </w:t>
-      </w:r>
-      <w:r>
-        <w:t>company</w:t>
-      </w:r>
-      <w:bookmarkEnd w:id="11"/>
     </w:p>
     <w:p>
       <w:r>
@@ -5832,23 +5830,23 @@
       <w:pPr>
         <w:pStyle w:val="Heading2"/>
       </w:pPr>
-      <w:bookmarkStart w:id="12" w:name="_Toc274155240"/>
+      <w:bookmarkStart w:id="11" w:name="_Toc274155240"/>
       <w:r>
         <w:lastRenderedPageBreak/>
         <w:t>Problem identification</w:t>
       </w:r>
-      <w:bookmarkEnd w:id="9"/>
+      <w:bookmarkEnd w:id="8"/>
+      <w:bookmarkEnd w:id="11"/>
+    </w:p>
+    <w:p>
+      <w:pPr>
+        <w:pStyle w:val="Heading3"/>
+      </w:pPr>
+      <w:bookmarkStart w:id="12" w:name="_Toc274155241"/>
+      <w:r>
+        <w:t>Questionnaire to solicit feedback from current users of the system</w:t>
+      </w:r>
       <w:bookmarkEnd w:id="12"/>
-    </w:p>
-    <w:p>
-      <w:pPr>
-        <w:pStyle w:val="Heading3"/>
-      </w:pPr>
-      <w:bookmarkStart w:id="13" w:name="_Toc274155241"/>
-      <w:r>
-        <w:t>Questionnaire to solicit feedback from current users of the system</w:t>
-      </w:r>
-      <w:bookmarkEnd w:id="13"/>
     </w:p>
     <w:p>
       <w:pPr>
@@ -6013,11 +6011,11 @@
       <w:pPr>
         <w:pStyle w:val="Heading3"/>
       </w:pPr>
-      <w:bookmarkStart w:id="14" w:name="_Toc274155242"/>
+      <w:bookmarkStart w:id="13" w:name="_Toc274155242"/>
       <w:r>
         <w:t>Reponses</w:t>
       </w:r>
-      <w:bookmarkEnd w:id="14"/>
+      <w:bookmarkEnd w:id="13"/>
     </w:p>
     <w:p>
       <w:pPr>
@@ -6501,16 +6499,16 @@
       <w:pPr>
         <w:pStyle w:val="Heading2"/>
       </w:pPr>
-      <w:bookmarkStart w:id="15" w:name="_Ref272224084"/>
-      <w:bookmarkStart w:id="16" w:name="_Toc272224519"/>
-      <w:bookmarkStart w:id="17" w:name="_Toc274155243"/>
+      <w:bookmarkStart w:id="14" w:name="_Ref272224084"/>
+      <w:bookmarkStart w:id="15" w:name="_Toc272224519"/>
+      <w:bookmarkStart w:id="16" w:name="_Toc274155243"/>
       <w:r>
         <w:lastRenderedPageBreak/>
         <w:t>User identification</w:t>
       </w:r>
+      <w:bookmarkEnd w:id="14"/>
       <w:bookmarkEnd w:id="15"/>
       <w:bookmarkEnd w:id="16"/>
-      <w:bookmarkEnd w:id="17"/>
     </w:p>
     <w:p>
       <w:pPr>
@@ -6643,8 +6641,8 @@
           <w:lang w:eastAsia="en-GB"/>
         </w:rPr>
       </w:pPr>
-      <w:bookmarkStart w:id="18" w:name="_Ref272224092"/>
-      <w:bookmarkStart w:id="19" w:name="_Toc272224520"/>
+      <w:bookmarkStart w:id="17" w:name="_Ref272224092"/>
+      <w:bookmarkStart w:id="18" w:name="_Toc272224520"/>
       <w:r>
         <w:br w:type="page"/>
       </w:r>
@@ -6653,7 +6651,7 @@
       <w:pPr>
         <w:pStyle w:val="Heading2"/>
       </w:pPr>
-      <w:bookmarkStart w:id="20" w:name="_Toc274155244"/>
+      <w:bookmarkStart w:id="19" w:name="_Toc274155244"/>
       <w:r>
         <w:lastRenderedPageBreak/>
         <w:t>U</w:t>
@@ -6661,9 +6659,9 @@
       <w:r>
         <w:t>ser needs and limitations</w:t>
       </w:r>
+      <w:bookmarkEnd w:id="17"/>
       <w:bookmarkEnd w:id="18"/>
       <w:bookmarkEnd w:id="19"/>
-      <w:bookmarkEnd w:id="20"/>
     </w:p>
     <w:p>
       <w:pPr>
@@ -6995,16 +6993,15 @@
       <w:pPr>
         <w:pStyle w:val="Heading2"/>
       </w:pPr>
-      <w:bookmarkStart w:id="21" w:name="_Ref272224101"/>
-      <w:bookmarkStart w:id="22" w:name="_Toc272224521"/>
-      <w:bookmarkStart w:id="23" w:name="_Toc274155245"/>
-      <w:r>
-        <w:lastRenderedPageBreak/>
+      <w:bookmarkStart w:id="20" w:name="_Ref272224101"/>
+      <w:bookmarkStart w:id="21" w:name="_Toc272224521"/>
+      <w:bookmarkStart w:id="22" w:name="_Toc274155245"/>
+      <w:r>
         <w:t>data sources and destinations</w:t>
       </w:r>
+      <w:bookmarkEnd w:id="20"/>
       <w:bookmarkEnd w:id="21"/>
       <w:bookmarkEnd w:id="22"/>
-      <w:bookmarkEnd w:id="23"/>
     </w:p>
     <w:tbl>
       <w:tblPr>
@@ -7574,8 +7571,8 @@
           <w:lang w:eastAsia="en-GB"/>
         </w:rPr>
       </w:pPr>
-      <w:bookmarkStart w:id="24" w:name="_Ref272224107"/>
-      <w:bookmarkStart w:id="25" w:name="_Toc272224522"/>
+      <w:bookmarkStart w:id="23" w:name="_Ref272224107"/>
+      <w:bookmarkStart w:id="24" w:name="_Toc272224522"/>
       <w:r>
         <w:br w:type="page"/>
       </w:r>
@@ -7584,14 +7581,14 @@
       <w:pPr>
         <w:pStyle w:val="Heading2"/>
       </w:pPr>
-      <w:bookmarkStart w:id="26" w:name="_Toc274155246"/>
+      <w:bookmarkStart w:id="25" w:name="_Toc274155246"/>
       <w:r>
         <w:lastRenderedPageBreak/>
         <w:t>Data volumes</w:t>
       </w:r>
+      <w:bookmarkEnd w:id="23"/>
       <w:bookmarkEnd w:id="24"/>
       <w:bookmarkEnd w:id="25"/>
-      <w:bookmarkEnd w:id="26"/>
     </w:p>
     <w:p>
       <w:pPr>
@@ -7723,15 +7720,15 @@
       <w:pPr>
         <w:pStyle w:val="Heading2"/>
       </w:pPr>
-      <w:bookmarkStart w:id="27" w:name="_Ref272224118"/>
-      <w:bookmarkStart w:id="28" w:name="_Toc272224523"/>
-      <w:bookmarkStart w:id="29" w:name="_Toc274155247"/>
+      <w:bookmarkStart w:id="26" w:name="_Ref272224118"/>
+      <w:bookmarkStart w:id="27" w:name="_Toc272224523"/>
+      <w:bookmarkStart w:id="28" w:name="_Toc274155247"/>
       <w:r>
         <w:t>analysis data dictionary</w:t>
       </w:r>
+      <w:bookmarkEnd w:id="26"/>
       <w:bookmarkEnd w:id="27"/>
       <w:bookmarkEnd w:id="28"/>
-      <w:bookmarkEnd w:id="29"/>
     </w:p>
     <w:tbl>
       <w:tblPr>
@@ -8109,28 +8106,28 @@
       <w:pPr>
         <w:pStyle w:val="Heading2"/>
       </w:pPr>
-      <w:bookmarkStart w:id="30" w:name="_Ref272224127"/>
-      <w:bookmarkStart w:id="31" w:name="_Toc272224524"/>
-      <w:bookmarkStart w:id="32" w:name="_Toc274155248"/>
+      <w:bookmarkStart w:id="29" w:name="_Ref272224127"/>
+      <w:bookmarkStart w:id="30" w:name="_Toc272224524"/>
+      <w:bookmarkStart w:id="31" w:name="_Toc274155248"/>
       <w:r>
         <w:lastRenderedPageBreak/>
         <w:t>Data flows</w:t>
       </w:r>
+      <w:bookmarkEnd w:id="29"/>
       <w:bookmarkEnd w:id="30"/>
       <w:bookmarkEnd w:id="31"/>
+    </w:p>
+    <w:p>
+      <w:pPr>
+        <w:pStyle w:val="Heading3"/>
+      </w:pPr>
+      <w:bookmarkStart w:id="32" w:name="_Toc272224525"/>
+      <w:bookmarkStart w:id="33" w:name="_Toc274155249"/>
+      <w:r>
+        <w:t>existing data flows</w:t>
+      </w:r>
       <w:bookmarkEnd w:id="32"/>
-    </w:p>
-    <w:p>
-      <w:pPr>
-        <w:pStyle w:val="Heading3"/>
-      </w:pPr>
-      <w:bookmarkStart w:id="33" w:name="_Toc272224525"/>
-      <w:bookmarkStart w:id="34" w:name="_Toc274155249"/>
-      <w:r>
-        <w:t>existing data flows</w:t>
-      </w:r>
       <w:bookmarkEnd w:id="33"/>
-      <w:bookmarkEnd w:id="34"/>
     </w:p>
     <w:p>
       <w:pPr>
@@ -8139,6 +8136,7 @@
       <w:r>
         <w:rPr>
           <w:noProof/>
+          <w:lang w:val="en-US" w:eastAsia="en-US"/>
         </w:rPr>
         <w:drawing>
           <wp:inline distT="0" distB="0" distL="0" distR="0" wp14:anchorId="40CA78DF" wp14:editId="017CA817">
@@ -8156,7 +8154,7 @@
                     <pic:cNvPicPr/>
                   </pic:nvPicPr>
                   <pic:blipFill>
-                    <a:blip r:embed="rId8">
+                    <a:blip r:embed="rId9">
                       <a:extLst>
                         <a:ext uri="{28A0092B-C50C-407E-A947-70E740481C1C}">
                           <a14:useLocalDpi xmlns:a14="http://schemas.microsoft.com/office/drawing/2010/main" val="0"/>
@@ -8200,7 +8198,7 @@
           <w:lang w:eastAsia="en-GB"/>
         </w:rPr>
       </w:pPr>
-      <w:bookmarkStart w:id="35" w:name="_Toc272224526"/>
+      <w:bookmarkStart w:id="34" w:name="_Toc272224526"/>
       <w:r>
         <w:br w:type="page"/>
       </w:r>
@@ -8209,13 +8207,13 @@
       <w:pPr>
         <w:pStyle w:val="Heading3"/>
       </w:pPr>
-      <w:bookmarkStart w:id="36" w:name="_Toc274155250"/>
+      <w:bookmarkStart w:id="35" w:name="_Toc274155250"/>
       <w:r>
         <w:lastRenderedPageBreak/>
         <w:t>proposed data flows</w:t>
       </w:r>
+      <w:bookmarkEnd w:id="34"/>
       <w:bookmarkEnd w:id="35"/>
-      <w:bookmarkEnd w:id="36"/>
     </w:p>
     <w:p>
       <w:pPr>
@@ -8231,7 +8229,7 @@
       <w:r>
         <w:rPr>
           <w:noProof/>
-          <w:lang w:eastAsia="en-GB"/>
+          <w:lang w:val="en-US" w:eastAsia="en-US"/>
         </w:rPr>
         <w:drawing>
           <wp:inline distT="0" distB="0" distL="0" distR="0" wp14:anchorId="55F25907" wp14:editId="2DA29A9E">
@@ -8249,7 +8247,7 @@
                     <pic:cNvPicPr/>
                   </pic:nvPicPr>
                   <pic:blipFill>
-                    <a:blip r:embed="rId9">
+                    <a:blip r:embed="rId10">
                       <a:extLst>
                         <a:ext uri="{28A0092B-C50C-407E-A947-70E740481C1C}">
                           <a14:useLocalDpi xmlns:a14="http://schemas.microsoft.com/office/drawing/2010/main" val="0"/>
@@ -8286,6 +8284,7 @@
       <w:r>
         <w:rPr>
           <w:noProof/>
+          <w:lang w:val="en-US" w:eastAsia="en-US"/>
         </w:rPr>
         <w:lastRenderedPageBreak/>
         <w:drawing>
@@ -8304,7 +8303,7 @@
                     <pic:cNvPicPr/>
                   </pic:nvPicPr>
                   <pic:blipFill>
-                    <a:blip r:embed="rId10">
+                    <a:blip r:embed="rId11">
                       <a:extLst>
                         <a:ext uri="{28A0092B-C50C-407E-A947-70E740481C1C}">
                           <a14:useLocalDpi xmlns:a14="http://schemas.microsoft.com/office/drawing/2010/main" val="0"/>
@@ -8335,13 +8334,13 @@
       <w:pPr>
         <w:pStyle w:val="Heading2"/>
       </w:pPr>
-      <w:bookmarkStart w:id="37" w:name="_Toc274155251"/>
-      <w:bookmarkStart w:id="38" w:name="_Ref272224134"/>
-      <w:bookmarkStart w:id="39" w:name="_Toc272224527"/>
+      <w:bookmarkStart w:id="36" w:name="_Toc274155251"/>
+      <w:bookmarkStart w:id="37" w:name="_Ref272224134"/>
+      <w:bookmarkStart w:id="38" w:name="_Toc272224527"/>
       <w:r>
         <w:t>Objectives</w:t>
       </w:r>
-      <w:bookmarkEnd w:id="37"/>
+      <w:bookmarkEnd w:id="36"/>
     </w:p>
     <w:p>
       <w:pPr>
@@ -8657,17 +8656,17 @@
       <w:pPr>
         <w:pStyle w:val="Heading2"/>
       </w:pPr>
-      <w:bookmarkStart w:id="40" w:name="_Toc272577888"/>
-      <w:bookmarkStart w:id="41" w:name="_Ref273432499"/>
-      <w:bookmarkStart w:id="42" w:name="_Ref273432587"/>
-      <w:bookmarkStart w:id="43" w:name="_Toc274155252"/>
+      <w:bookmarkStart w:id="39" w:name="_Toc272577888"/>
+      <w:bookmarkStart w:id="40" w:name="_Ref273432499"/>
+      <w:bookmarkStart w:id="41" w:name="_Ref273432587"/>
+      <w:bookmarkStart w:id="42" w:name="_Toc274155252"/>
       <w:r>
         <w:t>complexity</w:t>
       </w:r>
+      <w:bookmarkEnd w:id="39"/>
       <w:bookmarkEnd w:id="40"/>
       <w:bookmarkEnd w:id="41"/>
       <w:bookmarkEnd w:id="42"/>
-      <w:bookmarkEnd w:id="43"/>
     </w:p>
     <w:p>
       <w:pPr>
@@ -8688,7 +8687,7 @@
           <w:lang w:eastAsia="en-GB"/>
         </w:rPr>
       </w:pPr>
-      <w:bookmarkStart w:id="44" w:name="_Toc272577889"/>
+      <w:bookmarkStart w:id="43" w:name="_Toc272577889"/>
       <w:r>
         <w:br w:type="page"/>
       </w:r>
@@ -8697,15 +8696,15 @@
       <w:pPr>
         <w:pStyle w:val="Heading2"/>
       </w:pPr>
-      <w:bookmarkStart w:id="45" w:name="_Ref273432516"/>
-      <w:bookmarkStart w:id="46" w:name="_Toc274155253"/>
+      <w:bookmarkStart w:id="44" w:name="_Ref273432516"/>
+      <w:bookmarkStart w:id="45" w:name="_Toc274155253"/>
       <w:r>
         <w:lastRenderedPageBreak/>
         <w:t>potential solutions</w:t>
       </w:r>
+      <w:bookmarkEnd w:id="43"/>
       <w:bookmarkEnd w:id="44"/>
       <w:bookmarkEnd w:id="45"/>
-      <w:bookmarkEnd w:id="46"/>
     </w:p>
     <w:p>
       <w:pPr>
@@ -8895,7 +8894,7 @@
       <w:pPr>
         <w:pStyle w:val="BodyText"/>
       </w:pPr>
-      <w:hyperlink r:id="rId11" w:history="1">
+      <w:hyperlink r:id="rId12" w:history="1">
         <w:r>
           <w:rPr>
             <w:rStyle w:val="Hyperlink"/>
@@ -8908,7 +8907,7 @@
       <w:pPr>
         <w:pStyle w:val="BodyText"/>
       </w:pPr>
-      <w:hyperlink r:id="rId12" w:history="1">
+      <w:hyperlink r:id="rId13" w:history="1">
         <w:r>
           <w:rPr>
             <w:rStyle w:val="Hyperlink"/>
@@ -9296,15 +9295,15 @@
       <w:pPr>
         <w:pStyle w:val="Heading2"/>
       </w:pPr>
-      <w:bookmarkStart w:id="47" w:name="_Toc272224531"/>
-      <w:bookmarkStart w:id="48" w:name="_Ref273432528"/>
-      <w:bookmarkStart w:id="49" w:name="_Toc274155254"/>
+      <w:bookmarkStart w:id="46" w:name="_Toc272224531"/>
+      <w:bookmarkStart w:id="47" w:name="_Ref273432528"/>
+      <w:bookmarkStart w:id="48" w:name="_Toc274155254"/>
       <w:r>
         <w:t>use of formal methods</w:t>
       </w:r>
+      <w:bookmarkEnd w:id="46"/>
       <w:bookmarkEnd w:id="47"/>
       <w:bookmarkEnd w:id="48"/>
-      <w:bookmarkEnd w:id="49"/>
     </w:p>
     <w:p>
       <w:pPr>
@@ -9392,10 +9391,10 @@
           <w:lang w:eastAsia="en-GB"/>
         </w:rPr>
       </w:pPr>
-      <w:bookmarkStart w:id="50" w:name="_Ref272224174"/>
-      <w:bookmarkStart w:id="51" w:name="_Toc272224532"/>
+      <w:bookmarkStart w:id="49" w:name="_Ref272224174"/>
+      <w:bookmarkStart w:id="50" w:name="_Toc272224532"/>
+      <w:bookmarkEnd w:id="37"/>
       <w:bookmarkEnd w:id="38"/>
-      <w:bookmarkEnd w:id="39"/>
       <w:r>
         <w:br w:type="page"/>
       </w:r>
@@ -9404,16 +9403,16 @@
       <w:pPr>
         <w:pStyle w:val="Heading2"/>
       </w:pPr>
-      <w:bookmarkStart w:id="52" w:name="_Ref273432531"/>
-      <w:bookmarkStart w:id="53" w:name="_Toc274155255"/>
+      <w:bookmarkStart w:id="51" w:name="_Ref273432531"/>
+      <w:bookmarkStart w:id="52" w:name="_Toc274155255"/>
       <w:r>
         <w:lastRenderedPageBreak/>
         <w:t>entity relationship model</w:t>
       </w:r>
+      <w:bookmarkEnd w:id="49"/>
       <w:bookmarkEnd w:id="50"/>
       <w:bookmarkEnd w:id="51"/>
       <w:bookmarkEnd w:id="52"/>
-      <w:bookmarkEnd w:id="53"/>
     </w:p>
     <w:p>
       <w:pPr>
@@ -9422,6 +9421,7 @@
       <w:r>
         <w:rPr>
           <w:noProof/>
+          <w:lang w:val="en-US" w:eastAsia="en-US"/>
         </w:rPr>
         <w:drawing>
           <wp:inline distT="0" distB="0" distL="0" distR="0" wp14:anchorId="58A23FE5" wp14:editId="5B7CA66F">
@@ -9439,7 +9439,7 @@
                     <pic:cNvPicPr/>
                   </pic:nvPicPr>
                   <pic:blipFill>
-                    <a:blip r:embed="rId13">
+                    <a:blip r:embed="rId14">
                       <a:extLst>
                         <a:ext uri="{28A0092B-C50C-407E-A947-70E740481C1C}">
                           <a14:useLocalDpi xmlns:a14="http://schemas.microsoft.com/office/drawing/2010/main" val="0"/>
@@ -9479,7 +9479,7 @@
           <w:lang w:eastAsia="en-GB"/>
         </w:rPr>
       </w:pPr>
-      <w:bookmarkStart w:id="54" w:name="_Toc272224533"/>
+      <w:bookmarkStart w:id="53" w:name="_Toc272224533"/>
       <w:r>
         <w:br w:type="page"/>
       </w:r>
@@ -9488,23 +9488,23 @@
       <w:pPr>
         <w:pStyle w:val="Heading1"/>
       </w:pPr>
-      <w:bookmarkStart w:id="55" w:name="_Toc274155256"/>
+      <w:bookmarkStart w:id="54" w:name="_Toc274155256"/>
       <w:r>
         <w:lastRenderedPageBreak/>
         <w:t>Design</w:t>
       </w:r>
+      <w:bookmarkEnd w:id="53"/>
       <w:bookmarkEnd w:id="54"/>
+    </w:p>
+    <w:p>
+      <w:pPr>
+        <w:pStyle w:val="Heading2"/>
+      </w:pPr>
+      <w:bookmarkStart w:id="55" w:name="_Toc274155257"/>
+      <w:r>
+        <w:t>Overall system design</w:t>
+      </w:r>
       <w:bookmarkEnd w:id="55"/>
-    </w:p>
-    <w:p>
-      <w:pPr>
-        <w:pStyle w:val="Heading2"/>
-      </w:pPr>
-      <w:bookmarkStart w:id="56" w:name="_Toc274155257"/>
-      <w:r>
-        <w:t>Overall system design</w:t>
-      </w:r>
-      <w:bookmarkEnd w:id="56"/>
     </w:p>
     <w:p>
       <w:pPr>
@@ -10602,12 +10602,11 @@
       <w:pPr>
         <w:pStyle w:val="Heading2"/>
       </w:pPr>
-      <w:bookmarkStart w:id="57" w:name="_Toc274155258"/>
-      <w:r>
-        <w:lastRenderedPageBreak/>
+      <w:bookmarkStart w:id="56" w:name="_Toc274155258"/>
+      <w:r>
         <w:t>Modular structure</w:t>
       </w:r>
-      <w:bookmarkEnd w:id="57"/>
+      <w:bookmarkEnd w:id="56"/>
     </w:p>
     <w:p>
       <w:pPr>
@@ -10629,6 +10628,7 @@
       <w:r>
         <w:rPr>
           <w:noProof/>
+          <w:lang w:val="en-US" w:eastAsia="en-US"/>
         </w:rPr>
         <w:drawing>
           <wp:inline distT="0" distB="0" distL="0" distR="0" wp14:anchorId="17D35A92" wp14:editId="583BE9AE">
@@ -10646,7 +10646,7 @@
                     <pic:cNvPicPr/>
                   </pic:nvPicPr>
                   <pic:blipFill>
-                    <a:blip r:embed="rId14">
+                    <a:blip r:embed="rId15">
                       <a:extLst>
                         <a:ext uri="{28A0092B-C50C-407E-A947-70E740481C1C}">
                           <a14:useLocalDpi xmlns:a14="http://schemas.microsoft.com/office/drawing/2010/main" val="0"/>
@@ -10702,7 +10702,7 @@
       <w:pPr>
         <w:pStyle w:val="Heading2"/>
       </w:pPr>
-      <w:bookmarkStart w:id="58" w:name="_Toc274155259"/>
+      <w:bookmarkStart w:id="57" w:name="_Toc274155259"/>
       <w:r>
         <w:lastRenderedPageBreak/>
         <w:t>Database structure</w:t>
@@ -10710,7 +10710,7 @@
       <w:r>
         <w:t xml:space="preserve"> AND VALIDATION</w:t>
       </w:r>
-      <w:bookmarkEnd w:id="58"/>
+      <w:bookmarkEnd w:id="57"/>
     </w:p>
     <w:p>
       <w:pPr>
@@ -10732,6 +10732,7 @@
       <w:r>
         <w:rPr>
           <w:noProof/>
+          <w:lang w:val="en-US" w:eastAsia="en-US"/>
         </w:rPr>
         <w:drawing>
           <wp:inline distT="0" distB="0" distL="0" distR="0" wp14:anchorId="055802D4" wp14:editId="691C3DA8">
@@ -10749,7 +10750,7 @@
                     <pic:cNvPicPr/>
                   </pic:nvPicPr>
                   <pic:blipFill>
-                    <a:blip r:embed="rId13">
+                    <a:blip r:embed="rId14">
                       <a:extLst>
                         <a:ext uri="{28A0092B-C50C-407E-A947-70E740481C1C}">
                           <a14:useLocalDpi xmlns:a14="http://schemas.microsoft.com/office/drawing/2010/main" val="0"/>
@@ -10785,11 +10786,11 @@
       <w:pPr>
         <w:pStyle w:val="Heading3"/>
       </w:pPr>
-      <w:bookmarkStart w:id="59" w:name="_Toc274155260"/>
+      <w:bookmarkStart w:id="58" w:name="_Toc274155260"/>
       <w:r>
         <w:t>Public Holiday</w:t>
       </w:r>
-      <w:bookmarkEnd w:id="59"/>
+      <w:bookmarkEnd w:id="58"/>
     </w:p>
     <w:tbl>
       <w:tblPr>
@@ -11223,12 +11224,12 @@
       <w:pPr>
         <w:pStyle w:val="Heading3"/>
       </w:pPr>
-      <w:bookmarkStart w:id="60" w:name="_Toc274155261"/>
+      <w:bookmarkStart w:id="59" w:name="_Toc274155261"/>
       <w:r>
         <w:lastRenderedPageBreak/>
         <w:t>Date</w:t>
       </w:r>
-      <w:bookmarkEnd w:id="60"/>
+      <w:bookmarkEnd w:id="59"/>
     </w:p>
     <w:tbl>
       <w:tblPr>
@@ -11653,11 +11654,11 @@
       <w:pPr>
         <w:pStyle w:val="Heading3"/>
       </w:pPr>
-      <w:bookmarkStart w:id="61" w:name="_Toc274155262"/>
+      <w:bookmarkStart w:id="60" w:name="_Toc274155262"/>
       <w:r>
         <w:t>Approved Absence Booking Date</w:t>
       </w:r>
-      <w:bookmarkEnd w:id="61"/>
+      <w:bookmarkEnd w:id="60"/>
     </w:p>
     <w:tbl>
       <w:tblPr>
@@ -12067,12 +12068,12 @@
       <w:pPr>
         <w:pStyle w:val="Heading3"/>
       </w:pPr>
-      <w:bookmarkStart w:id="62" w:name="_Toc274155263"/>
+      <w:bookmarkStart w:id="61" w:name="_Toc274155263"/>
       <w:r>
         <w:lastRenderedPageBreak/>
         <w:t>Approved Absence Booking</w:t>
       </w:r>
-      <w:bookmarkEnd w:id="62"/>
+      <w:bookmarkEnd w:id="61"/>
     </w:p>
     <w:tbl>
       <w:tblPr>
@@ -12747,12 +12748,12 @@
       <w:pPr>
         <w:pStyle w:val="Heading3"/>
       </w:pPr>
-      <w:bookmarkStart w:id="63" w:name="_Toc274155264"/>
+      <w:bookmarkStart w:id="62" w:name="_Toc274155264"/>
       <w:r>
         <w:lastRenderedPageBreak/>
         <w:t>Absence Type Table</w:t>
       </w:r>
-      <w:bookmarkEnd w:id="63"/>
+      <w:bookmarkEnd w:id="62"/>
     </w:p>
     <w:tbl>
       <w:tblPr>
@@ -13194,12 +13195,12 @@
       <w:pPr>
         <w:pStyle w:val="Heading3"/>
       </w:pPr>
-      <w:bookmarkStart w:id="64" w:name="_Toc274155265"/>
+      <w:bookmarkStart w:id="63" w:name="_Toc274155265"/>
       <w:r>
         <w:lastRenderedPageBreak/>
         <w:t>Employee</w:t>
       </w:r>
-      <w:bookmarkEnd w:id="64"/>
+      <w:bookmarkEnd w:id="63"/>
     </w:p>
     <w:tbl>
       <w:tblPr>
@@ -14051,12 +14052,12 @@
       <w:pPr>
         <w:pStyle w:val="Heading3"/>
       </w:pPr>
-      <w:bookmarkStart w:id="65" w:name="_Toc274155266"/>
+      <w:bookmarkStart w:id="64" w:name="_Toc274155266"/>
       <w:r>
         <w:lastRenderedPageBreak/>
         <w:t>Ad Hoc Absence Request</w:t>
       </w:r>
-      <w:bookmarkEnd w:id="65"/>
+      <w:bookmarkEnd w:id="64"/>
     </w:p>
     <w:tbl>
       <w:tblPr>
@@ -14716,12 +14717,12 @@
       <w:pPr>
         <w:pStyle w:val="Heading3"/>
       </w:pPr>
-      <w:bookmarkStart w:id="66" w:name="_Toc274155267"/>
+      <w:bookmarkStart w:id="65" w:name="_Toc274155267"/>
       <w:r>
         <w:lastRenderedPageBreak/>
         <w:t>Main Vacation Request</w:t>
       </w:r>
-      <w:bookmarkEnd w:id="66"/>
+      <w:bookmarkEnd w:id="65"/>
     </w:p>
     <w:tbl>
       <w:tblPr>
@@ -15510,12 +15511,12 @@
       <w:pPr>
         <w:pStyle w:val="Heading3"/>
       </w:pPr>
-      <w:bookmarkStart w:id="67" w:name="_Toc274155268"/>
+      <w:bookmarkStart w:id="66" w:name="_Toc274155268"/>
       <w:r>
         <w:lastRenderedPageBreak/>
         <w:t>Employee Role</w:t>
       </w:r>
-      <w:bookmarkEnd w:id="67"/>
+      <w:bookmarkEnd w:id="66"/>
     </w:p>
     <w:tbl>
       <w:tblPr>
@@ -15917,11 +15918,11 @@
       <w:pPr>
         <w:pStyle w:val="Heading3"/>
       </w:pPr>
-      <w:bookmarkStart w:id="68" w:name="_Toc274155269"/>
+      <w:bookmarkStart w:id="67" w:name="_Toc274155269"/>
       <w:r>
         <w:t>Company Role</w:t>
       </w:r>
-      <w:bookmarkEnd w:id="68"/>
+      <w:bookmarkEnd w:id="67"/>
     </w:p>
     <w:tbl>
       <w:tblPr>
@@ -15930,11 +15931,11 @@
         <w:tblLook w:val="04A0" w:firstRow="1" w:lastRow="0" w:firstColumn="1" w:lastColumn="0" w:noHBand="0" w:noVBand="1"/>
       </w:tblPr>
       <w:tblGrid>
-        <w:gridCol w:w="1987"/>
+        <w:gridCol w:w="1988"/>
         <w:gridCol w:w="949"/>
         <w:gridCol w:w="1346"/>
         <w:gridCol w:w="2035"/>
-        <w:gridCol w:w="1985"/>
+        <w:gridCol w:w="1984"/>
         <w:gridCol w:w="1206"/>
         <w:gridCol w:w="1174"/>
       </w:tblGrid>
@@ -16378,21 +16379,21 @@
       <w:pPr>
         <w:pStyle w:val="Heading2"/>
       </w:pPr>
-      <w:bookmarkStart w:id="69" w:name="_Toc274155270"/>
+      <w:bookmarkStart w:id="68" w:name="_Toc274155270"/>
       <w:r>
         <w:t>file organisation and processing</w:t>
       </w:r>
+      <w:bookmarkEnd w:id="68"/>
+    </w:p>
+    <w:p>
+      <w:pPr>
+        <w:pStyle w:val="Heading2"/>
+      </w:pPr>
+      <w:bookmarkStart w:id="69" w:name="_Toc274155271"/>
+      <w:r>
+        <w:t>database design and entity relationship model</w:t>
+      </w:r>
       <w:bookmarkEnd w:id="69"/>
-    </w:p>
-    <w:p>
-      <w:pPr>
-        <w:pStyle w:val="Heading2"/>
-      </w:pPr>
-      <w:bookmarkStart w:id="70" w:name="_Toc274155271"/>
-      <w:r>
-        <w:t>database design and entity relationship model</w:t>
-      </w:r>
-      <w:bookmarkEnd w:id="70"/>
     </w:p>
     <w:p>
       <w:pPr>
@@ -16401,6 +16402,7 @@
       <w:r>
         <w:rPr>
           <w:noProof/>
+          <w:lang w:val="en-US" w:eastAsia="en-US"/>
         </w:rPr>
         <w:drawing>
           <wp:inline distT="0" distB="0" distL="0" distR="0" wp14:anchorId="15298C29" wp14:editId="2B000E11">
@@ -16418,7 +16420,7 @@
                     <pic:cNvPicPr/>
                   </pic:nvPicPr>
                   <pic:blipFill>
-                    <a:blip r:embed="rId15">
+                    <a:blip r:embed="rId16">
                       <a:extLst>
                         <a:ext uri="{28A0092B-C50C-407E-A947-70E740481C1C}">
                           <a14:useLocalDpi xmlns:a14="http://schemas.microsoft.com/office/drawing/2010/main" val="0"/>
@@ -16447,33 +16449,743 @@
     </w:p>
     <w:p>
       <w:pPr>
+        <w:pStyle w:val="BodyText"/>
+      </w:pPr>
+      <w:r>
+        <w:t>Key relationships as follows:</w:t>
+      </w:r>
+    </w:p>
+    <w:p>
+      <w:pPr>
+        <w:pStyle w:val="BodyText"/>
+        <w:numPr>
+          <w:ilvl w:val="0"/>
+          <w:numId w:val="38"/>
+        </w:numPr>
+      </w:pPr>
+      <w:r>
+        <w:t>An employee has zero or one main vacation requests. A main vacation request is always for a single employee.</w:t>
+      </w:r>
+    </w:p>
+    <w:p>
+      <w:pPr>
+        <w:pStyle w:val="BodyText"/>
+        <w:numPr>
+          <w:ilvl w:val="0"/>
+          <w:numId w:val="38"/>
+        </w:numPr>
+      </w:pPr>
+      <w:r>
+        <w:t>An employee has zero or more ad hoc absence requests. An ad hoc absence request is always for a single employee.</w:t>
+      </w:r>
+    </w:p>
+    <w:p>
+      <w:pPr>
+        <w:pStyle w:val="BodyText"/>
+        <w:numPr>
+          <w:ilvl w:val="0"/>
+          <w:numId w:val="38"/>
+        </w:numPr>
+      </w:pPr>
+      <w:r>
+        <w:t>An employee is able to perform one or more employee roles. Each employee role is always for a single employee.</w:t>
+      </w:r>
+    </w:p>
+    <w:p>
+      <w:pPr>
+        <w:pStyle w:val="BodyText"/>
+        <w:numPr>
+          <w:ilvl w:val="0"/>
+          <w:numId w:val="38"/>
+        </w:numPr>
+      </w:pPr>
+      <w:r>
+        <w:t>Each employee role relates to a single company role. A company role may refer to one or more employee roles.</w:t>
+      </w:r>
+    </w:p>
+    <w:p>
+      <w:pPr>
+        <w:pStyle w:val="BodyText"/>
+        <w:numPr>
+          <w:ilvl w:val="0"/>
+          <w:numId w:val="38"/>
+        </w:numPr>
+      </w:pPr>
+      <w:r>
+        <w:t>Each employee has zero or more approved absence bookings. An approved absence booking is always for a single employee.</w:t>
+      </w:r>
+    </w:p>
+    <w:p>
+      <w:pPr>
+        <w:pStyle w:val="BodyText"/>
+        <w:numPr>
+          <w:ilvl w:val="0"/>
+          <w:numId w:val="38"/>
+        </w:numPr>
+      </w:pPr>
+      <w:r>
+        <w:t>Each approved absence request is of a single absence type. Each absence type may be used by zero or more approved absence bookings.</w:t>
+      </w:r>
+    </w:p>
+    <w:p>
+      <w:pPr>
+        <w:pStyle w:val="BodyText"/>
+        <w:numPr>
+          <w:ilvl w:val="0"/>
+          <w:numId w:val="38"/>
+        </w:numPr>
+      </w:pPr>
+      <w:r>
+        <w:lastRenderedPageBreak/>
+        <w:t>Each ad hoc absence request is of a single absence type. Each absence type may be used by zero or more Ad Hoc absence requests.</w:t>
+      </w:r>
+    </w:p>
+    <w:p>
+      <w:pPr>
+        <w:pStyle w:val="BodyText"/>
+        <w:numPr>
+          <w:ilvl w:val="0"/>
+          <w:numId w:val="38"/>
+        </w:numPr>
+      </w:pPr>
+      <w:r>
+        <w:t>Each Approved Absence Booking has one or more approved absence booking dates. An approved absence booking date refers to a single approved absence booking.</w:t>
+      </w:r>
+    </w:p>
+    <w:p>
+      <w:pPr>
+        <w:pStyle w:val="BodyText"/>
+        <w:numPr>
+          <w:ilvl w:val="0"/>
+          <w:numId w:val="38"/>
+        </w:numPr>
+      </w:pPr>
+      <w:r>
+        <w:t>Each approved absence booking date refers to a date. A given date may have zero or more approved absence booking dates.</w:t>
+      </w:r>
+    </w:p>
+    <w:p>
+      <w:pPr>
+        <w:pStyle w:val="BodyText"/>
+        <w:numPr>
+          <w:ilvl w:val="0"/>
+          <w:numId w:val="38"/>
+        </w:numPr>
+      </w:pPr>
+      <w:r>
+        <w:t>Each date may optionally refer to a public holiday. Every public holiday is related to a single date.</w:t>
+      </w:r>
+    </w:p>
+    <w:p>
+      <w:pPr>
+        <w:pStyle w:val="BodyText"/>
+      </w:pPr>
+    </w:p>
+    <w:p>
+      <w:pPr>
         <w:pStyle w:val="Heading2"/>
       </w:pPr>
-      <w:bookmarkStart w:id="71" w:name="_Toc274155272"/>
+      <w:bookmarkStart w:id="70" w:name="_Toc274155272"/>
       <w:r>
         <w:t>storage media and format</w:t>
       </w:r>
+      <w:bookmarkEnd w:id="70"/>
+    </w:p>
+    <w:p>
+      <w:pPr>
+        <w:pStyle w:val="Heading2"/>
+      </w:pPr>
+      <w:bookmarkStart w:id="71" w:name="_Toc274155273"/>
+      <w:r>
+        <w:t>algorithms for data model transformation</w:t>
+      </w:r>
       <w:bookmarkEnd w:id="71"/>
     </w:p>
     <w:p>
       <w:pPr>
+        <w:rPr>
+          <w:rFonts w:cs="Arial"/>
+          <w:iCs/>
+          <w:caps/>
+          <w:kern w:val="32"/>
+          <w:szCs w:val="28"/>
+          <w:lang w:eastAsia="en-GB"/>
+        </w:rPr>
+      </w:pPr>
+      <w:bookmarkStart w:id="72" w:name="_Toc274155274"/>
+      <w:r>
+        <w:br w:type="page"/>
+      </w:r>
+    </w:p>
+    <w:p>
+      <w:pPr>
         <w:pStyle w:val="Heading2"/>
       </w:pPr>
-      <w:bookmarkStart w:id="72" w:name="_Toc274155273"/>
-      <w:r>
-        <w:t>algorithms for data model transformation</w:t>
+      <w:r>
+        <w:lastRenderedPageBreak/>
+        <w:t>user interface</w:t>
       </w:r>
       <w:bookmarkEnd w:id="72"/>
     </w:p>
     <w:p>
       <w:pPr>
-        <w:pStyle w:val="Heading2"/>
-      </w:pPr>
-      <w:bookmarkStart w:id="73" w:name="_Toc274155274"/>
-      <w:r>
-        <w:t>user interface</w:t>
-      </w:r>
+        <w:pStyle w:val="BodyText"/>
+      </w:pPr>
+    </w:p>
+    <w:p>
+      <w:pPr>
+        <w:pStyle w:val="BodyText"/>
+      </w:pPr>
+      <w:r>
+        <w:rPr>
+          <w:noProof/>
+          <w:lang w:val="en-US" w:eastAsia="en-US"/>
+        </w:rPr>
+        <w:drawing>
+          <wp:inline distT="0" distB="0" distL="0" distR="0" wp14:anchorId="7C809CC3" wp14:editId="09C750C6">
+            <wp:extent cx="6645910" cy="5705371"/>
+            <wp:effectExtent l="0" t="0" r="8890" b="10160"/>
+            <wp:docPr id="5" name="Picture 5"/>
+            <wp:cNvGraphicFramePr>
+              <a:graphicFrameLocks xmlns:a="http://schemas.openxmlformats.org/drawingml/2006/main" noChangeAspect="1"/>
+            </wp:cNvGraphicFramePr>
+            <a:graphic xmlns:a="http://schemas.openxmlformats.org/drawingml/2006/main">
+              <a:graphicData uri="http://schemas.openxmlformats.org/drawingml/2006/picture">
+                <pic:pic xmlns:pic="http://schemas.openxmlformats.org/drawingml/2006/picture">
+                  <pic:nvPicPr>
+                    <pic:cNvPr id="0" name="Screen Shot 2014-10-05 at 09.47.21.png"/>
+                    <pic:cNvPicPr/>
+                  </pic:nvPicPr>
+                  <pic:blipFill>
+                    <a:blip r:embed="rId15">
+                      <a:extLst>
+                        <a:ext uri="{28A0092B-C50C-407E-A947-70E740481C1C}">
+                          <a14:useLocalDpi xmlns:a14="http://schemas.microsoft.com/office/drawing/2010/main" val="0"/>
+                        </a:ext>
+                      </a:extLst>
+                    </a:blip>
+                    <a:stretch>
+                      <a:fillRect/>
+                    </a:stretch>
+                  </pic:blipFill>
+                  <pic:spPr>
+                    <a:xfrm>
+                      <a:off x="0" y="0"/>
+                      <a:ext cx="6645910" cy="5705371"/>
+                    </a:xfrm>
+                    <a:prstGeom prst="rect">
+                      <a:avLst/>
+                    </a:prstGeom>
+                  </pic:spPr>
+                </pic:pic>
+              </a:graphicData>
+            </a:graphic>
+          </wp:inline>
+        </w:drawing>
+      </w:r>
+    </w:p>
+    <w:p>
+      <w:pPr>
+        <w:pStyle w:val="BodyText"/>
+      </w:pPr>
+    </w:p>
+    <w:p>
+      <w:pPr>
+        <w:pStyle w:val="BodyText"/>
+      </w:pPr>
+    </w:p>
+    <w:p>
+      <w:pPr>
+        <w:pStyle w:val="BodyText"/>
+      </w:pPr>
+    </w:p>
+    <w:p>
+      <w:pPr>
+        <w:pStyle w:val="BodyText"/>
+      </w:pPr>
+    </w:p>
+    <w:p>
+      <w:pPr>
+        <w:pStyle w:val="BodyText"/>
+      </w:pPr>
+    </w:p>
+    <w:p>
+      <w:pPr>
+        <w:pStyle w:val="BodyText"/>
+      </w:pPr>
+    </w:p>
+    <w:p>
+      <w:pPr>
+        <w:pStyle w:val="BodyText"/>
+      </w:pPr>
+    </w:p>
+    <w:p>
+      <w:pPr>
+        <w:pStyle w:val="BodyText"/>
+      </w:pPr>
+    </w:p>
+    <w:p>
+      <w:pPr>
+        <w:pStyle w:val="BodyText"/>
+      </w:pPr>
+    </w:p>
+    <w:p>
+      <w:pPr>
+        <w:pStyle w:val="BodyText"/>
+      </w:pPr>
+    </w:p>
+    <w:p>
+      <w:pPr>
+        <w:pStyle w:val="BodyText"/>
+      </w:pPr>
+    </w:p>
+    <w:p>
+      <w:pPr>
+        <w:pStyle w:val="BodyText"/>
+      </w:pPr>
+    </w:p>
+    <w:p>
+      <w:pPr>
+        <w:pStyle w:val="Heading3"/>
+      </w:pPr>
+      <w:r>
+        <w:lastRenderedPageBreak/>
+        <w:t>Login Page</w:t>
+      </w:r>
+    </w:p>
+    <w:p>
+      <w:pPr>
+        <w:pStyle w:val="BodyText"/>
+      </w:pPr>
+      <w:r>
+        <w:rPr>
+          <w:noProof/>
+          <w:lang w:val="en-US" w:eastAsia="en-US"/>
+        </w:rPr>
+        <w:drawing>
+          <wp:inline distT="0" distB="0" distL="0" distR="0" wp14:anchorId="1A852044" wp14:editId="1E928C4C">
+            <wp:extent cx="3429000" cy="2586330"/>
+            <wp:effectExtent l="0" t="0" r="0" b="5080"/>
+            <wp:docPr id="6" name="Picture 6"/>
+            <wp:cNvGraphicFramePr>
+              <a:graphicFrameLocks xmlns:a="http://schemas.openxmlformats.org/drawingml/2006/main" noChangeAspect="1"/>
+            </wp:cNvGraphicFramePr>
+            <a:graphic xmlns:a="http://schemas.openxmlformats.org/drawingml/2006/main">
+              <a:graphicData uri="http://schemas.openxmlformats.org/drawingml/2006/picture">
+                <pic:pic xmlns:pic="http://schemas.openxmlformats.org/drawingml/2006/picture">
+                  <pic:nvPicPr>
+                    <pic:cNvPr id="0" name="Screen Shot 2014-10-15 at 17.17.28.png"/>
+                    <pic:cNvPicPr/>
+                  </pic:nvPicPr>
+                  <pic:blipFill>
+                    <a:blip r:embed="rId17">
+                      <a:extLst>
+                        <a:ext uri="{28A0092B-C50C-407E-A947-70E740481C1C}">
+                          <a14:useLocalDpi xmlns:a14="http://schemas.microsoft.com/office/drawing/2010/main" val="0"/>
+                        </a:ext>
+                      </a:extLst>
+                    </a:blip>
+                    <a:stretch>
+                      <a:fillRect/>
+                    </a:stretch>
+                  </pic:blipFill>
+                  <pic:spPr>
+                    <a:xfrm>
+                      <a:off x="0" y="0"/>
+                      <a:ext cx="3429000" cy="2586330"/>
+                    </a:xfrm>
+                    <a:prstGeom prst="rect">
+                      <a:avLst/>
+                    </a:prstGeom>
+                  </pic:spPr>
+                </pic:pic>
+              </a:graphicData>
+            </a:graphic>
+          </wp:inline>
+        </w:drawing>
+      </w:r>
+    </w:p>
+    <w:p>
+      <w:pPr>
+        <w:pStyle w:val="Heading3"/>
+      </w:pPr>
+      <w:r>
+        <w:t>Member of Staffs Homepage</w:t>
+      </w:r>
+    </w:p>
+    <w:p>
+      <w:pPr>
+        <w:pStyle w:val="Heading4"/>
+      </w:pPr>
+      <w:r>
+        <w:t>Main Vacation Fortnight</w:t>
+      </w:r>
+    </w:p>
+    <w:p>
+      <w:pPr>
+        <w:pStyle w:val="BodyText"/>
+      </w:pPr>
+      <w:r>
+        <w:rPr>
+          <w:noProof/>
+          <w:lang w:val="en-US" w:eastAsia="en-US"/>
+        </w:rPr>
+        <w:drawing>
+          <wp:inline distT="0" distB="0" distL="0" distR="0" wp14:anchorId="33642E9A" wp14:editId="357F162A">
+            <wp:extent cx="3610164" cy="2801620"/>
+            <wp:effectExtent l="0" t="0" r="0" b="0"/>
+            <wp:docPr id="8" name="Picture 8"/>
+            <wp:cNvGraphicFramePr>
+              <a:graphicFrameLocks xmlns:a="http://schemas.openxmlformats.org/drawingml/2006/main" noChangeAspect="1"/>
+            </wp:cNvGraphicFramePr>
+            <a:graphic xmlns:a="http://schemas.openxmlformats.org/drawingml/2006/main">
+              <a:graphicData uri="http://schemas.openxmlformats.org/drawingml/2006/picture">
+                <pic:pic xmlns:pic="http://schemas.openxmlformats.org/drawingml/2006/picture">
+                  <pic:nvPicPr>
+                    <pic:cNvPr id="0" name="Screen Shot 2014-10-15 at 17.42.16.png"/>
+                    <pic:cNvPicPr/>
+                  </pic:nvPicPr>
+                  <pic:blipFill>
+                    <a:blip r:embed="rId18">
+                      <a:extLst>
+                        <a:ext uri="{28A0092B-C50C-407E-A947-70E740481C1C}">
+                          <a14:useLocalDpi xmlns:a14="http://schemas.microsoft.com/office/drawing/2010/main" val="0"/>
+                        </a:ext>
+                      </a:extLst>
+                    </a:blip>
+                    <a:stretch>
+                      <a:fillRect/>
+                    </a:stretch>
+                  </pic:blipFill>
+                  <pic:spPr>
+                    <a:xfrm>
+                      <a:off x="0" y="0"/>
+                      <a:ext cx="3610164" cy="2801620"/>
+                    </a:xfrm>
+                    <a:prstGeom prst="rect">
+                      <a:avLst/>
+                    </a:prstGeom>
+                  </pic:spPr>
+                </pic:pic>
+              </a:graphicData>
+            </a:graphic>
+          </wp:inline>
+        </w:drawing>
+      </w:r>
+    </w:p>
+    <w:p>
+      <w:pPr>
+        <w:pStyle w:val="BodyText"/>
+      </w:pPr>
+      <w:bookmarkStart w:id="73" w:name="_GoBack"/>
       <w:bookmarkEnd w:id="73"/>
+    </w:p>
+    <w:p>
+      <w:pPr>
+        <w:pStyle w:val="Heading4"/>
+      </w:pPr>
+      <w:r>
+        <w:lastRenderedPageBreak/>
+        <w:t>Display Personal Employee Details</w:t>
+      </w:r>
+    </w:p>
+    <w:p>
+      <w:pPr>
+        <w:pStyle w:val="BodyText"/>
+      </w:pPr>
+      <w:r>
+        <w:rPr>
+          <w:noProof/>
+          <w:lang w:val="en-US" w:eastAsia="en-US"/>
+        </w:rPr>
+        <w:drawing>
+          <wp:inline distT="0" distB="0" distL="0" distR="0" wp14:anchorId="489AD050" wp14:editId="027E23D3">
+            <wp:extent cx="3619500" cy="2785002"/>
+            <wp:effectExtent l="0" t="0" r="0" b="9525"/>
+            <wp:docPr id="10" name="Picture 10"/>
+            <wp:cNvGraphicFramePr>
+              <a:graphicFrameLocks xmlns:a="http://schemas.openxmlformats.org/drawingml/2006/main" noChangeAspect="1"/>
+            </wp:cNvGraphicFramePr>
+            <a:graphic xmlns:a="http://schemas.openxmlformats.org/drawingml/2006/main">
+              <a:graphicData uri="http://schemas.openxmlformats.org/drawingml/2006/picture">
+                <pic:pic xmlns:pic="http://schemas.openxmlformats.org/drawingml/2006/picture">
+                  <pic:nvPicPr>
+                    <pic:cNvPr id="0" name="Screen Shot 2014-10-15 at 18.22.27.png"/>
+                    <pic:cNvPicPr/>
+                  </pic:nvPicPr>
+                  <pic:blipFill>
+                    <a:blip r:embed="rId19">
+                      <a:extLst>
+                        <a:ext uri="{28A0092B-C50C-407E-A947-70E740481C1C}">
+                          <a14:useLocalDpi xmlns:a14="http://schemas.microsoft.com/office/drawing/2010/main" val="0"/>
+                        </a:ext>
+                      </a:extLst>
+                    </a:blip>
+                    <a:stretch>
+                      <a:fillRect/>
+                    </a:stretch>
+                  </pic:blipFill>
+                  <pic:spPr>
+                    <a:xfrm>
+                      <a:off x="0" y="0"/>
+                      <a:ext cx="3619500" cy="2785002"/>
+                    </a:xfrm>
+                    <a:prstGeom prst="rect">
+                      <a:avLst/>
+                    </a:prstGeom>
+                  </pic:spPr>
+                </pic:pic>
+              </a:graphicData>
+            </a:graphic>
+          </wp:inline>
+        </w:drawing>
+      </w:r>
+    </w:p>
+    <w:p>
+      <w:pPr>
+        <w:pStyle w:val="Heading4"/>
+      </w:pPr>
+      <w:r>
+        <w:t>Ad Hoc Absence</w:t>
+      </w:r>
+    </w:p>
+    <w:p>
+      <w:pPr>
+        <w:pStyle w:val="BodyText"/>
+      </w:pPr>
+      <w:r>
+        <w:rPr>
+          <w:noProof/>
+          <w:lang w:val="en-US" w:eastAsia="en-US"/>
+        </w:rPr>
+        <w:drawing>
+          <wp:inline distT="0" distB="0" distL="0" distR="0" wp14:anchorId="351C9925" wp14:editId="2AE80D8E">
+            <wp:extent cx="3645506" cy="2838450"/>
+            <wp:effectExtent l="0" t="0" r="12700" b="6350"/>
+            <wp:docPr id="11" name="Picture 11"/>
+            <wp:cNvGraphicFramePr>
+              <a:graphicFrameLocks xmlns:a="http://schemas.openxmlformats.org/drawingml/2006/main" noChangeAspect="1"/>
+            </wp:cNvGraphicFramePr>
+            <a:graphic xmlns:a="http://schemas.openxmlformats.org/drawingml/2006/main">
+              <a:graphicData uri="http://schemas.openxmlformats.org/drawingml/2006/picture">
+                <pic:pic xmlns:pic="http://schemas.openxmlformats.org/drawingml/2006/picture">
+                  <pic:nvPicPr>
+                    <pic:cNvPr id="0" name="Screen Shot 2014-10-15 at 18.20.32.png"/>
+                    <pic:cNvPicPr/>
+                  </pic:nvPicPr>
+                  <pic:blipFill>
+                    <a:blip r:embed="rId20">
+                      <a:extLst>
+                        <a:ext uri="{28A0092B-C50C-407E-A947-70E740481C1C}">
+                          <a14:useLocalDpi xmlns:a14="http://schemas.microsoft.com/office/drawing/2010/main" val="0"/>
+                        </a:ext>
+                      </a:extLst>
+                    </a:blip>
+                    <a:stretch>
+                      <a:fillRect/>
+                    </a:stretch>
+                  </pic:blipFill>
+                  <pic:spPr>
+                    <a:xfrm>
+                      <a:off x="0" y="0"/>
+                      <a:ext cx="3646648" cy="2839339"/>
+                    </a:xfrm>
+                    <a:prstGeom prst="rect">
+                      <a:avLst/>
+                    </a:prstGeom>
+                  </pic:spPr>
+                </pic:pic>
+              </a:graphicData>
+            </a:graphic>
+          </wp:inline>
+        </w:drawing>
+      </w:r>
+    </w:p>
+    <w:p>
+      <w:pPr>
+        <w:pStyle w:val="BodyText"/>
+      </w:pPr>
+    </w:p>
+    <w:p>
+      <w:pPr>
+        <w:pStyle w:val="BodyText"/>
+      </w:pPr>
+    </w:p>
+    <w:p>
+      <w:pPr>
+        <w:pStyle w:val="BodyText"/>
+      </w:pPr>
+    </w:p>
+    <w:p>
+      <w:pPr>
+        <w:pStyle w:val="Heading3"/>
+      </w:pPr>
+      <w:r>
+        <w:t>Office Managers Homepage</w:t>
+      </w:r>
+    </w:p>
+    <w:p>
+      <w:pPr>
+        <w:pStyle w:val="Heading3"/>
+      </w:pPr>
+      <w:r>
+        <w:t>Administrators Homepage</w:t>
+      </w:r>
+    </w:p>
+    <w:p>
+      <w:pPr>
+        <w:pStyle w:val="Heading3"/>
+        <w:numPr>
+          <w:ilvl w:val="0"/>
+          <w:numId w:val="0"/>
+        </w:numPr>
+        <w:ind w:left="720"/>
+      </w:pPr>
+    </w:p>
+    <w:p>
+      <w:pPr>
+        <w:pStyle w:val="BodyText"/>
+      </w:pPr>
+    </w:p>
+    <w:p>
+      <w:pPr>
+        <w:pStyle w:val="BodyText"/>
+      </w:pPr>
+    </w:p>
+    <w:p>
+      <w:pPr>
+        <w:pStyle w:val="BodyText"/>
+      </w:pPr>
+    </w:p>
+    <w:p>
+      <w:pPr>
+        <w:pStyle w:val="BodyText"/>
+      </w:pPr>
+    </w:p>
+    <w:p>
+      <w:pPr>
+        <w:pStyle w:val="BodyText"/>
+      </w:pPr>
+    </w:p>
+    <w:p>
+      <w:pPr>
+        <w:pStyle w:val="BodyText"/>
+      </w:pPr>
+    </w:p>
+    <w:p>
+      <w:pPr>
+        <w:pStyle w:val="BodyText"/>
+      </w:pPr>
+    </w:p>
+    <w:p>
+      <w:pPr>
+        <w:pStyle w:val="BodyText"/>
+      </w:pPr>
+    </w:p>
+    <w:p>
+      <w:pPr>
+        <w:pStyle w:val="BodyText"/>
+      </w:pPr>
+    </w:p>
+    <w:p>
+      <w:pPr>
+        <w:pStyle w:val="BodyText"/>
+      </w:pPr>
+    </w:p>
+    <w:p>
+      <w:pPr>
+        <w:pStyle w:val="BodyText"/>
+      </w:pPr>
+    </w:p>
+    <w:p>
+      <w:pPr>
+        <w:pStyle w:val="BodyText"/>
+      </w:pPr>
+    </w:p>
+    <w:p>
+      <w:pPr>
+        <w:pStyle w:val="BodyText"/>
+      </w:pPr>
+    </w:p>
+    <w:p>
+      <w:pPr>
+        <w:pStyle w:val="BodyText"/>
+      </w:pPr>
+    </w:p>
+    <w:p>
+      <w:pPr>
+        <w:pStyle w:val="BodyText"/>
+      </w:pPr>
+    </w:p>
+    <w:p>
+      <w:pPr>
+        <w:pStyle w:val="BodyText"/>
+      </w:pPr>
+    </w:p>
+    <w:p>
+      <w:pPr>
+        <w:pStyle w:val="BodyText"/>
+      </w:pPr>
+    </w:p>
+    <w:p>
+      <w:pPr>
+        <w:pStyle w:val="BodyText"/>
+      </w:pPr>
+    </w:p>
+    <w:p>
+      <w:pPr>
+        <w:pStyle w:val="BodyText"/>
+      </w:pPr>
+    </w:p>
+    <w:p>
+      <w:pPr>
+        <w:pStyle w:val="BodyText"/>
+      </w:pPr>
+    </w:p>
+    <w:p>
+      <w:pPr>
+        <w:pStyle w:val="BodyText"/>
+      </w:pPr>
+    </w:p>
+    <w:p>
+      <w:pPr>
+        <w:pStyle w:val="BodyText"/>
+      </w:pPr>
+    </w:p>
+    <w:p>
+      <w:pPr>
+        <w:pStyle w:val="BodyText"/>
+      </w:pPr>
+    </w:p>
+    <w:p>
+      <w:pPr>
+        <w:pStyle w:val="BodyText"/>
+      </w:pPr>
+    </w:p>
+    <w:p>
+      <w:pPr>
+        <w:pStyle w:val="BodyText"/>
+      </w:pPr>
+    </w:p>
+    <w:p>
+      <w:pPr>
+        <w:pStyle w:val="BodyText"/>
+      </w:pPr>
+    </w:p>
+    <w:p>
+      <w:pPr>
+        <w:pStyle w:val="BodyText"/>
+      </w:pPr>
+    </w:p>
+    <w:p>
+      <w:pPr>
+        <w:pStyle w:val="BodyText"/>
+      </w:pPr>
+    </w:p>
+    <w:p>
+      <w:pPr>
+        <w:pStyle w:val="BodyText"/>
+      </w:pPr>
     </w:p>
     <w:p>
       <w:pPr>
@@ -16537,6 +17249,7 @@
       <w:bookmarkStart w:id="77" w:name="_Toc272224534"/>
       <w:bookmarkStart w:id="78" w:name="_Toc274155278"/>
       <w:r>
+        <w:lastRenderedPageBreak/>
         <w:t>technical solution</w:t>
       </w:r>
       <w:bookmarkEnd w:id="77"/>
@@ -25668,11 +26381,11 @@
       </w:pPr>
     </w:p>
     <w:sectPr>
-      <w:headerReference w:type="default" r:id="rId16"/>
-      <w:footerReference w:type="even" r:id="rId17"/>
-      <w:footerReference w:type="default" r:id="rId18"/>
-      <w:headerReference w:type="first" r:id="rId19"/>
-      <w:footerReference w:type="first" r:id="rId20"/>
+      <w:headerReference w:type="default" r:id="rId21"/>
+      <w:footerReference w:type="even" r:id="rId22"/>
+      <w:footerReference w:type="default" r:id="rId23"/>
+      <w:headerReference w:type="first" r:id="rId24"/>
+      <w:footerReference w:type="first" r:id="rId25"/>
       <w:pgSz w:w="11906" w:h="16838" w:code="9"/>
       <w:pgMar w:top="720" w:right="720" w:bottom="720" w:left="720" w:header="709" w:footer="709" w:gutter="0"/>
       <w:cols w:space="708"/>
@@ -25684,7 +26397,7 @@
 </file>
 
 <file path=word/endnotes.xml><?xml version="1.0" encoding="utf-8"?>
-<w:endnotes xmlns:wpc="http://schemas.microsoft.com/office/word/2010/wordprocessingCanvas" xmlns:mc="http://schemas.openxmlformats.org/markup-compatibility/2006" xmlns:o="urn:schemas-microsoft-com:office:office" xmlns:r="http://schemas.openxmlformats.org/officeDocument/2006/relationships" xmlns:m="http://schemas.openxmlformats.org/officeDocument/2006/math" xmlns:v="urn:schemas-microsoft-com:vml" xmlns:wp14="http://schemas.microsoft.com/office/word/2010/wordprocessingDrawing" xmlns:wp="http://schemas.openxmlformats.org/drawingml/2006/wordprocessingDrawing" xmlns:w10="urn:schemas-microsoft-com:office:word" xmlns:w="http://schemas.openxmlformats.org/wordprocessingml/2006/main" xmlns:w14="http://schemas.microsoft.com/office/word/2010/wordml" xmlns:w15="http://schemas.microsoft.com/office/word/2012/wordml" xmlns:wpg="http://schemas.microsoft.com/office/word/2010/wordprocessingGroup" xmlns:wpi="http://schemas.microsoft.com/office/word/2010/wordprocessingInk" xmlns:wne="http://schemas.microsoft.com/office/word/2006/wordml" xmlns:wps="http://schemas.microsoft.com/office/word/2010/wordprocessingShape" mc:Ignorable="w14 w15 wp14">
+<w:endnotes xmlns:wpc="http://schemas.microsoft.com/office/word/2010/wordprocessingCanvas" xmlns:mo="http://schemas.microsoft.com/office/mac/office/2008/main" xmlns:mc="http://schemas.openxmlformats.org/markup-compatibility/2006" xmlns:mv="urn:schemas-microsoft-com:mac:vml" xmlns:o="urn:schemas-microsoft-com:office:office" xmlns:r="http://schemas.openxmlformats.org/officeDocument/2006/relationships" xmlns:m="http://schemas.openxmlformats.org/officeDocument/2006/math" xmlns:v="urn:schemas-microsoft-com:vml" xmlns:wp14="http://schemas.microsoft.com/office/word/2010/wordprocessingDrawing" xmlns:wp="http://schemas.openxmlformats.org/drawingml/2006/wordprocessingDrawing" xmlns:w10="urn:schemas-microsoft-com:office:word" xmlns:w="http://schemas.openxmlformats.org/wordprocessingml/2006/main" xmlns:w14="http://schemas.microsoft.com/office/word/2010/wordml" xmlns:wpg="http://schemas.microsoft.com/office/word/2010/wordprocessingGroup" xmlns:wpi="http://schemas.microsoft.com/office/word/2010/wordprocessingInk" xmlns:wne="http://schemas.microsoft.com/office/word/2006/wordml" xmlns:wps="http://schemas.microsoft.com/office/word/2010/wordprocessingShape" mc:Ignorable="w14 wp14">
   <w:endnote w:type="separator" w:id="-1">
     <w:p>
       <w:r>
@@ -25703,7 +26416,7 @@
 </file>
 
 <file path=word/footer1.xml><?xml version="1.0" encoding="utf-8"?>
-<w:ftr xmlns:wpc="http://schemas.microsoft.com/office/word/2010/wordprocessingCanvas" xmlns:mc="http://schemas.openxmlformats.org/markup-compatibility/2006" xmlns:o="urn:schemas-microsoft-com:office:office" xmlns:r="http://schemas.openxmlformats.org/officeDocument/2006/relationships" xmlns:m="http://schemas.openxmlformats.org/officeDocument/2006/math" xmlns:v="urn:schemas-microsoft-com:vml" xmlns:wp14="http://schemas.microsoft.com/office/word/2010/wordprocessingDrawing" xmlns:wp="http://schemas.openxmlformats.org/drawingml/2006/wordprocessingDrawing" xmlns:w10="urn:schemas-microsoft-com:office:word" xmlns:w="http://schemas.openxmlformats.org/wordprocessingml/2006/main" xmlns:w14="http://schemas.microsoft.com/office/word/2010/wordml" xmlns:w15="http://schemas.microsoft.com/office/word/2012/wordml" xmlns:wpg="http://schemas.microsoft.com/office/word/2010/wordprocessingGroup" xmlns:wpi="http://schemas.microsoft.com/office/word/2010/wordprocessingInk" xmlns:wne="http://schemas.microsoft.com/office/word/2006/wordml" xmlns:wps="http://schemas.microsoft.com/office/word/2010/wordprocessingShape" mc:Ignorable="w14 w15 wp14">
+<w:ftr xmlns:wpc="http://schemas.microsoft.com/office/word/2010/wordprocessingCanvas" xmlns:mo="http://schemas.microsoft.com/office/mac/office/2008/main" xmlns:mc="http://schemas.openxmlformats.org/markup-compatibility/2006" xmlns:mv="urn:schemas-microsoft-com:mac:vml" xmlns:o="urn:schemas-microsoft-com:office:office" xmlns:r="http://schemas.openxmlformats.org/officeDocument/2006/relationships" xmlns:m="http://schemas.openxmlformats.org/officeDocument/2006/math" xmlns:v="urn:schemas-microsoft-com:vml" xmlns:wp14="http://schemas.microsoft.com/office/word/2010/wordprocessingDrawing" xmlns:wp="http://schemas.openxmlformats.org/drawingml/2006/wordprocessingDrawing" xmlns:w10="urn:schemas-microsoft-com:office:word" xmlns:w="http://schemas.openxmlformats.org/wordprocessingml/2006/main" xmlns:w14="http://schemas.microsoft.com/office/word/2010/wordml" xmlns:wpg="http://schemas.microsoft.com/office/word/2010/wordprocessingGroup" xmlns:wpi="http://schemas.microsoft.com/office/word/2010/wordprocessingInk" xmlns:wne="http://schemas.microsoft.com/office/word/2006/wordml" xmlns:wps="http://schemas.microsoft.com/office/word/2010/wordprocessingShape" mc:Ignorable="w14 wp14">
   <w:p>
     <w:pPr>
       <w:pStyle w:val="Footer"/>
@@ -25742,7 +26455,7 @@
 </file>
 
 <file path=word/footer2.xml><?xml version="1.0" encoding="utf-8"?>
-<w:ftr xmlns:wpc="http://schemas.microsoft.com/office/word/2010/wordprocessingCanvas" xmlns:mc="http://schemas.openxmlformats.org/markup-compatibility/2006" xmlns:o="urn:schemas-microsoft-com:office:office" xmlns:r="http://schemas.openxmlformats.org/officeDocument/2006/relationships" xmlns:m="http://schemas.openxmlformats.org/officeDocument/2006/math" xmlns:v="urn:schemas-microsoft-com:vml" xmlns:wp14="http://schemas.microsoft.com/office/word/2010/wordprocessingDrawing" xmlns:wp="http://schemas.openxmlformats.org/drawingml/2006/wordprocessingDrawing" xmlns:w10="urn:schemas-microsoft-com:office:word" xmlns:w="http://schemas.openxmlformats.org/wordprocessingml/2006/main" xmlns:w14="http://schemas.microsoft.com/office/word/2010/wordml" xmlns:w15="http://schemas.microsoft.com/office/word/2012/wordml" xmlns:wpg="http://schemas.microsoft.com/office/word/2010/wordprocessingGroup" xmlns:wpi="http://schemas.microsoft.com/office/word/2010/wordprocessingInk" xmlns:wne="http://schemas.microsoft.com/office/word/2006/wordml" xmlns:wps="http://schemas.microsoft.com/office/word/2010/wordprocessingShape" mc:Ignorable="w14 w15 wp14">
+<w:ftr xmlns:wpc="http://schemas.microsoft.com/office/word/2010/wordprocessingCanvas" xmlns:mo="http://schemas.microsoft.com/office/mac/office/2008/main" xmlns:mc="http://schemas.openxmlformats.org/markup-compatibility/2006" xmlns:mv="urn:schemas-microsoft-com:mac:vml" xmlns:o="urn:schemas-microsoft-com:office:office" xmlns:r="http://schemas.openxmlformats.org/officeDocument/2006/relationships" xmlns:m="http://schemas.openxmlformats.org/officeDocument/2006/math" xmlns:v="urn:schemas-microsoft-com:vml" xmlns:wp14="http://schemas.microsoft.com/office/word/2010/wordprocessingDrawing" xmlns:wp="http://schemas.openxmlformats.org/drawingml/2006/wordprocessingDrawing" xmlns:w10="urn:schemas-microsoft-com:office:word" xmlns:w="http://schemas.openxmlformats.org/wordprocessingml/2006/main" xmlns:w14="http://schemas.microsoft.com/office/word/2010/wordml" xmlns:wpg="http://schemas.microsoft.com/office/word/2010/wordprocessingGroup" xmlns:wpi="http://schemas.microsoft.com/office/word/2010/wordprocessingInk" xmlns:wne="http://schemas.microsoft.com/office/word/2006/wordml" xmlns:wps="http://schemas.microsoft.com/office/word/2010/wordprocessingShape" mc:Ignorable="w14 wp14">
   <w:p>
     <w:pPr>
       <w:pStyle w:val="Footer"/>
@@ -25786,7 +26499,7 @@
         <w:rFonts w:ascii="Times New Roman" w:hAnsi="Times New Roman"/>
         <w:noProof/>
       </w:rPr>
-      <w:t>32</w:t>
+      <w:t>33</w:t>
     </w:r>
     <w:r>
       <w:rPr>
@@ -25829,7 +26542,7 @@
         <w:rFonts w:ascii="Times New Roman" w:hAnsi="Times New Roman"/>
         <w:noProof/>
       </w:rPr>
-      <w:t>32</w:t>
+      <w:t>37</w:t>
     </w:r>
     <w:r>
       <w:rPr>
@@ -25861,7 +26574,7 @@
 </file>
 
 <file path=word/footer3.xml><?xml version="1.0" encoding="utf-8"?>
-<w:ftr xmlns:wpc="http://schemas.microsoft.com/office/word/2010/wordprocessingCanvas" xmlns:mc="http://schemas.openxmlformats.org/markup-compatibility/2006" xmlns:o="urn:schemas-microsoft-com:office:office" xmlns:r="http://schemas.openxmlformats.org/officeDocument/2006/relationships" xmlns:m="http://schemas.openxmlformats.org/officeDocument/2006/math" xmlns:v="urn:schemas-microsoft-com:vml" xmlns:wp14="http://schemas.microsoft.com/office/word/2010/wordprocessingDrawing" xmlns:wp="http://schemas.openxmlformats.org/drawingml/2006/wordprocessingDrawing" xmlns:w10="urn:schemas-microsoft-com:office:word" xmlns:w="http://schemas.openxmlformats.org/wordprocessingml/2006/main" xmlns:w14="http://schemas.microsoft.com/office/word/2010/wordml" xmlns:w15="http://schemas.microsoft.com/office/word/2012/wordml" xmlns:wpg="http://schemas.microsoft.com/office/word/2010/wordprocessingGroup" xmlns:wpi="http://schemas.microsoft.com/office/word/2010/wordprocessingInk" xmlns:wne="http://schemas.microsoft.com/office/word/2006/wordml" xmlns:wps="http://schemas.microsoft.com/office/word/2010/wordprocessingShape" mc:Ignorable="w14 w15 wp14">
+<w:ftr xmlns:wpc="http://schemas.microsoft.com/office/word/2010/wordprocessingCanvas" xmlns:mo="http://schemas.microsoft.com/office/mac/office/2008/main" xmlns:mc="http://schemas.openxmlformats.org/markup-compatibility/2006" xmlns:mv="urn:schemas-microsoft-com:mac:vml" xmlns:o="urn:schemas-microsoft-com:office:office" xmlns:r="http://schemas.openxmlformats.org/officeDocument/2006/relationships" xmlns:m="http://schemas.openxmlformats.org/officeDocument/2006/math" xmlns:v="urn:schemas-microsoft-com:vml" xmlns:wp14="http://schemas.microsoft.com/office/word/2010/wordprocessingDrawing" xmlns:wp="http://schemas.openxmlformats.org/drawingml/2006/wordprocessingDrawing" xmlns:w10="urn:schemas-microsoft-com:office:word" xmlns:w="http://schemas.openxmlformats.org/wordprocessingml/2006/main" xmlns:w14="http://schemas.microsoft.com/office/word/2010/wordml" xmlns:wpg="http://schemas.microsoft.com/office/word/2010/wordprocessingGroup" xmlns:wpi="http://schemas.microsoft.com/office/word/2010/wordprocessingInk" xmlns:wne="http://schemas.microsoft.com/office/word/2006/wordml" xmlns:wps="http://schemas.microsoft.com/office/word/2010/wordprocessingShape" mc:Ignorable="w14 wp14">
   <w:tbl>
     <w:tblPr>
       <w:tblpPr w:vertAnchor="page" w:horzAnchor="page" w:tblpX="568" w:tblpY="15480"/>
@@ -25917,7 +26630,7 @@
 </file>
 
 <file path=word/footnotes.xml><?xml version="1.0" encoding="utf-8"?>
-<w:footnotes xmlns:wpc="http://schemas.microsoft.com/office/word/2010/wordprocessingCanvas" xmlns:mc="http://schemas.openxmlformats.org/markup-compatibility/2006" xmlns:o="urn:schemas-microsoft-com:office:office" xmlns:r="http://schemas.openxmlformats.org/officeDocument/2006/relationships" xmlns:m="http://schemas.openxmlformats.org/officeDocument/2006/math" xmlns:v="urn:schemas-microsoft-com:vml" xmlns:wp14="http://schemas.microsoft.com/office/word/2010/wordprocessingDrawing" xmlns:wp="http://schemas.openxmlformats.org/drawingml/2006/wordprocessingDrawing" xmlns:w10="urn:schemas-microsoft-com:office:word" xmlns:w="http://schemas.openxmlformats.org/wordprocessingml/2006/main" xmlns:w14="http://schemas.microsoft.com/office/word/2010/wordml" xmlns:w15="http://schemas.microsoft.com/office/word/2012/wordml" xmlns:wpg="http://schemas.microsoft.com/office/word/2010/wordprocessingGroup" xmlns:wpi="http://schemas.microsoft.com/office/word/2010/wordprocessingInk" xmlns:wne="http://schemas.microsoft.com/office/word/2006/wordml" xmlns:wps="http://schemas.microsoft.com/office/word/2010/wordprocessingShape" mc:Ignorable="w14 w15 wp14">
+<w:footnotes xmlns:wpc="http://schemas.microsoft.com/office/word/2010/wordprocessingCanvas" xmlns:mo="http://schemas.microsoft.com/office/mac/office/2008/main" xmlns:mc="http://schemas.openxmlformats.org/markup-compatibility/2006" xmlns:mv="urn:schemas-microsoft-com:mac:vml" xmlns:o="urn:schemas-microsoft-com:office:office" xmlns:r="http://schemas.openxmlformats.org/officeDocument/2006/relationships" xmlns:m="http://schemas.openxmlformats.org/officeDocument/2006/math" xmlns:v="urn:schemas-microsoft-com:vml" xmlns:wp14="http://schemas.microsoft.com/office/word/2010/wordprocessingDrawing" xmlns:wp="http://schemas.openxmlformats.org/drawingml/2006/wordprocessingDrawing" xmlns:w10="urn:schemas-microsoft-com:office:word" xmlns:w="http://schemas.openxmlformats.org/wordprocessingml/2006/main" xmlns:w14="http://schemas.microsoft.com/office/word/2010/wordml" xmlns:wpg="http://schemas.microsoft.com/office/word/2010/wordprocessingGroup" xmlns:wpi="http://schemas.microsoft.com/office/word/2010/wordprocessingInk" xmlns:wne="http://schemas.microsoft.com/office/word/2006/wordml" xmlns:wps="http://schemas.microsoft.com/office/word/2010/wordprocessingShape" mc:Ignorable="w14 wp14">
   <w:footnote w:type="separator" w:id="-1">
     <w:p>
       <w:r>
@@ -25936,7 +26649,7 @@
 </file>
 
 <file path=word/header1.xml><?xml version="1.0" encoding="utf-8"?>
-<w:hdr xmlns:wpc="http://schemas.microsoft.com/office/word/2010/wordprocessingCanvas" xmlns:mc="http://schemas.openxmlformats.org/markup-compatibility/2006" xmlns:o="urn:schemas-microsoft-com:office:office" xmlns:r="http://schemas.openxmlformats.org/officeDocument/2006/relationships" xmlns:m="http://schemas.openxmlformats.org/officeDocument/2006/math" xmlns:v="urn:schemas-microsoft-com:vml" xmlns:wp14="http://schemas.microsoft.com/office/word/2010/wordprocessingDrawing" xmlns:wp="http://schemas.openxmlformats.org/drawingml/2006/wordprocessingDrawing" xmlns:w10="urn:schemas-microsoft-com:office:word" xmlns:w="http://schemas.openxmlformats.org/wordprocessingml/2006/main" xmlns:w14="http://schemas.microsoft.com/office/word/2010/wordml" xmlns:w15="http://schemas.microsoft.com/office/word/2012/wordml" xmlns:wpg="http://schemas.microsoft.com/office/word/2010/wordprocessingGroup" xmlns:wpi="http://schemas.microsoft.com/office/word/2010/wordprocessingInk" xmlns:wne="http://schemas.microsoft.com/office/word/2006/wordml" xmlns:wps="http://schemas.microsoft.com/office/word/2010/wordprocessingShape" mc:Ignorable="w14 w15 wp14">
+<w:hdr xmlns:wpc="http://schemas.microsoft.com/office/word/2010/wordprocessingCanvas" xmlns:mo="http://schemas.microsoft.com/office/mac/office/2008/main" xmlns:mc="http://schemas.openxmlformats.org/markup-compatibility/2006" xmlns:mv="urn:schemas-microsoft-com:mac:vml" xmlns:o="urn:schemas-microsoft-com:office:office" xmlns:r="http://schemas.openxmlformats.org/officeDocument/2006/relationships" xmlns:m="http://schemas.openxmlformats.org/officeDocument/2006/math" xmlns:v="urn:schemas-microsoft-com:vml" xmlns:wp14="http://schemas.microsoft.com/office/word/2010/wordprocessingDrawing" xmlns:wp="http://schemas.openxmlformats.org/drawingml/2006/wordprocessingDrawing" xmlns:w10="urn:schemas-microsoft-com:office:word" xmlns:w="http://schemas.openxmlformats.org/wordprocessingml/2006/main" xmlns:w14="http://schemas.microsoft.com/office/word/2010/wordml" xmlns:wpg="http://schemas.microsoft.com/office/word/2010/wordprocessingGroup" xmlns:wpi="http://schemas.microsoft.com/office/word/2010/wordprocessingInk" xmlns:wne="http://schemas.microsoft.com/office/word/2006/wordml" xmlns:wps="http://schemas.microsoft.com/office/word/2010/wordprocessingShape" mc:Ignorable="w14 wp14">
   <w:p>
     <w:pPr>
       <w:pStyle w:val="Header"/>
@@ -25951,7 +26664,7 @@
 </file>
 
 <file path=word/header2.xml><?xml version="1.0" encoding="utf-8"?>
-<w:hdr xmlns:wpc="http://schemas.microsoft.com/office/word/2010/wordprocessingCanvas" xmlns:mc="http://schemas.openxmlformats.org/markup-compatibility/2006" xmlns:o="urn:schemas-microsoft-com:office:office" xmlns:r="http://schemas.openxmlformats.org/officeDocument/2006/relationships" xmlns:m="http://schemas.openxmlformats.org/officeDocument/2006/math" xmlns:v="urn:schemas-microsoft-com:vml" xmlns:wp14="http://schemas.microsoft.com/office/word/2010/wordprocessingDrawing" xmlns:wp="http://schemas.openxmlformats.org/drawingml/2006/wordprocessingDrawing" xmlns:w10="urn:schemas-microsoft-com:office:word" xmlns:w="http://schemas.openxmlformats.org/wordprocessingml/2006/main" xmlns:w14="http://schemas.microsoft.com/office/word/2010/wordml" xmlns:w15="http://schemas.microsoft.com/office/word/2012/wordml" xmlns:wpg="http://schemas.microsoft.com/office/word/2010/wordprocessingGroup" xmlns:wpi="http://schemas.microsoft.com/office/word/2010/wordprocessingInk" xmlns:wne="http://schemas.microsoft.com/office/word/2006/wordml" xmlns:wps="http://schemas.microsoft.com/office/word/2010/wordprocessingShape" mc:Ignorable="w14 w15 wp14">
+<w:hdr xmlns:wpc="http://schemas.microsoft.com/office/word/2010/wordprocessingCanvas" xmlns:mo="http://schemas.microsoft.com/office/mac/office/2008/main" xmlns:mc="http://schemas.openxmlformats.org/markup-compatibility/2006" xmlns:mv="urn:schemas-microsoft-com:mac:vml" xmlns:o="urn:schemas-microsoft-com:office:office" xmlns:r="http://schemas.openxmlformats.org/officeDocument/2006/relationships" xmlns:m="http://schemas.openxmlformats.org/officeDocument/2006/math" xmlns:v="urn:schemas-microsoft-com:vml" xmlns:wp14="http://schemas.microsoft.com/office/word/2010/wordprocessingDrawing" xmlns:wp="http://schemas.openxmlformats.org/drawingml/2006/wordprocessingDrawing" xmlns:w10="urn:schemas-microsoft-com:office:word" xmlns:w="http://schemas.openxmlformats.org/wordprocessingml/2006/main" xmlns:w14="http://schemas.microsoft.com/office/word/2010/wordml" xmlns:wpg="http://schemas.microsoft.com/office/word/2010/wordprocessingGroup" xmlns:wpi="http://schemas.microsoft.com/office/word/2010/wordprocessingInk" xmlns:wne="http://schemas.microsoft.com/office/word/2006/wordml" xmlns:wps="http://schemas.microsoft.com/office/word/2010/wordprocessingShape" mc:Ignorable="w14 wp14">
   <w:tbl>
     <w:tblPr>
       <w:tblpPr w:vertAnchor="page" w:horzAnchor="page" w:tblpX="852" w:tblpY="1288"/>
@@ -26002,6 +26715,7 @@
         <w:noProof/>
         <w:sz w:val="10"/>
         <w:szCs w:val="10"/>
+        <w:lang w:val="en-US" w:eastAsia="en-US"/>
       </w:rPr>
       <mc:AlternateContent>
         <mc:Choice Requires="wps">
@@ -26055,7 +26769,7 @@
                       </a:ln>
                       <a:extLst>
                         <a:ext uri="{91240B29-F687-4f45-9708-019B960494DF}">
-                          <a14:hiddenLine xmlns="" xmlns:mo="http://schemas.microsoft.com/office/mac/office/2008/main" xmlns:mv="urn:schemas-microsoft-com:mac:vml" xmlns:o="urn:schemas-microsoft-com:office:office" xmlns:v="urn:schemas-microsoft-com:vml" xmlns:w10="urn:schemas-microsoft-com:office:word" xmlns:w="http://schemas.openxmlformats.org/wordprocessingml/2006/main" xmlns:a14="http://schemas.microsoft.com/office/drawing/2010/main" w="9525">
+                          <a14:hiddenLine xmlns:a14="http://schemas.microsoft.com/office/drawing/2010/main" w="9525">
                             <a:solidFill>
                               <a:srgbClr val="000000"/>
                             </a:solidFill>
@@ -26081,7 +26795,7 @@
             </wp:anchor>
           </w:drawing>
         </mc:Choice>
-        <mc:Fallback>
+        <mc:Fallback xmlns:w15="http://schemas.microsoft.com/office/word/2012/wordml">
           <w:pict>
             <v:rect w14:anchorId="6717112D" id="Rectangle 1" o:spid="_x0000_s1026" style="position:absolute;margin-left:28.35pt;margin-top:27pt;width:538.6pt;height:99.2pt;z-index:-251659776;visibility:visible;mso-wrap-style:square;mso-width-percent:0;mso-height-percent:0;mso-wrap-distance-left:9pt;mso-wrap-distance-top:0;mso-wrap-distance-right:9pt;mso-wrap-distance-bottom:0;mso-position-horizontal:absolute;mso-position-horizontal-relative:page;mso-position-vertical:absolute;mso-position-vertical-relative:page;mso-width-percent:0;mso-height-percent:0;mso-width-relative:page;mso-height-relative:page;v-text-anchor:top" o:gfxdata="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" fillcolor="#ff8000" stroked="f">
               <v:fill opacity="36044f" color2="#ffb400" o:opacity2="36044f" rotate="t" focus="100%" type="gradient"/>
@@ -26155,7 +26869,7 @@
 </file>
 
 <file path=word/numbering.xml><?xml version="1.0" encoding="utf-8"?>
-<w:numbering xmlns:wpc="http://schemas.microsoft.com/office/word/2010/wordprocessingCanvas" xmlns:mc="http://schemas.openxmlformats.org/markup-compatibility/2006" xmlns:o="urn:schemas-microsoft-com:office:office" xmlns:r="http://schemas.openxmlformats.org/officeDocument/2006/relationships" xmlns:m="http://schemas.openxmlformats.org/officeDocument/2006/math" xmlns:v="urn:schemas-microsoft-com:vml" xmlns:wp14="http://schemas.microsoft.com/office/word/2010/wordprocessingDrawing" xmlns:wp="http://schemas.openxmlformats.org/drawingml/2006/wordprocessingDrawing" xmlns:w10="urn:schemas-microsoft-com:office:word" xmlns:w="http://schemas.openxmlformats.org/wordprocessingml/2006/main" xmlns:w14="http://schemas.microsoft.com/office/word/2010/wordml" xmlns:w15="http://schemas.microsoft.com/office/word/2012/wordml" xmlns:wpg="http://schemas.microsoft.com/office/word/2010/wordprocessingGroup" xmlns:wpi="http://schemas.microsoft.com/office/word/2010/wordprocessingInk" xmlns:wne="http://schemas.microsoft.com/office/word/2006/wordml" xmlns:wps="http://schemas.microsoft.com/office/word/2010/wordprocessingShape" mc:Ignorable="w14 w15 wp14">
+<w:numbering xmlns:wpc="http://schemas.microsoft.com/office/word/2010/wordprocessingCanvas" xmlns:mo="http://schemas.microsoft.com/office/mac/office/2008/main" xmlns:mc="http://schemas.openxmlformats.org/markup-compatibility/2006" xmlns:mv="urn:schemas-microsoft-com:mac:vml" xmlns:o="urn:schemas-microsoft-com:office:office" xmlns:r="http://schemas.openxmlformats.org/officeDocument/2006/relationships" xmlns:m="http://schemas.openxmlformats.org/officeDocument/2006/math" xmlns:v="urn:schemas-microsoft-com:vml" xmlns:wp14="http://schemas.microsoft.com/office/word/2010/wordprocessingDrawing" xmlns:wp="http://schemas.openxmlformats.org/drawingml/2006/wordprocessingDrawing" xmlns:w10="urn:schemas-microsoft-com:office:word" xmlns:w="http://schemas.openxmlformats.org/wordprocessingml/2006/main" xmlns:w14="http://schemas.microsoft.com/office/word/2010/wordml" xmlns:wpg="http://schemas.microsoft.com/office/word/2010/wordprocessingGroup" xmlns:wpi="http://schemas.microsoft.com/office/word/2010/wordprocessingInk" xmlns:wne="http://schemas.microsoft.com/office/word/2006/wordml" xmlns:wps="http://schemas.microsoft.com/office/word/2010/wordprocessingShape" mc:Ignorable="w14 wp14">
   <w:abstractNum w:abstractNumId="0">
     <w:nsid w:val="00000001"/>
     <w:multiLevelType w:val="hybridMultilevel"/>
@@ -29732,17 +30446,20 @@
     </w:lvl>
   </w:abstractNum>
   <w:abstractNum w:abstractNumId="32">
-    <w:nsid w:val="77A9719C"/>
+    <w:nsid w:val="73E56C18"/>
     <w:multiLevelType w:val="hybridMultilevel"/>
-    <w:tmpl w:val="9C04CEB0"/>
-    <w:lvl w:ilvl="0" w:tplc="00000001">
+    <w:tmpl w:val="228225D6"/>
+    <w:lvl w:ilvl="0" w:tplc="04090001">
       <w:start w:val="1"/>
       <w:numFmt w:val="bullet"/>
-      <w:lvlText w:val="•"/>
+      <w:lvlText w:val=""/>
       <w:lvlJc w:val="left"/>
       <w:pPr>
-        <w:ind w:left="360" w:hanging="360"/>
-      </w:pPr>
+        <w:ind w:left="720" w:hanging="360"/>
+      </w:pPr>
+      <w:rPr>
+        <w:rFonts w:ascii="Symbol" w:hAnsi="Symbol" w:hint="default"/>
+      </w:rPr>
     </w:lvl>
     <w:lvl w:ilvl="1" w:tplc="04090003" w:tentative="1">
       <w:start w:val="1"/>
@@ -29750,7 +30467,7 @@
       <w:lvlText w:val="o"/>
       <w:lvlJc w:val="left"/>
       <w:pPr>
-        <w:ind w:left="1080" w:hanging="360"/>
+        <w:ind w:left="1440" w:hanging="360"/>
       </w:pPr>
       <w:rPr>
         <w:rFonts w:ascii="Courier New" w:hAnsi="Courier New" w:hint="default"/>
@@ -29762,7 +30479,7 @@
       <w:lvlText w:val=""/>
       <w:lvlJc w:val="left"/>
       <w:pPr>
-        <w:ind w:left="1800" w:hanging="360"/>
+        <w:ind w:left="2160" w:hanging="360"/>
       </w:pPr>
       <w:rPr>
         <w:rFonts w:ascii="Wingdings" w:hAnsi="Wingdings" w:hint="default"/>
@@ -29774,7 +30491,7 @@
       <w:lvlText w:val=""/>
       <w:lvlJc w:val="left"/>
       <w:pPr>
-        <w:ind w:left="2520" w:hanging="360"/>
+        <w:ind w:left="2880" w:hanging="360"/>
       </w:pPr>
       <w:rPr>
         <w:rFonts w:ascii="Symbol" w:hAnsi="Symbol" w:hint="default"/>
@@ -29786,7 +30503,7 @@
       <w:lvlText w:val="o"/>
       <w:lvlJc w:val="left"/>
       <w:pPr>
-        <w:ind w:left="3240" w:hanging="360"/>
+        <w:ind w:left="3600" w:hanging="360"/>
       </w:pPr>
       <w:rPr>
         <w:rFonts w:ascii="Courier New" w:hAnsi="Courier New" w:hint="default"/>
@@ -29798,7 +30515,7 @@
       <w:lvlText w:val=""/>
       <w:lvlJc w:val="left"/>
       <w:pPr>
-        <w:ind w:left="3960" w:hanging="360"/>
+        <w:ind w:left="4320" w:hanging="360"/>
       </w:pPr>
       <w:rPr>
         <w:rFonts w:ascii="Wingdings" w:hAnsi="Wingdings" w:hint="default"/>
@@ -29810,7 +30527,7 @@
       <w:lvlText w:val=""/>
       <w:lvlJc w:val="left"/>
       <w:pPr>
-        <w:ind w:left="4680" w:hanging="360"/>
+        <w:ind w:left="5040" w:hanging="360"/>
       </w:pPr>
       <w:rPr>
         <w:rFonts w:ascii="Symbol" w:hAnsi="Symbol" w:hint="default"/>
@@ -29822,7 +30539,7 @@
       <w:lvlText w:val="o"/>
       <w:lvlJc w:val="left"/>
       <w:pPr>
-        <w:ind w:left="5400" w:hanging="360"/>
+        <w:ind w:left="5760" w:hanging="360"/>
       </w:pPr>
       <w:rPr>
         <w:rFonts w:ascii="Courier New" w:hAnsi="Courier New" w:hint="default"/>
@@ -29834,7 +30551,7 @@
       <w:lvlText w:val=""/>
       <w:lvlJc w:val="left"/>
       <w:pPr>
-        <w:ind w:left="6120" w:hanging="360"/>
+        <w:ind w:left="6480" w:hanging="360"/>
       </w:pPr>
       <w:rPr>
         <w:rFonts w:ascii="Wingdings" w:hAnsi="Wingdings" w:hint="default"/>
@@ -29842,6 +30559,116 @@
     </w:lvl>
   </w:abstractNum>
   <w:abstractNum w:abstractNumId="33">
+    <w:nsid w:val="77A9719C"/>
+    <w:multiLevelType w:val="hybridMultilevel"/>
+    <w:tmpl w:val="9C04CEB0"/>
+    <w:lvl w:ilvl="0" w:tplc="00000001">
+      <w:start w:val="1"/>
+      <w:numFmt w:val="bullet"/>
+      <w:lvlText w:val="•"/>
+      <w:lvlJc w:val="left"/>
+      <w:pPr>
+        <w:ind w:left="360" w:hanging="360"/>
+      </w:pPr>
+    </w:lvl>
+    <w:lvl w:ilvl="1" w:tplc="04090003" w:tentative="1">
+      <w:start w:val="1"/>
+      <w:numFmt w:val="bullet"/>
+      <w:lvlText w:val="o"/>
+      <w:lvlJc w:val="left"/>
+      <w:pPr>
+        <w:ind w:left="1080" w:hanging="360"/>
+      </w:pPr>
+      <w:rPr>
+        <w:rFonts w:ascii="Courier New" w:hAnsi="Courier New" w:hint="default"/>
+      </w:rPr>
+    </w:lvl>
+    <w:lvl w:ilvl="2" w:tplc="04090005" w:tentative="1">
+      <w:start w:val="1"/>
+      <w:numFmt w:val="bullet"/>
+      <w:lvlText w:val=""/>
+      <w:lvlJc w:val="left"/>
+      <w:pPr>
+        <w:ind w:left="1800" w:hanging="360"/>
+      </w:pPr>
+      <w:rPr>
+        <w:rFonts w:ascii="Wingdings" w:hAnsi="Wingdings" w:hint="default"/>
+      </w:rPr>
+    </w:lvl>
+    <w:lvl w:ilvl="3" w:tplc="04090001" w:tentative="1">
+      <w:start w:val="1"/>
+      <w:numFmt w:val="bullet"/>
+      <w:lvlText w:val=""/>
+      <w:lvlJc w:val="left"/>
+      <w:pPr>
+        <w:ind w:left="2520" w:hanging="360"/>
+      </w:pPr>
+      <w:rPr>
+        <w:rFonts w:ascii="Symbol" w:hAnsi="Symbol" w:hint="default"/>
+      </w:rPr>
+    </w:lvl>
+    <w:lvl w:ilvl="4" w:tplc="04090003" w:tentative="1">
+      <w:start w:val="1"/>
+      <w:numFmt w:val="bullet"/>
+      <w:lvlText w:val="o"/>
+      <w:lvlJc w:val="left"/>
+      <w:pPr>
+        <w:ind w:left="3240" w:hanging="360"/>
+      </w:pPr>
+      <w:rPr>
+        <w:rFonts w:ascii="Courier New" w:hAnsi="Courier New" w:hint="default"/>
+      </w:rPr>
+    </w:lvl>
+    <w:lvl w:ilvl="5" w:tplc="04090005" w:tentative="1">
+      <w:start w:val="1"/>
+      <w:numFmt w:val="bullet"/>
+      <w:lvlText w:val=""/>
+      <w:lvlJc w:val="left"/>
+      <w:pPr>
+        <w:ind w:left="3960" w:hanging="360"/>
+      </w:pPr>
+      <w:rPr>
+        <w:rFonts w:ascii="Wingdings" w:hAnsi="Wingdings" w:hint="default"/>
+      </w:rPr>
+    </w:lvl>
+    <w:lvl w:ilvl="6" w:tplc="04090001" w:tentative="1">
+      <w:start w:val="1"/>
+      <w:numFmt w:val="bullet"/>
+      <w:lvlText w:val=""/>
+      <w:lvlJc w:val="left"/>
+      <w:pPr>
+        <w:ind w:left="4680" w:hanging="360"/>
+      </w:pPr>
+      <w:rPr>
+        <w:rFonts w:ascii="Symbol" w:hAnsi="Symbol" w:hint="default"/>
+      </w:rPr>
+    </w:lvl>
+    <w:lvl w:ilvl="7" w:tplc="04090003" w:tentative="1">
+      <w:start w:val="1"/>
+      <w:numFmt w:val="bullet"/>
+      <w:lvlText w:val="o"/>
+      <w:lvlJc w:val="left"/>
+      <w:pPr>
+        <w:ind w:left="5400" w:hanging="360"/>
+      </w:pPr>
+      <w:rPr>
+        <w:rFonts w:ascii="Courier New" w:hAnsi="Courier New" w:hint="default"/>
+      </w:rPr>
+    </w:lvl>
+    <w:lvl w:ilvl="8" w:tplc="04090005" w:tentative="1">
+      <w:start w:val="1"/>
+      <w:numFmt w:val="bullet"/>
+      <w:lvlText w:val=""/>
+      <w:lvlJc w:val="left"/>
+      <w:pPr>
+        <w:ind w:left="6120" w:hanging="360"/>
+      </w:pPr>
+      <w:rPr>
+        <w:rFonts w:ascii="Wingdings" w:hAnsi="Wingdings" w:hint="default"/>
+      </w:rPr>
+    </w:lvl>
+  </w:abstractNum>
+  <w:abstractNum w:abstractNumId="34">
     <w:nsid w:val="78A94D26"/>
     <w:multiLevelType w:val="multilevel"/>
     <w:tmpl w:val="0409001F"/>
@@ -29927,7 +30754,7 @@
       </w:pPr>
     </w:lvl>
   </w:abstractNum>
-  <w:abstractNum w:abstractNumId="34">
+  <w:abstractNum w:abstractNumId="35">
     <w:nsid w:val="79EF273F"/>
     <w:multiLevelType w:val="hybridMultilevel"/>
     <w:tmpl w:val="B6DA36D8"/>
@@ -30040,7 +30867,7 @@
       </w:rPr>
     </w:lvl>
   </w:abstractNum>
-  <w:abstractNum w:abstractNumId="35">
+  <w:abstractNum w:abstractNumId="36">
     <w:nsid w:val="7ADE5910"/>
     <w:multiLevelType w:val="hybridMultilevel"/>
     <w:tmpl w:val="B904504A"/>
@@ -30161,7 +30988,7 @@
       </w:pPr>
     </w:lvl>
   </w:abstractNum>
-  <w:abstractNum w:abstractNumId="36">
+  <w:abstractNum w:abstractNumId="37">
     <w:nsid w:val="7B500163"/>
     <w:multiLevelType w:val="hybridMultilevel"/>
     <w:tmpl w:val="3626D4A0"/>
@@ -30250,7 +31077,7 @@
       </w:pPr>
     </w:lvl>
   </w:abstractNum>
-  <w:abstractNum w:abstractNumId="37">
+  <w:abstractNum w:abstractNumId="38">
     <w:nsid w:val="7EB65165"/>
     <w:multiLevelType w:val="hybridMultilevel"/>
     <w:tmpl w:val="874E5006"/>
@@ -30385,7 +31212,7 @@
     <w:abstractNumId w:val="13"/>
   </w:num>
   <w:num w:numId="8">
-    <w:abstractNumId w:val="35"/>
+    <w:abstractNumId w:val="36"/>
   </w:num>
   <w:num w:numId="9">
     <w:abstractNumId w:val="29"/>
@@ -30397,7 +31224,7 @@
     <w:abstractNumId w:val="4"/>
   </w:num>
   <w:num w:numId="12">
-    <w:abstractNumId w:val="36"/>
+    <w:abstractNumId w:val="37"/>
   </w:num>
   <w:num w:numId="13">
     <w:abstractNumId w:val="12"/>
@@ -30406,7 +31233,7 @@
     <w:abstractNumId w:val="9"/>
   </w:num>
   <w:num w:numId="15">
-    <w:abstractNumId w:val="34"/>
+    <w:abstractNumId w:val="35"/>
   </w:num>
   <w:num w:numId="16">
     <w:abstractNumId w:val="30"/>
@@ -30433,13 +31260,13 @@
     <w:abstractNumId w:val="22"/>
   </w:num>
   <w:num w:numId="24">
-    <w:abstractNumId w:val="32"/>
+    <w:abstractNumId w:val="33"/>
   </w:num>
   <w:num w:numId="25">
     <w:abstractNumId w:val="10"/>
   </w:num>
   <w:num w:numId="26">
-    <w:abstractNumId w:val="33"/>
+    <w:abstractNumId w:val="34"/>
   </w:num>
   <w:num w:numId="27">
     <w:abstractNumId w:val="24"/>
@@ -30454,7 +31281,7 @@
     <w:abstractNumId w:val="16"/>
   </w:num>
   <w:num w:numId="31">
-    <w:abstractNumId w:val="37"/>
+    <w:abstractNumId w:val="38"/>
   </w:num>
   <w:num w:numId="32">
     <w:abstractNumId w:val="26"/>
@@ -30474,12 +31301,15 @@
   <w:num w:numId="37">
     <w:abstractNumId w:val="5"/>
   </w:num>
+  <w:num w:numId="38">
+    <w:abstractNumId w:val="32"/>
+  </w:num>
   <w:numIdMacAtCleanup w:val="10"/>
 </w:numbering>
 </file>
 
 <file path=word/styles.xml><?xml version="1.0" encoding="utf-8"?>
-<w:styles xmlns:mc="http://schemas.openxmlformats.org/markup-compatibility/2006" xmlns:r="http://schemas.openxmlformats.org/officeDocument/2006/relationships" xmlns:w="http://schemas.openxmlformats.org/wordprocessingml/2006/main" xmlns:w14="http://schemas.microsoft.com/office/word/2010/wordml" xmlns:w15="http://schemas.microsoft.com/office/word/2012/wordml" mc:Ignorable="w14 w15">
+<w:styles xmlns:mc="http://schemas.openxmlformats.org/markup-compatibility/2006" xmlns:r="http://schemas.openxmlformats.org/officeDocument/2006/relationships" xmlns:w="http://schemas.openxmlformats.org/wordprocessingml/2006/main" xmlns:w14="http://schemas.microsoft.com/office/word/2010/wordml" mc:Ignorable="w14">
   <w:docDefaults>
     <w:rPrDefault>
       <w:rPr>
@@ -30491,369 +31321,155 @@
     </w:rPrDefault>
     <w:pPrDefault/>
   </w:docDefaults>
-  <w:latentStyles w:defLockedState="0" w:defUIPriority="99" w:defSemiHidden="0" w:defUnhideWhenUsed="0" w:defQFormat="0" w:count="371">
-    <w:lsdException w:name="Normal" w:uiPriority="0" w:qFormat="1"/>
-    <w:lsdException w:name="heading 1" w:uiPriority="0" w:qFormat="1"/>
-    <w:lsdException w:name="heading 2" w:uiPriority="0" w:qFormat="1"/>
-    <w:lsdException w:name="heading 3" w:uiPriority="0" w:qFormat="1"/>
-    <w:lsdException w:name="heading 4" w:uiPriority="0" w:qFormat="1"/>
-    <w:lsdException w:name="heading 5" w:uiPriority="0" w:qFormat="1"/>
-    <w:lsdException w:name="heading 6" w:semiHidden="1" w:uiPriority="9" w:unhideWhenUsed="1" w:qFormat="1"/>
-    <w:lsdException w:name="heading 7" w:semiHidden="1" w:uiPriority="9" w:unhideWhenUsed="1" w:qFormat="1"/>
-    <w:lsdException w:name="heading 8" w:semiHidden="1" w:uiPriority="9" w:unhideWhenUsed="1" w:qFormat="1"/>
-    <w:lsdException w:name="heading 9" w:semiHidden="1" w:uiPriority="9" w:unhideWhenUsed="1" w:qFormat="1"/>
-    <w:lsdException w:name="index 1" w:semiHidden="1" w:unhideWhenUsed="1"/>
-    <w:lsdException w:name="index 2" w:semiHidden="1" w:unhideWhenUsed="1"/>
-    <w:lsdException w:name="index 3" w:semiHidden="1" w:unhideWhenUsed="1"/>
-    <w:lsdException w:name="index 4" w:semiHidden="1" w:unhideWhenUsed="1"/>
-    <w:lsdException w:name="index 5" w:semiHidden="1" w:unhideWhenUsed="1"/>
-    <w:lsdException w:name="index 6" w:semiHidden="1" w:unhideWhenUsed="1"/>
-    <w:lsdException w:name="index 7" w:semiHidden="1" w:unhideWhenUsed="1"/>
-    <w:lsdException w:name="index 8" w:semiHidden="1" w:unhideWhenUsed="1"/>
-    <w:lsdException w:name="index 9" w:semiHidden="1" w:unhideWhenUsed="1"/>
-    <w:lsdException w:name="toc 1" w:semiHidden="1" w:uiPriority="39" w:unhideWhenUsed="1"/>
-    <w:lsdException w:name="toc 2" w:semiHidden="1" w:uiPriority="39" w:unhideWhenUsed="1"/>
-    <w:lsdException w:name="toc 3" w:semiHidden="1" w:uiPriority="39" w:unhideWhenUsed="1"/>
-    <w:lsdException w:name="toc 4" w:semiHidden="1" w:uiPriority="39" w:unhideWhenUsed="1"/>
-    <w:lsdException w:name="toc 5" w:semiHidden="1" w:uiPriority="39" w:unhideWhenUsed="1"/>
-    <w:lsdException w:name="toc 6" w:semiHidden="1" w:uiPriority="39" w:unhideWhenUsed="1"/>
-    <w:lsdException w:name="toc 7" w:semiHidden="1" w:uiPriority="39" w:unhideWhenUsed="1"/>
-    <w:lsdException w:name="toc 8" w:semiHidden="1" w:uiPriority="39" w:unhideWhenUsed="1"/>
-    <w:lsdException w:name="toc 9" w:semiHidden="1" w:uiPriority="39" w:unhideWhenUsed="1"/>
-    <w:lsdException w:name="Normal Indent" w:semiHidden="1" w:unhideWhenUsed="1"/>
-    <w:lsdException w:name="footnote text" w:semiHidden="1" w:unhideWhenUsed="1"/>
-    <w:lsdException w:name="annotation text" w:semiHidden="1" w:unhideWhenUsed="1"/>
-    <w:lsdException w:name="header" w:semiHidden="1" w:unhideWhenUsed="1"/>
-    <w:lsdException w:name="footer" w:semiHidden="1" w:unhideWhenUsed="1"/>
-    <w:lsdException w:name="index heading" w:semiHidden="1" w:unhideWhenUsed="1"/>
-    <w:lsdException w:name="caption" w:uiPriority="35" w:qFormat="1"/>
-    <w:lsdException w:name="table of figures" w:semiHidden="1" w:unhideWhenUsed="1"/>
-    <w:lsdException w:name="envelope address" w:semiHidden="1" w:unhideWhenUsed="1"/>
-    <w:lsdException w:name="envelope return" w:semiHidden="1" w:unhideWhenUsed="1"/>
-    <w:lsdException w:name="footnote reference" w:semiHidden="1" w:unhideWhenUsed="1"/>
-    <w:lsdException w:name="annotation reference" w:semiHidden="1" w:unhideWhenUsed="1"/>
-    <w:lsdException w:name="line number" w:semiHidden="1" w:unhideWhenUsed="1"/>
-    <w:lsdException w:name="page number" w:semiHidden="1" w:unhideWhenUsed="1"/>
-    <w:lsdException w:name="endnote reference" w:semiHidden="1" w:unhideWhenUsed="1"/>
-    <w:lsdException w:name="endnote text" w:semiHidden="1" w:unhideWhenUsed="1"/>
-    <w:lsdException w:name="table of authorities" w:semiHidden="1" w:unhideWhenUsed="1"/>
-    <w:lsdException w:name="macro" w:semiHidden="1" w:unhideWhenUsed="1"/>
-    <w:lsdException w:name="toa heading" w:semiHidden="1" w:unhideWhenUsed="1"/>
-    <w:lsdException w:name="List" w:semiHidden="1" w:unhideWhenUsed="1"/>
-    <w:lsdException w:name="List Bullet" w:semiHidden="1" w:unhideWhenUsed="1"/>
-    <w:lsdException w:name="List Number" w:semiHidden="1" w:unhideWhenUsed="1"/>
-    <w:lsdException w:name="List 2" w:semiHidden="1" w:unhideWhenUsed="1"/>
-    <w:lsdException w:name="List 3" w:semiHidden="1" w:unhideWhenUsed="1"/>
-    <w:lsdException w:name="List 4" w:semiHidden="1" w:unhideWhenUsed="1"/>
-    <w:lsdException w:name="List 5" w:semiHidden="1" w:unhideWhenUsed="1"/>
-    <w:lsdException w:name="List Bullet 2" w:semiHidden="1" w:unhideWhenUsed="1"/>
-    <w:lsdException w:name="List Bullet 3" w:semiHidden="1" w:unhideWhenUsed="1"/>
-    <w:lsdException w:name="List Bullet 4" w:semiHidden="1" w:unhideWhenUsed="1"/>
-    <w:lsdException w:name="List Bullet 5" w:semiHidden="1" w:unhideWhenUsed="1"/>
-    <w:lsdException w:name="List Number 2" w:semiHidden="1" w:unhideWhenUsed="1"/>
-    <w:lsdException w:name="List Number 3" w:semiHidden="1" w:unhideWhenUsed="1"/>
-    <w:lsdException w:name="List Number 4" w:semiHidden="1" w:unhideWhenUsed="1"/>
-    <w:lsdException w:name="List Number 5" w:semiHidden="1" w:unhideWhenUsed="1"/>
-    <w:lsdException w:name="Title" w:uiPriority="10" w:qFormat="1"/>
-    <w:lsdException w:name="Closing" w:semiHidden="1" w:unhideWhenUsed="1"/>
-    <w:lsdException w:name="Signature" w:semiHidden="1" w:unhideWhenUsed="1"/>
-    <w:lsdException w:name="Default Paragraph Font" w:semiHidden="1" w:uiPriority="1" w:unhideWhenUsed="1"/>
-    <w:lsdException w:name="Body Text" w:semiHidden="1" w:uiPriority="0" w:unhideWhenUsed="1"/>
-    <w:lsdException w:name="Body Text Indent" w:semiHidden="1" w:unhideWhenUsed="1"/>
-    <w:lsdException w:name="List Continue" w:semiHidden="1" w:unhideWhenUsed="1"/>
-    <w:lsdException w:name="List Continue 2" w:semiHidden="1" w:unhideWhenUsed="1"/>
-    <w:lsdException w:name="List Continue 3" w:semiHidden="1" w:unhideWhenUsed="1"/>
-    <w:lsdException w:name="List Continue 4" w:semiHidden="1" w:unhideWhenUsed="1"/>
-    <w:lsdException w:name="List Continue 5" w:semiHidden="1" w:unhideWhenUsed="1"/>
-    <w:lsdException w:name="Message Header" w:semiHidden="1" w:unhideWhenUsed="1"/>
-    <w:lsdException w:name="Subtitle" w:uiPriority="11" w:qFormat="1"/>
-    <w:lsdException w:name="Salutation" w:semiHidden="1" w:unhideWhenUsed="1"/>
-    <w:lsdException w:name="Date" w:semiHidden="1" w:unhideWhenUsed="1"/>
-    <w:lsdException w:name="Body Text First Indent" w:semiHidden="1" w:unhideWhenUsed="1"/>
-    <w:lsdException w:name="Body Text First Indent 2" w:semiHidden="1" w:unhideWhenUsed="1"/>
-    <w:lsdException w:name="Note Heading" w:semiHidden="1" w:unhideWhenUsed="1"/>
-    <w:lsdException w:name="Body Text 2" w:semiHidden="1" w:unhideWhenUsed="1"/>
-    <w:lsdException w:name="Body Text 3" w:semiHidden="1" w:unhideWhenUsed="1"/>
-    <w:lsdException w:name="Body Text Indent 2" w:semiHidden="1" w:unhideWhenUsed="1"/>
-    <w:lsdException w:name="Body Text Indent 3" w:semiHidden="1" w:unhideWhenUsed="1"/>
-    <w:lsdException w:name="Block Text" w:semiHidden="1" w:unhideWhenUsed="1"/>
-    <w:lsdException w:name="Hyperlink" w:semiHidden="1" w:uiPriority="0" w:unhideWhenUsed="1"/>
-    <w:lsdException w:name="FollowedHyperlink" w:semiHidden="1" w:unhideWhenUsed="1"/>
-    <w:lsdException w:name="Strong" w:uiPriority="22" w:qFormat="1"/>
-    <w:lsdException w:name="Emphasis" w:uiPriority="20" w:qFormat="1"/>
-    <w:lsdException w:name="Document Map" w:semiHidden="1" w:unhideWhenUsed="1"/>
-    <w:lsdException w:name="Plain Text" w:semiHidden="1" w:unhideWhenUsed="1"/>
-    <w:lsdException w:name="E-mail Signature" w:semiHidden="1" w:unhideWhenUsed="1"/>
-    <w:lsdException w:name="HTML Top of Form" w:semiHidden="1" w:unhideWhenUsed="1"/>
-    <w:lsdException w:name="HTML Bottom of Form" w:semiHidden="1" w:unhideWhenUsed="1"/>
-    <w:lsdException w:name="Normal (Web)" w:semiHidden="1" w:unhideWhenUsed="1"/>
-    <w:lsdException w:name="HTML Acronym" w:semiHidden="1" w:unhideWhenUsed="1"/>
-    <w:lsdException w:name="HTML Address" w:semiHidden="1" w:unhideWhenUsed="1"/>
-    <w:lsdException w:name="HTML Cite" w:semiHidden="1" w:unhideWhenUsed="1"/>
-    <w:lsdException w:name="HTML Code" w:semiHidden="1" w:unhideWhenUsed="1"/>
-    <w:lsdException w:name="HTML Definition" w:semiHidden="1" w:unhideWhenUsed="1"/>
-    <w:lsdException w:name="HTML Keyboard" w:semiHidden="1" w:unhideWhenUsed="1"/>
-    <w:lsdException w:name="HTML Preformatted" w:semiHidden="1" w:unhideWhenUsed="1"/>
-    <w:lsdException w:name="HTML Sample" w:semiHidden="1" w:unhideWhenUsed="1"/>
-    <w:lsdException w:name="HTML Typewriter" w:semiHidden="1" w:unhideWhenUsed="1"/>
-    <w:lsdException w:name="HTML Variable" w:semiHidden="1" w:unhideWhenUsed="1"/>
-    <w:lsdException w:name="Normal Table" w:semiHidden="1" w:unhideWhenUsed="1"/>
-    <w:lsdException w:name="annotation subject" w:semiHidden="1" w:unhideWhenUsed="1"/>
-    <w:lsdException w:name="No List" w:semiHidden="1" w:unhideWhenUsed="1"/>
-    <w:lsdException w:name="Outline List 1" w:semiHidden="1" w:unhideWhenUsed="1"/>
-    <w:lsdException w:name="Outline List 2" w:semiHidden="1" w:unhideWhenUsed="1"/>
-    <w:lsdException w:name="Outline List 3" w:semiHidden="1" w:unhideWhenUsed="1"/>
-    <w:lsdException w:name="Table Simple 1" w:semiHidden="1" w:unhideWhenUsed="1"/>
-    <w:lsdException w:name="Table Simple 2" w:semiHidden="1" w:unhideWhenUsed="1"/>
-    <w:lsdException w:name="Table Simple 3" w:semiHidden="1" w:unhideWhenUsed="1"/>
-    <w:lsdException w:name="Table Classic 1" w:semiHidden="1" w:unhideWhenUsed="1"/>
-    <w:lsdException w:name="Table Classic 2" w:semiHidden="1" w:unhideWhenUsed="1"/>
-    <w:lsdException w:name="Table Classic 3" w:semiHidden="1" w:unhideWhenUsed="1"/>
-    <w:lsdException w:name="Table Classic 4" w:semiHidden="1" w:unhideWhenUsed="1"/>
-    <w:lsdException w:name="Table Colorful 1" w:semiHidden="1" w:unhideWhenUsed="1"/>
-    <w:lsdException w:name="Table Colorful 2" w:semiHidden="1" w:unhideWhenUsed="1"/>
-    <w:lsdException w:name="Table Colorful 3" w:semiHidden="1" w:unhideWhenUsed="1"/>
-    <w:lsdException w:name="Table Columns 1" w:semiHidden="1" w:unhideWhenUsed="1"/>
-    <w:lsdException w:name="Table Columns 2" w:semiHidden="1" w:unhideWhenUsed="1"/>
-    <w:lsdException w:name="Table Columns 3" w:semiHidden="1" w:unhideWhenUsed="1"/>
-    <w:lsdException w:name="Table Columns 4" w:semiHidden="1" w:unhideWhenUsed="1"/>
-    <w:lsdException w:name="Table Columns 5" w:semiHidden="1" w:unhideWhenUsed="1"/>
-    <w:lsdException w:name="Table Grid 1" w:semiHidden="1" w:unhideWhenUsed="1"/>
-    <w:lsdException w:name="Table Grid 2" w:semiHidden="1" w:unhideWhenUsed="1"/>
-    <w:lsdException w:name="Table Grid 3" w:semiHidden="1" w:unhideWhenUsed="1"/>
-    <w:lsdException w:name="Table Grid 4" w:semiHidden="1" w:unhideWhenUsed="1"/>
-    <w:lsdException w:name="Table Grid 5" w:semiHidden="1" w:unhideWhenUsed="1"/>
-    <w:lsdException w:name="Table Grid 6" w:semiHidden="1" w:unhideWhenUsed="1"/>
-    <w:lsdException w:name="Table Grid 7" w:semiHidden="1" w:unhideWhenUsed="1"/>
-    <w:lsdException w:name="Table Grid 8" w:semiHidden="1" w:unhideWhenUsed="1"/>
-    <w:lsdException w:name="Table List 1" w:semiHidden="1" w:unhideWhenUsed="1"/>
-    <w:lsdException w:name="Table List 2" w:semiHidden="1" w:unhideWhenUsed="1"/>
-    <w:lsdException w:name="Table List 3" w:semiHidden="1" w:unhideWhenUsed="1"/>
-    <w:lsdException w:name="Table List 4" w:semiHidden="1" w:unhideWhenUsed="1"/>
-    <w:lsdException w:name="Table List 5" w:semiHidden="1" w:unhideWhenUsed="1"/>
-    <w:lsdException w:name="Table List 6" w:semiHidden="1" w:unhideWhenUsed="1"/>
-    <w:lsdException w:name="Table List 7" w:semiHidden="1" w:unhideWhenUsed="1"/>
-    <w:lsdException w:name="Table List 8" w:semiHidden="1" w:unhideWhenUsed="1"/>
-    <w:lsdException w:name="Table 3D effects 1" w:semiHidden="1" w:unhideWhenUsed="1"/>
-    <w:lsdException w:name="Table 3D effects 2" w:semiHidden="1" w:unhideWhenUsed="1"/>
-    <w:lsdException w:name="Table 3D effects 3" w:semiHidden="1" w:unhideWhenUsed="1"/>
-    <w:lsdException w:name="Table Contemporary" w:semiHidden="1" w:unhideWhenUsed="1"/>
-    <w:lsdException w:name="Table Elegant" w:semiHidden="1" w:unhideWhenUsed="1"/>
-    <w:lsdException w:name="Table Professional" w:semiHidden="1" w:unhideWhenUsed="1"/>
-    <w:lsdException w:name="Table Subtle 1" w:semiHidden="1" w:unhideWhenUsed="1"/>
-    <w:lsdException w:name="Table Subtle 2" w:semiHidden="1" w:unhideWhenUsed="1"/>
-    <w:lsdException w:name="Table Web 1" w:semiHidden="1" w:unhideWhenUsed="1"/>
-    <w:lsdException w:name="Table Web 2" w:semiHidden="1" w:unhideWhenUsed="1"/>
-    <w:lsdException w:name="Table Web 3" w:semiHidden="1" w:unhideWhenUsed="1"/>
-    <w:lsdException w:name="Balloon Text" w:semiHidden="1" w:unhideWhenUsed="1"/>
-    <w:lsdException w:name="Table Grid" w:uiPriority="59"/>
-    <w:lsdException w:name="Table Theme" w:semiHidden="1" w:unhideWhenUsed="1"/>
-    <w:lsdException w:name="Placeholder Text" w:semiHidden="1"/>
-    <w:lsdException w:name="No Spacing" w:uiPriority="1" w:qFormat="1"/>
-    <w:lsdException w:name="Light Shading" w:uiPriority="60"/>
-    <w:lsdException w:name="Light List" w:uiPriority="61"/>
-    <w:lsdException w:name="Light Grid" w:uiPriority="62"/>
-    <w:lsdException w:name="Medium Shading 1" w:uiPriority="63"/>
-    <w:lsdException w:name="Medium Shading 2" w:uiPriority="64"/>
-    <w:lsdException w:name="Medium List 1" w:uiPriority="65"/>
-    <w:lsdException w:name="Medium List 2" w:uiPriority="66"/>
-    <w:lsdException w:name="Medium Grid 1" w:uiPriority="67"/>
-    <w:lsdException w:name="Medium Grid 2" w:uiPriority="68"/>
-    <w:lsdException w:name="Medium Grid 3" w:uiPriority="69"/>
-    <w:lsdException w:name="Dark List" w:uiPriority="70"/>
-    <w:lsdException w:name="Colorful Shading" w:uiPriority="71"/>
-    <w:lsdException w:name="Colorful List" w:uiPriority="72"/>
-    <w:lsdException w:name="Colorful Grid" w:uiPriority="73"/>
-    <w:lsdException w:name="Light Shading Accent 1" w:uiPriority="60"/>
-    <w:lsdException w:name="Light List Accent 1" w:uiPriority="61"/>
-    <w:lsdException w:name="Light Grid Accent 1" w:uiPriority="62"/>
-    <w:lsdException w:name="Medium Shading 1 Accent 1" w:uiPriority="63"/>
-    <w:lsdException w:name="Medium Shading 2 Accent 1" w:uiPriority="64"/>
-    <w:lsdException w:name="Medium List 1 Accent 1" w:uiPriority="65"/>
-    <w:lsdException w:name="Revision" w:semiHidden="1"/>
-    <w:lsdException w:name="List Paragraph" w:uiPriority="34" w:qFormat="1"/>
-    <w:lsdException w:name="Quote" w:uiPriority="29" w:qFormat="1"/>
-    <w:lsdException w:name="Intense Quote" w:uiPriority="30" w:qFormat="1"/>
-    <w:lsdException w:name="Medium List 2 Accent 1" w:uiPriority="66"/>
-    <w:lsdException w:name="Medium Grid 1 Accent 1" w:uiPriority="67"/>
-    <w:lsdException w:name="Medium Grid 2 Accent 1" w:uiPriority="68"/>
-    <w:lsdException w:name="Medium Grid 3 Accent 1" w:uiPriority="69"/>
-    <w:lsdException w:name="Dark List Accent 1" w:uiPriority="70"/>
-    <w:lsdException w:name="Colorful Shading Accent 1" w:uiPriority="71"/>
-    <w:lsdException w:name="Colorful List Accent 1" w:uiPriority="72"/>
-    <w:lsdException w:name="Colorful Grid Accent 1" w:uiPriority="73"/>
-    <w:lsdException w:name="Light Shading Accent 2" w:uiPriority="60"/>
-    <w:lsdException w:name="Light List Accent 2" w:uiPriority="61"/>
-    <w:lsdException w:name="Light Grid Accent 2" w:uiPriority="62"/>
-    <w:lsdException w:name="Medium Shading 1 Accent 2" w:uiPriority="63"/>
-    <w:lsdException w:name="Medium Shading 2 Accent 2" w:uiPriority="64"/>
-    <w:lsdException w:name="Medium List 1 Accent 2" w:uiPriority="65"/>
-    <w:lsdException w:name="Medium List 2 Accent 2" w:uiPriority="66"/>
-    <w:lsdException w:name="Medium Grid 1 Accent 2" w:uiPriority="67"/>
-    <w:lsdException w:name="Medium Grid 2 Accent 2" w:uiPriority="68"/>
-    <w:lsdException w:name="Medium Grid 3 Accent 2" w:uiPriority="69"/>
-    <w:lsdException w:name="Dark List Accent 2" w:uiPriority="70"/>
-    <w:lsdException w:name="Colorful Shading Accent 2" w:uiPriority="71"/>
-    <w:lsdException w:name="Colorful List Accent 2" w:uiPriority="72"/>
-    <w:lsdException w:name="Colorful Grid Accent 2" w:uiPriority="73"/>
-    <w:lsdException w:name="Light Shading Accent 3" w:uiPriority="60"/>
-    <w:lsdException w:name="Light List Accent 3" w:uiPriority="61"/>
-    <w:lsdException w:name="Light Grid Accent 3" w:uiPriority="62"/>
-    <w:lsdException w:name="Medium Shading 1 Accent 3" w:uiPriority="63"/>
-    <w:lsdException w:name="Medium Shading 2 Accent 3" w:uiPriority="64"/>
-    <w:lsdException w:name="Medium List 1 Accent 3" w:uiPriority="65"/>
-    <w:lsdException w:name="Medium List 2 Accent 3" w:uiPriority="66"/>
-    <w:lsdException w:name="Medium Grid 1 Accent 3" w:uiPriority="67"/>
-    <w:lsdException w:name="Medium Grid 2 Accent 3" w:uiPriority="68"/>
-    <w:lsdException w:name="Medium Grid 3 Accent 3" w:uiPriority="69"/>
-    <w:lsdException w:name="Dark List Accent 3" w:uiPriority="70"/>
-    <w:lsdException w:name="Colorful Shading Accent 3" w:uiPriority="71"/>
-    <w:lsdException w:name="Colorful List Accent 3" w:uiPriority="72"/>
-    <w:lsdException w:name="Colorful Grid Accent 3" w:uiPriority="73"/>
-    <w:lsdException w:name="Light Shading Accent 4" w:uiPriority="60"/>
-    <w:lsdException w:name="Light List Accent 4" w:uiPriority="61"/>
-    <w:lsdException w:name="Light Grid Accent 4" w:uiPriority="62"/>
-    <w:lsdException w:name="Medium Shading 1 Accent 4" w:uiPriority="63"/>
-    <w:lsdException w:name="Medium Shading 2 Accent 4" w:uiPriority="64"/>
-    <w:lsdException w:name="Medium List 1 Accent 4" w:uiPriority="65"/>
-    <w:lsdException w:name="Medium List 2 Accent 4" w:uiPriority="66"/>
-    <w:lsdException w:name="Medium Grid 1 Accent 4" w:uiPriority="67"/>
-    <w:lsdException w:name="Medium Grid 2 Accent 4" w:uiPriority="68"/>
-    <w:lsdException w:name="Medium Grid 3 Accent 4" w:uiPriority="69"/>
-    <w:lsdException w:name="Dark List Accent 4" w:uiPriority="70"/>
-    <w:lsdException w:name="Colorful Shading Accent 4" w:uiPriority="71"/>
-    <w:lsdException w:name="Colorful List Accent 4" w:uiPriority="72"/>
-    <w:lsdException w:name="Colorful Grid Accent 4" w:uiPriority="73"/>
-    <w:lsdException w:name="Light Shading Accent 5" w:uiPriority="60"/>
-    <w:lsdException w:name="Light List Accent 5" w:uiPriority="61"/>
-    <w:lsdException w:name="Light Grid Accent 5" w:uiPriority="62"/>
-    <w:lsdException w:name="Medium Shading 1 Accent 5" w:uiPriority="63"/>
-    <w:lsdException w:name="Medium Shading 2 Accent 5" w:uiPriority="64"/>
-    <w:lsdException w:name="Medium List 1 Accent 5" w:uiPriority="65"/>
-    <w:lsdException w:name="Medium List 2 Accent 5" w:uiPriority="66"/>
-    <w:lsdException w:name="Medium Grid 1 Accent 5" w:uiPriority="67"/>
-    <w:lsdException w:name="Medium Grid 2 Accent 5" w:uiPriority="68"/>
-    <w:lsdException w:name="Medium Grid 3 Accent 5" w:uiPriority="69"/>
-    <w:lsdException w:name="Dark List Accent 5" w:uiPriority="70"/>
-    <w:lsdException w:name="Colorful Shading Accent 5" w:uiPriority="71"/>
-    <w:lsdException w:name="Colorful List Accent 5" w:uiPriority="72"/>
-    <w:lsdException w:name="Colorful Grid Accent 5" w:uiPriority="73"/>
-    <w:lsdException w:name="Light Shading Accent 6" w:uiPriority="60"/>
-    <w:lsdException w:name="Light List Accent 6" w:uiPriority="61"/>
-    <w:lsdException w:name="Light Grid Accent 6" w:uiPriority="62"/>
-    <w:lsdException w:name="Medium Shading 1 Accent 6" w:uiPriority="63"/>
-    <w:lsdException w:name="Medium Shading 2 Accent 6" w:uiPriority="64"/>
-    <w:lsdException w:name="Medium List 1 Accent 6" w:uiPriority="65"/>
-    <w:lsdException w:name="Medium List 2 Accent 6" w:uiPriority="66"/>
-    <w:lsdException w:name="Medium Grid 1 Accent 6" w:uiPriority="67"/>
-    <w:lsdException w:name="Medium Grid 2 Accent 6" w:uiPriority="68"/>
-    <w:lsdException w:name="Medium Grid 3 Accent 6" w:uiPriority="69"/>
-    <w:lsdException w:name="Dark List Accent 6" w:uiPriority="70"/>
-    <w:lsdException w:name="Colorful Shading Accent 6" w:uiPriority="71"/>
-    <w:lsdException w:name="Colorful List Accent 6" w:uiPriority="72"/>
-    <w:lsdException w:name="Colorful Grid Accent 6" w:uiPriority="73"/>
-    <w:lsdException w:name="Subtle Emphasis" w:uiPriority="19" w:qFormat="1"/>
-    <w:lsdException w:name="Intense Emphasis" w:uiPriority="21" w:qFormat="1"/>
-    <w:lsdException w:name="Subtle Reference" w:uiPriority="31" w:qFormat="1"/>
-    <w:lsdException w:name="Intense Reference" w:uiPriority="32" w:qFormat="1"/>
-    <w:lsdException w:name="Book Title" w:uiPriority="33" w:qFormat="1"/>
-    <w:lsdException w:name="Bibliography" w:semiHidden="1" w:uiPriority="37" w:unhideWhenUsed="1"/>
-    <w:lsdException w:name="TOC Heading" w:semiHidden="1" w:uiPriority="39" w:unhideWhenUsed="1" w:qFormat="1"/>
-    <w:lsdException w:name="Grid Table 4" w:uiPriority="49"/>
-    <w:lsdException w:name="Grid Table 5 Dark" w:uiPriority="50"/>
-    <w:lsdException w:name="Grid Table 6 Colorful" w:uiPriority="51"/>
-    <w:lsdException w:name="Grid Table 7 Colorful" w:uiPriority="52"/>
-    <w:lsdException w:name="Grid Table 1 Light Accent 1" w:uiPriority="46"/>
-    <w:lsdException w:name="Grid Table 2 Accent 1" w:uiPriority="47"/>
-    <w:lsdException w:name="Grid Table 3 Accent 1" w:uiPriority="48"/>
-    <w:lsdException w:name="Grid Table 4 Accent 1" w:uiPriority="49"/>
-    <w:lsdException w:name="Grid Table 5 Dark Accent 1" w:uiPriority="50"/>
-    <w:lsdException w:name="Grid Table 6 Colorful Accent 1" w:uiPriority="51"/>
-    <w:lsdException w:name="Grid Table 7 Colorful Accent 1" w:uiPriority="52"/>
-    <w:lsdException w:name="Grid Table 1 Light Accent 2" w:uiPriority="46"/>
-    <w:lsdException w:name="Grid Table 2 Accent 2" w:uiPriority="47"/>
-    <w:lsdException w:name="Grid Table 3 Accent 2" w:uiPriority="48"/>
-    <w:lsdException w:name="Grid Table 4 Accent 2" w:uiPriority="49"/>
-    <w:lsdException w:name="Grid Table 5 Dark Accent 2" w:uiPriority="50"/>
-    <w:lsdException w:name="Grid Table 6 Colorful Accent 2" w:uiPriority="51"/>
-    <w:lsdException w:name="Grid Table 7 Colorful Accent 2" w:uiPriority="52"/>
-    <w:lsdException w:name="Grid Table 1 Light Accent 3" w:uiPriority="46"/>
-    <w:lsdException w:name="Grid Table 2 Accent 3" w:uiPriority="47"/>
-    <w:lsdException w:name="Grid Table 3 Accent 3" w:uiPriority="48"/>
-    <w:lsdException w:name="Grid Table 4 Accent 3" w:uiPriority="49"/>
-    <w:lsdException w:name="Grid Table 5 Dark Accent 3" w:uiPriority="50"/>
-    <w:lsdException w:name="Grid Table 6 Colorful Accent 3" w:uiPriority="51"/>
-    <w:lsdException w:name="Grid Table 7 Colorful Accent 3" w:uiPriority="52"/>
-    <w:lsdException w:name="Grid Table 1 Light Accent 4" w:uiPriority="46"/>
-    <w:lsdException w:name="Grid Table 2 Accent 4" w:uiPriority="47"/>
-    <w:lsdException w:name="Grid Table 3 Accent 4" w:uiPriority="48"/>
-    <w:lsdException w:name="Grid Table 4 Accent 4" w:uiPriority="49"/>
-    <w:lsdException w:name="Grid Table 5 Dark Accent 4" w:uiPriority="50"/>
-    <w:lsdException w:name="Grid Table 6 Colorful Accent 4" w:uiPriority="51"/>
-    <w:lsdException w:name="Grid Table 7 Colorful Accent 4" w:uiPriority="52"/>
-    <w:lsdException w:name="Grid Table 1 Light Accent 5" w:uiPriority="46"/>
-    <w:lsdException w:name="Grid Table 2 Accent 5" w:uiPriority="47"/>
-    <w:lsdException w:name="Grid Table 3 Accent 5" w:uiPriority="48"/>
-    <w:lsdException w:name="Grid Table 4 Accent 5" w:uiPriority="49"/>
-    <w:lsdException w:name="Grid Table 5 Dark Accent 5" w:uiPriority="50"/>
-    <w:lsdException w:name="Grid Table 6 Colorful Accent 5" w:uiPriority="51"/>
-    <w:lsdException w:name="Grid Table 7 Colorful Accent 5" w:uiPriority="52"/>
-    <w:lsdException w:name="Grid Table 1 Light Accent 6" w:uiPriority="46"/>
-    <w:lsdException w:name="Grid Table 2 Accent 6" w:uiPriority="47"/>
-    <w:lsdException w:name="Grid Table 3 Accent 6" w:uiPriority="48"/>
-    <w:lsdException w:name="Grid Table 4 Accent 6" w:uiPriority="49"/>
-    <w:lsdException w:name="Grid Table 5 Dark Accent 6" w:uiPriority="50"/>
-    <w:lsdException w:name="Grid Table 6 Colorful Accent 6" w:uiPriority="51"/>
-    <w:lsdException w:name="Grid Table 7 Colorful Accent 6" w:uiPriority="52"/>
-    <w:lsdException w:name="List Table 1 Light" w:uiPriority="46"/>
-    <w:lsdException w:name="List Table 2" w:uiPriority="47"/>
-    <w:lsdException w:name="List Table 3" w:uiPriority="48"/>
-    <w:lsdException w:name="List Table 4" w:uiPriority="49"/>
-    <w:lsdException w:name="List Table 5 Dark" w:uiPriority="50"/>
-    <w:lsdException w:name="List Table 6 Colorful" w:uiPriority="51"/>
-    <w:lsdException w:name="List Table 7 Colorful" w:uiPriority="52"/>
-    <w:lsdException w:name="List Table 1 Light Accent 1" w:uiPriority="46"/>
-    <w:lsdException w:name="List Table 2 Accent 1" w:uiPriority="47"/>
-    <w:lsdException w:name="List Table 3 Accent 1" w:uiPriority="48"/>
-    <w:lsdException w:name="List Table 4 Accent 1" w:uiPriority="49"/>
-    <w:lsdException w:name="List Table 5 Dark Accent 1" w:uiPriority="50"/>
-    <w:lsdException w:name="List Table 6 Colorful Accent 1" w:uiPriority="51"/>
-    <w:lsdException w:name="List Table 7 Colorful Accent 1" w:uiPriority="52"/>
-    <w:lsdException w:name="List Table 1 Light Accent 2" w:uiPriority="46"/>
-    <w:lsdException w:name="List Table 2 Accent 2" w:uiPriority="47"/>
-    <w:lsdException w:name="List Table 3 Accent 2" w:uiPriority="48"/>
-    <w:lsdException w:name="List Table 4 Accent 2" w:uiPriority="49"/>
-    <w:lsdException w:name="List Table 5 Dark Accent 2" w:uiPriority="50"/>
-    <w:lsdException w:name="List Table 6 Colorful Accent 2" w:uiPriority="51"/>
-    <w:lsdException w:name="List Table 7 Colorful Accent 2" w:uiPriority="52"/>
-    <w:lsdException w:name="List Table 1 Light Accent 3" w:uiPriority="46"/>
-    <w:lsdException w:name="List Table 2 Accent 3" w:uiPriority="47"/>
-    <w:lsdException w:name="List Table 3 Accent 3" w:uiPriority="48"/>
-    <w:lsdException w:name="List Table 4 Accent 3" w:uiPriority="49"/>
-    <w:lsdException w:name="List Table 5 Dark Accent 3" w:uiPriority="50"/>
-    <w:lsdException w:name="List Table 6 Colorful Accent 3" w:uiPriority="51"/>
-    <w:lsdException w:name="List Table 7 Colorful Accent 3" w:uiPriority="52"/>
-    <w:lsdException w:name="List Table 1 Light Accent 4" w:uiPriority="46"/>
-    <w:lsdException w:name="List Table 2 Accent 4" w:uiPriority="47"/>
-    <w:lsdException w:name="List Table 3 Accent 4" w:uiPriority="48"/>
-    <w:lsdException w:name="List Table 4 Accent 4" w:uiPriority="49"/>
-    <w:lsdException w:name="List Table 5 Dark Accent 4" w:uiPriority="50"/>
-    <w:lsdException w:name="List Table 6 Colorful Accent 4" w:uiPriority="51"/>
-    <w:lsdException w:name="List Table 7 Colorful Accent 4" w:uiPriority="52"/>
-    <w:lsdException w:name="List Table 1 Light Accent 5" w:uiPriority="46"/>
-    <w:lsdException w:name="List Table 2 Accent 5" w:uiPriority="47"/>
-    <w:lsdException w:name="List Table 3 Accent 5" w:uiPriority="48"/>
-    <w:lsdException w:name="List Table 4 Accent 5" w:uiPriority="49"/>
-    <w:lsdException w:name="List Table 5 Dark Accent 5" w:uiPriority="50"/>
-    <w:lsdException w:name="List Table 6 Colorful Accent 5" w:uiPriority="51"/>
-    <w:lsdException w:name="List Table 7 Colorful Accent 5" w:uiPriority="52"/>
-    <w:lsdException w:name="List Table 1 Light Accent 6" w:uiPriority="46"/>
-    <w:lsdException w:name="List Table 2 Accent 6" w:uiPriority="47"/>
-    <w:lsdException w:name="List Table 3 Accent 6" w:uiPriority="48"/>
-    <w:lsdException w:name="List Table 4 Accent 6" w:uiPriority="49"/>
-    <w:lsdException w:name="List Table 5 Dark Accent 6" w:uiPriority="50"/>
-    <w:lsdException w:name="List Table 6 Colorful Accent 6" w:uiPriority="51"/>
-    <w:lsdException w:name="List Table 7 Colorful Accent 6" w:uiPriority="52"/>
+  <w:latentStyles w:defLockedState="0" w:defUIPriority="99" w:defSemiHidden="1" w:defUnhideWhenUsed="1" w:defQFormat="0" w:count="276">
+    <w:lsdException w:name="Normal" w:semiHidden="0" w:uiPriority="0" w:unhideWhenUsed="0" w:qFormat="1"/>
+    <w:lsdException w:name="heading 1" w:semiHidden="0" w:uiPriority="0" w:unhideWhenUsed="0" w:qFormat="1"/>
+    <w:lsdException w:name="heading 2" w:semiHidden="0" w:uiPriority="0" w:unhideWhenUsed="0" w:qFormat="1"/>
+    <w:lsdException w:name="heading 3" w:semiHidden="0" w:uiPriority="0" w:unhideWhenUsed="0" w:qFormat="1"/>
+    <w:lsdException w:name="heading 4" w:semiHidden="0" w:uiPriority="0" w:unhideWhenUsed="0" w:qFormat="1"/>
+    <w:lsdException w:name="heading 5" w:semiHidden="0" w:uiPriority="0" w:unhideWhenUsed="0" w:qFormat="1"/>
+    <w:lsdException w:name="heading 6" w:uiPriority="9" w:qFormat="1"/>
+    <w:lsdException w:name="heading 7" w:uiPriority="9" w:qFormat="1"/>
+    <w:lsdException w:name="heading 8" w:uiPriority="9" w:qFormat="1"/>
+    <w:lsdException w:name="heading 9" w:uiPriority="9" w:qFormat="1"/>
+    <w:lsdException w:name="toc 1" w:uiPriority="39"/>
+    <w:lsdException w:name="toc 2" w:uiPriority="39"/>
+    <w:lsdException w:name="toc 3" w:uiPriority="39"/>
+    <w:lsdException w:name="toc 4" w:uiPriority="39"/>
+    <w:lsdException w:name="toc 5" w:uiPriority="39"/>
+    <w:lsdException w:name="toc 6" w:uiPriority="39"/>
+    <w:lsdException w:name="toc 7" w:uiPriority="39"/>
+    <w:lsdException w:name="toc 8" w:uiPriority="39"/>
+    <w:lsdException w:name="toc 9" w:uiPriority="39"/>
+    <w:lsdException w:name="caption" w:semiHidden="0" w:uiPriority="35" w:unhideWhenUsed="0" w:qFormat="1"/>
+    <w:lsdException w:name="Title" w:semiHidden="0" w:uiPriority="10" w:unhideWhenUsed="0" w:qFormat="1"/>
+    <w:lsdException w:name="Default Paragraph Font" w:uiPriority="1"/>
+    <w:lsdException w:name="Body Text" w:uiPriority="0"/>
+    <w:lsdException w:name="Subtitle" w:semiHidden="0" w:uiPriority="11" w:unhideWhenUsed="0" w:qFormat="1"/>
+    <w:lsdException w:name="Hyperlink" w:uiPriority="0"/>
+    <w:lsdException w:name="Strong" w:semiHidden="0" w:uiPriority="22" w:unhideWhenUsed="0" w:qFormat="1"/>
+    <w:lsdException w:name="Emphasis" w:semiHidden="0" w:uiPriority="20" w:unhideWhenUsed="0" w:qFormat="1"/>
+    <w:lsdException w:name="Table Grid" w:semiHidden="0" w:uiPriority="59" w:unhideWhenUsed="0"/>
+    <w:lsdException w:name="Note Level 1" w:semiHidden="0" w:unhideWhenUsed="0"/>
+    <w:lsdException w:name="Note Level 2" w:semiHidden="0" w:unhideWhenUsed="0"/>
+    <w:lsdException w:name="Note Level 3" w:semiHidden="0" w:unhideWhenUsed="0"/>
+    <w:lsdException w:name="Note Level 4" w:semiHidden="0" w:unhideWhenUsed="0"/>
+    <w:lsdException w:name="Note Level 5" w:semiHidden="0" w:unhideWhenUsed="0"/>
+    <w:lsdException w:name="Note Level 6" w:semiHidden="0" w:unhideWhenUsed="0"/>
+    <w:lsdException w:name="Note Level 7" w:semiHidden="0" w:unhideWhenUsed="0"/>
+    <w:lsdException w:name="Note Level 8" w:semiHidden="0" w:unhideWhenUsed="0"/>
+    <w:lsdException w:name="Note Level 9" w:semiHidden="0" w:unhideWhenUsed="0"/>
+    <w:lsdException w:name="Placeholder Text" w:unhideWhenUsed="0"/>
+    <w:lsdException w:name="No Spacing" w:semiHidden="0" w:uiPriority="1" w:unhideWhenUsed="0" w:qFormat="1"/>
+    <w:lsdException w:name="Light Shading" w:semiHidden="0" w:uiPriority="60" w:unhideWhenUsed="0"/>
+    <w:lsdException w:name="Light List" w:semiHidden="0" w:uiPriority="61" w:unhideWhenUsed="0"/>
+    <w:lsdException w:name="Light Grid" w:semiHidden="0" w:uiPriority="62" w:unhideWhenUsed="0"/>
+    <w:lsdException w:name="Medium Shading 1" w:semiHidden="0" w:uiPriority="63" w:unhideWhenUsed="0"/>
+    <w:lsdException w:name="Medium Shading 2" w:semiHidden="0" w:uiPriority="64" w:unhideWhenUsed="0"/>
+    <w:lsdException w:name="Medium List 1" w:semiHidden="0" w:uiPriority="65" w:unhideWhenUsed="0"/>
+    <w:lsdException w:name="Medium List 2" w:semiHidden="0" w:uiPriority="66" w:unhideWhenUsed="0"/>
+    <w:lsdException w:name="Medium Grid 1" w:semiHidden="0" w:uiPriority="67" w:unhideWhenUsed="0"/>
+    <w:lsdException w:name="Medium Grid 2" w:semiHidden="0" w:uiPriority="68" w:unhideWhenUsed="0"/>
+    <w:lsdException w:name="Medium Grid 3" w:semiHidden="0" w:uiPriority="69" w:unhideWhenUsed="0"/>
+    <w:lsdException w:name="Dark List" w:semiHidden="0" w:uiPriority="70" w:unhideWhenUsed="0"/>
+    <w:lsdException w:name="Colorful Shading" w:semiHidden="0" w:uiPriority="71" w:unhideWhenUsed="0"/>
+    <w:lsdException w:name="Colorful List" w:semiHidden="0" w:uiPriority="72" w:unhideWhenUsed="0"/>
+    <w:lsdException w:name="Colorful Grid" w:semiHidden="0" w:uiPriority="73" w:unhideWhenUsed="0"/>
+    <w:lsdException w:name="Light Shading Accent 1" w:semiHidden="0" w:uiPriority="60" w:unhideWhenUsed="0"/>
+    <w:lsdException w:name="Light List Accent 1" w:semiHidden="0" w:uiPriority="61" w:unhideWhenUsed="0"/>
+    <w:lsdException w:name="Light Grid Accent 1" w:semiHidden="0" w:uiPriority="62" w:unhideWhenUsed="0"/>
+    <w:lsdException w:name="Medium Shading 1 Accent 1" w:semiHidden="0" w:uiPriority="63" w:unhideWhenUsed="0"/>
+    <w:lsdException w:name="Medium Shading 2 Accent 1" w:semiHidden="0" w:uiPriority="64" w:unhideWhenUsed="0"/>
+    <w:lsdException w:name="Medium List 1 Accent 1" w:semiHidden="0" w:uiPriority="65" w:unhideWhenUsed="0"/>
+    <w:lsdException w:name="Revision" w:unhideWhenUsed="0"/>
+    <w:lsdException w:name="List Paragraph" w:semiHidden="0" w:uiPriority="34" w:unhideWhenUsed="0" w:qFormat="1"/>
+    <w:lsdException w:name="Quote" w:semiHidden="0" w:uiPriority="29" w:unhideWhenUsed="0" w:qFormat="1"/>
+    <w:lsdException w:name="Intense Quote" w:semiHidden="0" w:uiPriority="30" w:unhideWhenUsed="0" w:qFormat="1"/>
+    <w:lsdException w:name="Medium List 2 Accent 1" w:semiHidden="0" w:uiPriority="66" w:unhideWhenUsed="0"/>
+    <w:lsdException w:name="Medium Grid 1 Accent 1" w:semiHidden="0" w:uiPriority="67" w:unhideWhenUsed="0"/>
+    <w:lsdException w:name="Medium Grid 2 Accent 1" w:semiHidden="0" w:uiPriority="68" w:unhideWhenUsed="0"/>
+    <w:lsdException w:name="Medium Grid 3 Accent 1" w:semiHidden="0" w:uiPriority="69" w:unhideWhenUsed="0"/>
+    <w:lsdException w:name="Dark List Accent 1" w:semiHidden="0" w:uiPriority="70" w:unhideWhenUsed="0"/>
+    <w:lsdException w:name="Colorful Shading Accent 1" w:semiHidden="0" w:uiPriority="71" w:unhideWhenUsed="0"/>
+    <w:lsdException w:name="Colorful List Accent 1" w:semiHidden="0" w:uiPriority="72" w:unhideWhenUsed="0"/>
+    <w:lsdException w:name="Colorful Grid Accent 1" w:semiHidden="0" w:uiPriority="73" w:unhideWhenUsed="0"/>
+    <w:lsdException w:name="Light Shading Accent 2" w:semiHidden="0" w:uiPriority="60" w:unhideWhenUsed="0"/>
+    <w:lsdException w:name="Light List Accent 2" w:semiHidden="0" w:uiPriority="61" w:unhideWhenUsed="0"/>
+    <w:lsdException w:name="Light Grid Accent 2" w:semiHidden="0" w:uiPriority="62" w:unhideWhenUsed="0"/>
+    <w:lsdException w:name="Medium Shading 1 Accent 2" w:semiHidden="0" w:uiPriority="63" w:unhideWhenUsed="0"/>
+    <w:lsdException w:name="Medium Shading 2 Accent 2" w:semiHidden="0" w:uiPriority="64" w:unhideWhenUsed="0"/>
+    <w:lsdException w:name="Medium List 1 Accent 2" w:semiHidden="0" w:uiPriority="65" w:unhideWhenUsed="0"/>
+    <w:lsdException w:name="Medium List 2 Accent 2" w:semiHidden="0" w:uiPriority="66" w:unhideWhenUsed="0"/>
+    <w:lsdException w:name="Medium Grid 1 Accent 2" w:semiHidden="0" w:uiPriority="67" w:unhideWhenUsed="0"/>
+    <w:lsdException w:name="Medium Grid 2 Accent 2" w:semiHidden="0" w:uiPriority="68" w:unhideWhenUsed="0"/>
+    <w:lsdException w:name="Medium Grid 3 Accent 2" w:semiHidden="0" w:uiPriority="69" w:unhideWhenUsed="0"/>
+    <w:lsdException w:name="Dark List Accent 2" w:semiHidden="0" w:uiPriority="70" w:unhideWhenUsed="0"/>
+    <w:lsdException w:name="Colorful Shading Accent 2" w:semiHidden="0" w:uiPriority="71" w:unhideWhenUsed="0"/>
+    <w:lsdException w:name="Colorful List Accent 2" w:semiHidden="0" w:uiPriority="72" w:unhideWhenUsed="0"/>
+    <w:lsdException w:name="Colorful Grid Accent 2" w:semiHidden="0" w:uiPriority="73" w:unhideWhenUsed="0"/>
+    <w:lsdException w:name="Light Shading Accent 3" w:semiHidden="0" w:uiPriority="60" w:unhideWhenUsed="0"/>
+    <w:lsdException w:name="Light List Accent 3" w:semiHidden="0" w:uiPriority="61" w:unhideWhenUsed="0"/>
+    <w:lsdException w:name="Light Grid Accent 3" w:semiHidden="0" w:uiPriority="62" w:unhideWhenUsed="0"/>
+    <w:lsdException w:name="Medium Shading 1 Accent 3" w:semiHidden="0" w:uiPriority="63" w:unhideWhenUsed="0"/>
+    <w:lsdException w:name="Medium Shading 2 Accent 3" w:semiHidden="0" w:uiPriority="64" w:unhideWhenUsed="0"/>
+    <w:lsdException w:name="Medium List 1 Accent 3" w:semiHidden="0" w:uiPriority="65" w:unhideWhenUsed="0"/>
+    <w:lsdException w:name="Medium List 2 Accent 3" w:semiHidden="0" w:uiPriority="66" w:unhideWhenUsed="0"/>
+    <w:lsdException w:name="Medium Grid 1 Accent 3" w:semiHidden="0" w:uiPriority="67" w:unhideWhenUsed="0"/>
+    <w:lsdException w:name="Medium Grid 2 Accent 3" w:semiHidden="0" w:uiPriority="68" w:unhideWhenUsed="0"/>
+    <w:lsdException w:name="Medium Grid 3 Accent 3" w:semiHidden="0" w:uiPriority="69" w:unhideWhenUsed="0"/>
+    <w:lsdException w:name="Dark List Accent 3" w:semiHidden="0" w:uiPriority="70" w:unhideWhenUsed="0"/>
+    <w:lsdException w:name="Colorful Shading Accent 3" w:semiHidden="0" w:uiPriority="71" w:unhideWhenUsed="0"/>
+    <w:lsdException w:name="Colorful List Accent 3" w:semiHidden="0" w:uiPriority="72" w:unhideWhenUsed="0"/>
+    <w:lsdException w:name="Colorful Grid Accent 3" w:semiHidden="0" w:uiPriority="73" w:unhideWhenUsed="0"/>
+    <w:lsdException w:name="Light Shading Accent 4" w:semiHidden="0" w:uiPriority="60" w:unhideWhenUsed="0"/>
+    <w:lsdException w:name="Light List Accent 4" w:semiHidden="0" w:uiPriority="61" w:unhideWhenUsed="0"/>
+    <w:lsdException w:name="Light Grid Accent 4" w:semiHidden="0" w:uiPriority="62" w:unhideWhenUsed="0"/>
+    <w:lsdException w:name="Medium Shading 1 Accent 4" w:semiHidden="0" w:uiPriority="63" w:unhideWhenUsed="0"/>
+    <w:lsdException w:name="Medium Shading 2 Accent 4" w:semiHidden="0" w:uiPriority="64" w:unhideWhenUsed="0"/>
+    <w:lsdException w:name="Medium List 1 Accent 4" w:semiHidden="0" w:uiPriority="65" w:unhideWhenUsed="0"/>
+    <w:lsdException w:name="Medium List 2 Accent 4" w:semiHidden="0" w:uiPriority="66" w:unhideWhenUsed="0"/>
+    <w:lsdException w:name="Medium Grid 1 Accent 4" w:semiHidden="0" w:uiPriority="67" w:unhideWhenUsed="0"/>
+    <w:lsdException w:name="Medium Grid 2 Accent 4" w:semiHidden="0" w:uiPriority="68" w:unhideWhenUsed="0"/>
+    <w:lsdException w:name="Medium Grid 3 Accent 4" w:semiHidden="0" w:uiPriority="69" w:unhideWhenUsed="0"/>
+    <w:lsdException w:name="Dark List Accent 4" w:semiHidden="0" w:uiPriority="70" w:unhideWhenUsed="0"/>
+    <w:lsdException w:name="Colorful Shading Accent 4" w:semiHidden="0" w:uiPriority="71" w:unhideWhenUsed="0"/>
+    <w:lsdException w:name="Colorful List Accent 4" w:semiHidden="0" w:uiPriority="72" w:unhideWhenUsed="0"/>
+    <w:lsdException w:name="Colorful Grid Accent 4" w:semiHidden="0" w:uiPriority="73" w:unhideWhenUsed="0"/>
+    <w:lsdException w:name="Light Shading Accent 5" w:semiHidden="0" w:uiPriority="60" w:unhideWhenUsed="0"/>
+    <w:lsdException w:name="Light List Accent 5" w:semiHidden="0" w:uiPriority="61" w:unhideWhenUsed="0"/>
+    <w:lsdException w:name="Light Grid Accent 5" w:semiHidden="0" w:uiPriority="62" w:unhideWhenUsed="0"/>
+    <w:lsdException w:name="Medium Shading 1 Accent 5" w:semiHidden="0" w:uiPriority="63" w:unhideWhenUsed="0"/>
+    <w:lsdException w:name="Medium Shading 2 Accent 5" w:semiHidden="0" w:uiPriority="64" w:unhideWhenUsed="0"/>
+    <w:lsdException w:name="Medium List 1 Accent 5" w:semiHidden="0" w:uiPriority="65" w:unhideWhenUsed="0"/>
+    <w:lsdException w:name="Medium List 2 Accent 5" w:semiHidden="0" w:uiPriority="66" w:unhideWhenUsed="0"/>
+    <w:lsdException w:name="Medium Grid 1 Accent 5" w:semiHidden="0" w:uiPriority="67" w:unhideWhenUsed="0"/>
+    <w:lsdException w:name="Medium Grid 2 Accent 5" w:semiHidden="0" w:uiPriority="68" w:unhideWhenUsed="0"/>
+    <w:lsdException w:name="Medium Grid 3 Accent 5" w:semiHidden="0" w:uiPriority="69" w:unhideWhenUsed="0"/>
+    <w:lsdException w:name="Dark List Accent 5" w:semiHidden="0" w:uiPriority="70" w:unhideWhenUsed="0"/>
+    <w:lsdException w:name="Colorful Shading Accent 5" w:semiHidden="0" w:uiPriority="71" w:unhideWhenUsed="0"/>
+    <w:lsdException w:name="Colorful List Accent 5" w:semiHidden="0" w:uiPriority="72" w:unhideWhenUsed="0"/>
+    <w:lsdException w:name="Colorful Grid Accent 5" w:semiHidden="0" w:uiPriority="73" w:unhideWhenUsed="0"/>
+    <w:lsdException w:name="Light Shading Accent 6" w:semiHidden="0" w:uiPriority="60" w:unhideWhenUsed="0"/>
+    <w:lsdException w:name="Light List Accent 6" w:semiHidden="0" w:uiPriority="61" w:unhideWhenUsed="0"/>
+    <w:lsdException w:name="Light Grid Accent 6" w:semiHidden="0" w:uiPriority="62" w:unhideWhenUsed="0"/>
+    <w:lsdException w:name="Medium Shading 1 Accent 6" w:semiHidden="0" w:uiPriority="63" w:unhideWhenUsed="0"/>
+    <w:lsdException w:name="Medium Shading 2 Accent 6" w:semiHidden="0" w:uiPriority="64" w:unhideWhenUsed="0"/>
+    <w:lsdException w:name="Medium List 1 Accent 6" w:semiHidden="0" w:uiPriority="65" w:unhideWhenUsed="0"/>
+    <w:lsdException w:name="Medium List 2 Accent 6" w:semiHidden="0" w:uiPriority="66" w:unhideWhenUsed="0"/>
+    <w:lsdException w:name="Medium Grid 1 Accent 6" w:semiHidden="0" w:uiPriority="67" w:unhideWhenUsed="0"/>
+    <w:lsdException w:name="Medium Grid 2 Accent 6" w:semiHidden="0" w:uiPriority="68" w:unhideWhenUsed="0"/>
+    <w:lsdException w:name="Medium Grid 3 Accent 6" w:semiHidden="0" w:uiPriority="69" w:unhideWhenUsed="0"/>
+    <w:lsdException w:name="Dark List Accent 6" w:semiHidden="0" w:uiPriority="70" w:unhideWhenUsed="0"/>
+    <w:lsdException w:name="Colorful Shading Accent 6" w:semiHidden="0" w:uiPriority="71" w:unhideWhenUsed="0"/>
+    <w:lsdException w:name="Colorful List Accent 6" w:semiHidden="0" w:uiPriority="72" w:unhideWhenUsed="0"/>
+    <w:lsdException w:name="Colorful Grid Accent 6" w:semiHidden="0" w:uiPriority="73" w:unhideWhenUsed="0"/>
+    <w:lsdException w:name="Subtle Emphasis" w:semiHidden="0" w:uiPriority="19" w:unhideWhenUsed="0" w:qFormat="1"/>
+    <w:lsdException w:name="Intense Emphasis" w:semiHidden="0" w:uiPriority="21" w:unhideWhenUsed="0" w:qFormat="1"/>
+    <w:lsdException w:name="Subtle Reference" w:semiHidden="0" w:uiPriority="31" w:unhideWhenUsed="0" w:qFormat="1"/>
+    <w:lsdException w:name="Intense Reference" w:semiHidden="0" w:uiPriority="32" w:unhideWhenUsed="0" w:qFormat="1"/>
+    <w:lsdException w:name="Book Title" w:semiHidden="0" w:uiPriority="33" w:unhideWhenUsed="0" w:qFormat="1"/>
+    <w:lsdException w:name="Bibliography" w:uiPriority="37"/>
+    <w:lsdException w:name="TOC Heading" w:uiPriority="39" w:qFormat="1"/>
   </w:latentStyles>
   <w:style w:type="paragraph" w:default="1" w:styleId="Normal">
     <w:name w:val="Normal"/>
@@ -30939,7 +31555,7 @@
     <w:basedOn w:val="Heading3"/>
     <w:next w:val="BodyText"/>
     <w:qFormat/>
-    <w:rsid w:val="00DE6827"/>
+    <w:rsid w:val="00255628"/>
     <w:pPr>
       <w:numPr>
         <w:ilvl w:val="3"/>
@@ -30950,6 +31566,7 @@
     <w:rPr>
       <w:iCs w:val="0"/>
       <w:color w:val="666666"/>
+      <w:sz w:val="18"/>
       <w:szCs w:val="28"/>
     </w:rPr>
   </w:style>
@@ -31444,6 +32061,7 @@
       <w:sz w:val="18"/>
     </w:rPr>
     <w:tblPr>
+      <w:tblInd w:w="0" w:type="dxa"/>
       <w:tblBorders>
         <w:top w:val="single" w:sz="8" w:space="0" w:color="A0968C"/>
         <w:left w:val="single" w:sz="8" w:space="0" w:color="A0968C"/>
@@ -31454,7 +32072,9 @@
       </w:tblBorders>
       <w:tblCellMar>
         <w:top w:w="57" w:type="dxa"/>
+        <w:left w:w="108" w:type="dxa"/>
         <w:bottom w:w="57" w:type="dxa"/>
+        <w:right w:w="108" w:type="dxa"/>
       </w:tblCellMar>
     </w:tblPr>
     <w:tblStylePr w:type="firstRow">
@@ -31490,6 +32110,20 @@
     <w:rsid w:val="00DE5D38"/>
     <w:tblPr>
       <w:tblInd w:w="-1162" w:type="dxa"/>
+      <w:tblBorders>
+        <w:top w:val="single" w:sz="8" w:space="0" w:color="A0968C"/>
+        <w:left w:val="single" w:sz="8" w:space="0" w:color="A0968C"/>
+        <w:bottom w:val="single" w:sz="8" w:space="0" w:color="A0968C"/>
+        <w:right w:val="single" w:sz="8" w:space="0" w:color="A0968C"/>
+        <w:insideH w:val="single" w:sz="8" w:space="0" w:color="A0968C"/>
+        <w:insideV w:val="single" w:sz="8" w:space="0" w:color="A0968C"/>
+      </w:tblBorders>
+      <w:tblCellMar>
+        <w:top w:w="57" w:type="dxa"/>
+        <w:left w:w="108" w:type="dxa"/>
+        <w:bottom w:w="57" w:type="dxa"/>
+        <w:right w:w="108" w:type="dxa"/>
+      </w:tblCellMar>
     </w:tblPr>
     <w:tblStylePr w:type="firstRow">
       <w:rPr>
@@ -31680,8 +32314,11 @@
     <w:basedOn w:val="TableNormal"/>
     <w:rsid w:val="0001526B"/>
     <w:tblPr>
+      <w:tblInd w:w="0" w:type="dxa"/>
       <w:tblCellMar>
+        <w:top w:w="0" w:type="dxa"/>
         <w:left w:w="0" w:type="dxa"/>
+        <w:bottom w:w="0" w:type="dxa"/>
         <w:right w:w="0" w:type="dxa"/>
       </w:tblCellMar>
     </w:tblPr>
@@ -31750,6 +32387,7 @@
     <w:tblPr>
       <w:tblStyleRowBandSize w:val="1"/>
       <w:tblStyleColBandSize w:val="1"/>
+      <w:tblInd w:w="0" w:type="dxa"/>
       <w:tblBorders>
         <w:top w:val="single" w:sz="8" w:space="0" w:color="4F81BD" w:themeColor="accent1"/>
         <w:left w:val="single" w:sz="8" w:space="0" w:color="4F81BD" w:themeColor="accent1"/>
@@ -31758,6 +32396,12 @@
         <w:insideH w:val="single" w:sz="8" w:space="0" w:color="4F81BD" w:themeColor="accent1"/>
         <w:insideV w:val="single" w:sz="8" w:space="0" w:color="4F81BD" w:themeColor="accent1"/>
       </w:tblBorders>
+      <w:tblCellMar>
+        <w:top w:w="0" w:type="dxa"/>
+        <w:left w:w="108" w:type="dxa"/>
+        <w:bottom w:w="0" w:type="dxa"/>
+        <w:right w:w="108" w:type="dxa"/>
+      </w:tblCellMar>
     </w:tblPr>
     <w:tcPr>
       <w:shd w:val="clear" w:color="auto" w:fill="D3DFEE" w:themeFill="accent1" w:themeFillTint="3F"/>
@@ -31947,12 +32591,19 @@
     <w:tblPr>
       <w:tblStyleRowBandSize w:val="1"/>
       <w:tblStyleColBandSize w:val="1"/>
+      <w:tblInd w:w="0" w:type="dxa"/>
       <w:tblBorders>
         <w:top w:val="single" w:sz="8" w:space="0" w:color="000000" w:themeColor="text1"/>
         <w:left w:val="single" w:sz="8" w:space="0" w:color="000000" w:themeColor="text1"/>
         <w:bottom w:val="single" w:sz="8" w:space="0" w:color="000000" w:themeColor="text1"/>
         <w:right w:val="single" w:sz="8" w:space="0" w:color="000000" w:themeColor="text1"/>
       </w:tblBorders>
+      <w:tblCellMar>
+        <w:top w:w="0" w:type="dxa"/>
+        <w:left w:w="108" w:type="dxa"/>
+        <w:bottom w:w="0" w:type="dxa"/>
+        <w:right w:w="108" w:type="dxa"/>
+      </w:tblCellMar>
     </w:tblPr>
     <w:tblStylePr w:type="firstRow">
       <w:pPr>
@@ -32298,12 +32949,19 @@
     <w:tblPr>
       <w:tblStyleRowBandSize w:val="1"/>
       <w:tblStyleColBandSize w:val="1"/>
+      <w:tblInd w:w="0" w:type="dxa"/>
       <w:tblBorders>
         <w:top w:val="single" w:sz="8" w:space="0" w:color="000000" w:themeColor="text1"/>
         <w:left w:val="single" w:sz="8" w:space="0" w:color="000000" w:themeColor="text1"/>
         <w:bottom w:val="single" w:sz="8" w:space="0" w:color="000000" w:themeColor="text1"/>
         <w:right w:val="single" w:sz="8" w:space="0" w:color="000000" w:themeColor="text1"/>
       </w:tblBorders>
+      <w:tblCellMar>
+        <w:top w:w="0" w:type="dxa"/>
+        <w:left w:w="108" w:type="dxa"/>
+        <w:bottom w:w="0" w:type="dxa"/>
+        <w:right w:w="108" w:type="dxa"/>
+      </w:tblCellMar>
     </w:tblPr>
     <w:tblStylePr w:type="firstRow">
       <w:pPr>
@@ -32380,6 +33038,7 @@
     <w:tblPr>
       <w:tblStyleRowBandSize w:val="1"/>
       <w:tblStyleColBandSize w:val="1"/>
+      <w:tblInd w:w="0" w:type="dxa"/>
       <w:tblBorders>
         <w:top w:val="single" w:sz="8" w:space="0" w:color="78C0D4" w:themeColor="accent5" w:themeTint="BF"/>
         <w:left w:val="single" w:sz="8" w:space="0" w:color="78C0D4" w:themeColor="accent5" w:themeTint="BF"/>
@@ -32388,6 +33047,12 @@
         <w:insideH w:val="single" w:sz="8" w:space="0" w:color="78C0D4" w:themeColor="accent5" w:themeTint="BF"/>
         <w:insideV w:val="single" w:sz="8" w:space="0" w:color="78C0D4" w:themeColor="accent5" w:themeTint="BF"/>
       </w:tblBorders>
+      <w:tblCellMar>
+        <w:top w:w="0" w:type="dxa"/>
+        <w:left w:w="108" w:type="dxa"/>
+        <w:bottom w:w="0" w:type="dxa"/>
+        <w:right w:w="108" w:type="dxa"/>
+      </w:tblCellMar>
     </w:tblPr>
     <w:tcPr>
       <w:shd w:val="clear" w:color="auto" w:fill="D2EAF1" w:themeFill="accent5" w:themeFillTint="3F"/>
@@ -32443,6 +33108,7 @@
     <w:tblPr>
       <w:tblStyleRowBandSize w:val="1"/>
       <w:tblStyleColBandSize w:val="1"/>
+      <w:tblInd w:w="0" w:type="dxa"/>
       <w:tblBorders>
         <w:top w:val="single" w:sz="8" w:space="0" w:color="7BA0CD" w:themeColor="accent1" w:themeTint="BF"/>
         <w:left w:val="single" w:sz="8" w:space="0" w:color="7BA0CD" w:themeColor="accent1" w:themeTint="BF"/>
@@ -32451,6 +33117,12 @@
         <w:insideH w:val="single" w:sz="8" w:space="0" w:color="7BA0CD" w:themeColor="accent1" w:themeTint="BF"/>
         <w:insideV w:val="single" w:sz="8" w:space="0" w:color="7BA0CD" w:themeColor="accent1" w:themeTint="BF"/>
       </w:tblBorders>
+      <w:tblCellMar>
+        <w:top w:w="0" w:type="dxa"/>
+        <w:left w:w="108" w:type="dxa"/>
+        <w:bottom w:w="0" w:type="dxa"/>
+        <w:right w:w="108" w:type="dxa"/>
+      </w:tblCellMar>
     </w:tblPr>
     <w:tcPr>
       <w:shd w:val="clear" w:color="auto" w:fill="D3DFEE" w:themeFill="accent1" w:themeFillTint="3F"/>
@@ -32509,10 +33181,1982 @@
     <w:tblPr>
       <w:tblStyleRowBandSize w:val="1"/>
       <w:tblStyleColBandSize w:val="1"/>
+      <w:tblInd w:w="0" w:type="dxa"/>
       <w:tblBorders>
         <w:top w:val="single" w:sz="8" w:space="0" w:color="000000" w:themeColor="text1"/>
         <w:bottom w:val="single" w:sz="8" w:space="0" w:color="000000" w:themeColor="text1"/>
       </w:tblBorders>
+      <w:tblCellMar>
+        <w:top w:w="0" w:type="dxa"/>
+        <w:left w:w="108" w:type="dxa"/>
+        <w:bottom w:w="0" w:type="dxa"/>
+        <w:right w:w="108" w:type="dxa"/>
+      </w:tblCellMar>
+    </w:tblPr>
+    <w:tblStylePr w:type="firstRow">
+      <w:pPr>
+        <w:spacing w:before="0" w:after="0" w:line="240" w:lineRule="auto"/>
+      </w:pPr>
+      <w:rPr>
+        <w:b/>
+        <w:bCs/>
+      </w:rPr>
+      <w:tblPr/>
+      <w:tcPr>
+        <w:tcBorders>
+          <w:top w:val="single" w:sz="8" w:space="0" w:color="000000" w:themeColor="text1"/>
+          <w:left w:val="nil"/>
+          <w:bottom w:val="single" w:sz="8" w:space="0" w:color="000000" w:themeColor="text1"/>
+          <w:right w:val="nil"/>
+          <w:insideH w:val="nil"/>
+          <w:insideV w:val="nil"/>
+        </w:tcBorders>
+      </w:tcPr>
+    </w:tblStylePr>
+    <w:tblStylePr w:type="lastRow">
+      <w:pPr>
+        <w:spacing w:before="0" w:after="0" w:line="240" w:lineRule="auto"/>
+      </w:pPr>
+      <w:rPr>
+        <w:b/>
+        <w:bCs/>
+      </w:rPr>
+      <w:tblPr/>
+      <w:tcPr>
+        <w:tcBorders>
+          <w:top w:val="single" w:sz="8" w:space="0" w:color="000000" w:themeColor="text1"/>
+          <w:left w:val="nil"/>
+          <w:bottom w:val="single" w:sz="8" w:space="0" w:color="000000" w:themeColor="text1"/>
+          <w:right w:val="nil"/>
+          <w:insideH w:val="nil"/>
+          <w:insideV w:val="nil"/>
+        </w:tcBorders>
+      </w:tcPr>
+    </w:tblStylePr>
+    <w:tblStylePr w:type="firstCol">
+      <w:rPr>
+        <w:b/>
+        <w:bCs/>
+      </w:rPr>
+    </w:tblStylePr>
+    <w:tblStylePr w:type="lastCol">
+      <w:rPr>
+        <w:b/>
+        <w:bCs/>
+      </w:rPr>
+    </w:tblStylePr>
+    <w:tblStylePr w:type="band1Vert">
+      <w:tblPr/>
+      <w:tcPr>
+        <w:tcBorders>
+          <w:left w:val="nil"/>
+          <w:right w:val="nil"/>
+          <w:insideH w:val="nil"/>
+          <w:insideV w:val="nil"/>
+        </w:tcBorders>
+        <w:shd w:val="clear" w:color="auto" w:fill="C0C0C0" w:themeFill="text1" w:themeFillTint="3F"/>
+      </w:tcPr>
+    </w:tblStylePr>
+    <w:tblStylePr w:type="band1Horz">
+      <w:tblPr/>
+      <w:tcPr>
+        <w:tcBorders>
+          <w:left w:val="nil"/>
+          <w:right w:val="nil"/>
+          <w:insideH w:val="nil"/>
+          <w:insideV w:val="nil"/>
+        </w:tcBorders>
+        <w:shd w:val="clear" w:color="auto" w:fill="C0C0C0" w:themeFill="text1" w:themeFillTint="3F"/>
+      </w:tcPr>
+    </w:tblStylePr>
+  </w:style>
+</w:styles>
+</file>
+
+<file path=word/stylesWithEffects.xml><?xml version="1.0" encoding="utf-8"?>
+<w:styles xmlns:wpc="http://schemas.microsoft.com/office/word/2010/wordprocessingCanvas" xmlns:mo="http://schemas.microsoft.com/office/mac/office/2008/main" xmlns:mc="http://schemas.openxmlformats.org/markup-compatibility/2006" xmlns:mv="urn:schemas-microsoft-com:mac:vml" xmlns:o="urn:schemas-microsoft-com:office:office" xmlns:r="http://schemas.openxmlformats.org/officeDocument/2006/relationships" xmlns:m="http://schemas.openxmlformats.org/officeDocument/2006/math" xmlns:v="urn:schemas-microsoft-com:vml" xmlns:wp14="http://schemas.microsoft.com/office/word/2010/wordprocessingDrawing" xmlns:wp="http://schemas.openxmlformats.org/drawingml/2006/wordprocessingDrawing" xmlns:w10="urn:schemas-microsoft-com:office:word" xmlns:w="http://schemas.openxmlformats.org/wordprocessingml/2006/main" xmlns:w14="http://schemas.microsoft.com/office/word/2010/wordml" xmlns:wpg="http://schemas.microsoft.com/office/word/2010/wordprocessingGroup" xmlns:wpi="http://schemas.microsoft.com/office/word/2010/wordprocessingInk" xmlns:wne="http://schemas.microsoft.com/office/word/2006/wordml" xmlns:wps="http://schemas.microsoft.com/office/word/2010/wordprocessingShape" mc:Ignorable="w14 wp14">
+  <w:docDefaults>
+    <w:rPrDefault>
+      <w:rPr>
+        <w:rFonts w:ascii="Times New Roman" w:eastAsia="PMingLiU" w:hAnsi="Times New Roman" w:cs="Times New Roman"/>
+        <w:sz w:val="24"/>
+        <w:szCs w:val="24"/>
+        <w:lang w:val="en-US" w:eastAsia="zh-CN" w:bidi="ar-SA"/>
+      </w:rPr>
+    </w:rPrDefault>
+    <w:pPrDefault/>
+  </w:docDefaults>
+  <w:latentStyles w:defLockedState="0" w:defUIPriority="99" w:defSemiHidden="1" w:defUnhideWhenUsed="1" w:defQFormat="0" w:count="276">
+    <w:lsdException w:name="Normal" w:semiHidden="0" w:uiPriority="0" w:unhideWhenUsed="0" w:qFormat="1"/>
+    <w:lsdException w:name="heading 1" w:semiHidden="0" w:uiPriority="0" w:unhideWhenUsed="0" w:qFormat="1"/>
+    <w:lsdException w:name="heading 2" w:semiHidden="0" w:uiPriority="0" w:unhideWhenUsed="0" w:qFormat="1"/>
+    <w:lsdException w:name="heading 3" w:semiHidden="0" w:uiPriority="0" w:unhideWhenUsed="0" w:qFormat="1"/>
+    <w:lsdException w:name="heading 4" w:semiHidden="0" w:uiPriority="0" w:unhideWhenUsed="0" w:qFormat="1"/>
+    <w:lsdException w:name="heading 5" w:semiHidden="0" w:uiPriority="0" w:unhideWhenUsed="0" w:qFormat="1"/>
+    <w:lsdException w:name="heading 6" w:uiPriority="9" w:qFormat="1"/>
+    <w:lsdException w:name="heading 7" w:uiPriority="9" w:qFormat="1"/>
+    <w:lsdException w:name="heading 8" w:uiPriority="9" w:qFormat="1"/>
+    <w:lsdException w:name="heading 9" w:uiPriority="9" w:qFormat="1"/>
+    <w:lsdException w:name="toc 1" w:uiPriority="39"/>
+    <w:lsdException w:name="toc 2" w:uiPriority="39"/>
+    <w:lsdException w:name="toc 3" w:uiPriority="39"/>
+    <w:lsdException w:name="toc 4" w:uiPriority="39"/>
+    <w:lsdException w:name="toc 5" w:uiPriority="39"/>
+    <w:lsdException w:name="toc 6" w:uiPriority="39"/>
+    <w:lsdException w:name="toc 7" w:uiPriority="39"/>
+    <w:lsdException w:name="toc 8" w:uiPriority="39"/>
+    <w:lsdException w:name="toc 9" w:uiPriority="39"/>
+    <w:lsdException w:name="caption" w:semiHidden="0" w:uiPriority="35" w:unhideWhenUsed="0" w:qFormat="1"/>
+    <w:lsdException w:name="Title" w:semiHidden="0" w:uiPriority="10" w:unhideWhenUsed="0" w:qFormat="1"/>
+    <w:lsdException w:name="Default Paragraph Font" w:uiPriority="1"/>
+    <w:lsdException w:name="Body Text" w:uiPriority="0"/>
+    <w:lsdException w:name="Subtitle" w:semiHidden="0" w:uiPriority="11" w:unhideWhenUsed="0" w:qFormat="1"/>
+    <w:lsdException w:name="Hyperlink" w:uiPriority="0"/>
+    <w:lsdException w:name="Strong" w:semiHidden="0" w:uiPriority="22" w:unhideWhenUsed="0" w:qFormat="1"/>
+    <w:lsdException w:name="Emphasis" w:semiHidden="0" w:uiPriority="20" w:unhideWhenUsed="0" w:qFormat="1"/>
+    <w:lsdException w:name="Table Grid" w:semiHidden="0" w:uiPriority="59" w:unhideWhenUsed="0"/>
+    <w:lsdException w:name="Note Level 1" w:semiHidden="0" w:unhideWhenUsed="0"/>
+    <w:lsdException w:name="Note Level 2" w:semiHidden="0" w:unhideWhenUsed="0"/>
+    <w:lsdException w:name="Note Level 3" w:semiHidden="0" w:unhideWhenUsed="0"/>
+    <w:lsdException w:name="Note Level 4" w:semiHidden="0" w:unhideWhenUsed="0"/>
+    <w:lsdException w:name="Note Level 5" w:semiHidden="0" w:unhideWhenUsed="0"/>
+    <w:lsdException w:name="Note Level 6" w:semiHidden="0" w:unhideWhenUsed="0"/>
+    <w:lsdException w:name="Note Level 7" w:semiHidden="0" w:unhideWhenUsed="0"/>
+    <w:lsdException w:name="Note Level 8" w:semiHidden="0" w:unhideWhenUsed="0"/>
+    <w:lsdException w:name="Note Level 9" w:semiHidden="0" w:unhideWhenUsed="0"/>
+    <w:lsdException w:name="Placeholder Text" w:unhideWhenUsed="0"/>
+    <w:lsdException w:name="No Spacing" w:semiHidden="0" w:uiPriority="1" w:unhideWhenUsed="0" w:qFormat="1"/>
+    <w:lsdException w:name="Light Shading" w:semiHidden="0" w:uiPriority="60" w:unhideWhenUsed="0"/>
+    <w:lsdException w:name="Light List" w:semiHidden="0" w:uiPriority="61" w:unhideWhenUsed="0"/>
+    <w:lsdException w:name="Light Grid" w:semiHidden="0" w:uiPriority="62" w:unhideWhenUsed="0"/>
+    <w:lsdException w:name="Medium Shading 1" w:semiHidden="0" w:uiPriority="63" w:unhideWhenUsed="0"/>
+    <w:lsdException w:name="Medium Shading 2" w:semiHidden="0" w:uiPriority="64" w:unhideWhenUsed="0"/>
+    <w:lsdException w:name="Medium List 1" w:semiHidden="0" w:uiPriority="65" w:unhideWhenUsed="0"/>
+    <w:lsdException w:name="Medium List 2" w:semiHidden="0" w:uiPriority="66" w:unhideWhenUsed="0"/>
+    <w:lsdException w:name="Medium Grid 1" w:semiHidden="0" w:uiPriority="67" w:unhideWhenUsed="0"/>
+    <w:lsdException w:name="Medium Grid 2" w:semiHidden="0" w:uiPriority="68" w:unhideWhenUsed="0"/>
+    <w:lsdException w:name="Medium Grid 3" w:semiHidden="0" w:uiPriority="69" w:unhideWhenUsed="0"/>
+    <w:lsdException w:name="Dark List" w:semiHidden="0" w:uiPriority="70" w:unhideWhenUsed="0"/>
+    <w:lsdException w:name="Colorful Shading" w:semiHidden="0" w:uiPriority="71" w:unhideWhenUsed="0"/>
+    <w:lsdException w:name="Colorful List" w:semiHidden="0" w:uiPriority="72" w:unhideWhenUsed="0"/>
+    <w:lsdException w:name="Colorful Grid" w:semiHidden="0" w:uiPriority="73" w:unhideWhenUsed="0"/>
+    <w:lsdException w:name="Light Shading Accent 1" w:semiHidden="0" w:uiPriority="60" w:unhideWhenUsed="0"/>
+    <w:lsdException w:name="Light List Accent 1" w:semiHidden="0" w:uiPriority="61" w:unhideWhenUsed="0"/>
+    <w:lsdException w:name="Light Grid Accent 1" w:semiHidden="0" w:uiPriority="62" w:unhideWhenUsed="0"/>
+    <w:lsdException w:name="Medium Shading 1 Accent 1" w:semiHidden="0" w:uiPriority="63" w:unhideWhenUsed="0"/>
+    <w:lsdException w:name="Medium Shading 2 Accent 1" w:semiHidden="0" w:uiPriority="64" w:unhideWhenUsed="0"/>
+    <w:lsdException w:name="Medium List 1 Accent 1" w:semiHidden="0" w:uiPriority="65" w:unhideWhenUsed="0"/>
+    <w:lsdException w:name="Revision" w:unhideWhenUsed="0"/>
+    <w:lsdException w:name="List Paragraph" w:semiHidden="0" w:uiPriority="34" w:unhideWhenUsed="0" w:qFormat="1"/>
+    <w:lsdException w:name="Quote" w:semiHidden="0" w:uiPriority="29" w:unhideWhenUsed="0" w:qFormat="1"/>
+    <w:lsdException w:name="Intense Quote" w:semiHidden="0" w:uiPriority="30" w:unhideWhenUsed="0" w:qFormat="1"/>
+    <w:lsdException w:name="Medium List 2 Accent 1" w:semiHidden="0" w:uiPriority="66" w:unhideWhenUsed="0"/>
+    <w:lsdException w:name="Medium Grid 1 Accent 1" w:semiHidden="0" w:uiPriority="67" w:unhideWhenUsed="0"/>
+    <w:lsdException w:name="Medium Grid 2 Accent 1" w:semiHidden="0" w:uiPriority="68" w:unhideWhenUsed="0"/>
+    <w:lsdException w:name="Medium Grid 3 Accent 1" w:semiHidden="0" w:uiPriority="69" w:unhideWhenUsed="0"/>
+    <w:lsdException w:name="Dark List Accent 1" w:semiHidden="0" w:uiPriority="70" w:unhideWhenUsed="0"/>
+    <w:lsdException w:name="Colorful Shading Accent 1" w:semiHidden="0" w:uiPriority="71" w:unhideWhenUsed="0"/>
+    <w:lsdException w:name="Colorful List Accent 1" w:semiHidden="0" w:uiPriority="72" w:unhideWhenUsed="0"/>
+    <w:lsdException w:name="Colorful Grid Accent 1" w:semiHidden="0" w:uiPriority="73" w:unhideWhenUsed="0"/>
+    <w:lsdException w:name="Light Shading Accent 2" w:semiHidden="0" w:uiPriority="60" w:unhideWhenUsed="0"/>
+    <w:lsdException w:name="Light List Accent 2" w:semiHidden="0" w:uiPriority="61" w:unhideWhenUsed="0"/>
+    <w:lsdException w:name="Light Grid Accent 2" w:semiHidden="0" w:uiPriority="62" w:unhideWhenUsed="0"/>
+    <w:lsdException w:name="Medium Shading 1 Accent 2" w:semiHidden="0" w:uiPriority="63" w:unhideWhenUsed="0"/>
+    <w:lsdException w:name="Medium Shading 2 Accent 2" w:semiHidden="0" w:uiPriority="64" w:unhideWhenUsed="0"/>
+    <w:lsdException w:name="Medium List 1 Accent 2" w:semiHidden="0" w:uiPriority="65" w:unhideWhenUsed="0"/>
+    <w:lsdException w:name="Medium List 2 Accent 2" w:semiHidden="0" w:uiPriority="66" w:unhideWhenUsed="0"/>
+    <w:lsdException w:name="Medium Grid 1 Accent 2" w:semiHidden="0" w:uiPriority="67" w:unhideWhenUsed="0"/>
+    <w:lsdException w:name="Medium Grid 2 Accent 2" w:semiHidden="0" w:uiPriority="68" w:unhideWhenUsed="0"/>
+    <w:lsdException w:name="Medium Grid 3 Accent 2" w:semiHidden="0" w:uiPriority="69" w:unhideWhenUsed="0"/>
+    <w:lsdException w:name="Dark List Accent 2" w:semiHidden="0" w:uiPriority="70" w:unhideWhenUsed="0"/>
+    <w:lsdException w:name="Colorful Shading Accent 2" w:semiHidden="0" w:uiPriority="71" w:unhideWhenUsed="0"/>
+    <w:lsdException w:name="Colorful List Accent 2" w:semiHidden="0" w:uiPriority="72" w:unhideWhenUsed="0"/>
+    <w:lsdException w:name="Colorful Grid Accent 2" w:semiHidden="0" w:uiPriority="73" w:unhideWhenUsed="0"/>
+    <w:lsdException w:name="Light Shading Accent 3" w:semiHidden="0" w:uiPriority="60" w:unhideWhenUsed="0"/>
+    <w:lsdException w:name="Light List Accent 3" w:semiHidden="0" w:uiPriority="61" w:unhideWhenUsed="0"/>
+    <w:lsdException w:name="Light Grid Accent 3" w:semiHidden="0" w:uiPriority="62" w:unhideWhenUsed="0"/>
+    <w:lsdException w:name="Medium Shading 1 Accent 3" w:semiHidden="0" w:uiPriority="63" w:unhideWhenUsed="0"/>
+    <w:lsdException w:name="Medium Shading 2 Accent 3" w:semiHidden="0" w:uiPriority="64" w:unhideWhenUsed="0"/>
+    <w:lsdException w:name="Medium List 1 Accent 3" w:semiHidden="0" w:uiPriority="65" w:unhideWhenUsed="0"/>
+    <w:lsdException w:name="Medium List 2 Accent 3" w:semiHidden="0" w:uiPriority="66" w:unhideWhenUsed="0"/>
+    <w:lsdException w:name="Medium Grid 1 Accent 3" w:semiHidden="0" w:uiPriority="67" w:unhideWhenUsed="0"/>
+    <w:lsdException w:name="Medium Grid 2 Accent 3" w:semiHidden="0" w:uiPriority="68" w:unhideWhenUsed="0"/>
+    <w:lsdException w:name="Medium Grid 3 Accent 3" w:semiHidden="0" w:uiPriority="69" w:unhideWhenUsed="0"/>
+    <w:lsdException w:name="Dark List Accent 3" w:semiHidden="0" w:uiPriority="70" w:unhideWhenUsed="0"/>
+    <w:lsdException w:name="Colorful Shading Accent 3" w:semiHidden="0" w:uiPriority="71" w:unhideWhenUsed="0"/>
+    <w:lsdException w:name="Colorful List Accent 3" w:semiHidden="0" w:uiPriority="72" w:unhideWhenUsed="0"/>
+    <w:lsdException w:name="Colorful Grid Accent 3" w:semiHidden="0" w:uiPriority="73" w:unhideWhenUsed="0"/>
+    <w:lsdException w:name="Light Shading Accent 4" w:semiHidden="0" w:uiPriority="60" w:unhideWhenUsed="0"/>
+    <w:lsdException w:name="Light List Accent 4" w:semiHidden="0" w:uiPriority="61" w:unhideWhenUsed="0"/>
+    <w:lsdException w:name="Light Grid Accent 4" w:semiHidden="0" w:uiPriority="62" w:unhideWhenUsed="0"/>
+    <w:lsdException w:name="Medium Shading 1 Accent 4" w:semiHidden="0" w:uiPriority="63" w:unhideWhenUsed="0"/>
+    <w:lsdException w:name="Medium Shading 2 Accent 4" w:semiHidden="0" w:uiPriority="64" w:unhideWhenUsed="0"/>
+    <w:lsdException w:name="Medium List 1 Accent 4" w:semiHidden="0" w:uiPriority="65" w:unhideWhenUsed="0"/>
+    <w:lsdException w:name="Medium List 2 Accent 4" w:semiHidden="0" w:uiPriority="66" w:unhideWhenUsed="0"/>
+    <w:lsdException w:name="Medium Grid 1 Accent 4" w:semiHidden="0" w:uiPriority="67" w:unhideWhenUsed="0"/>
+    <w:lsdException w:name="Medium Grid 2 Accent 4" w:semiHidden="0" w:uiPriority="68" w:unhideWhenUsed="0"/>
+    <w:lsdException w:name="Medium Grid 3 Accent 4" w:semiHidden="0" w:uiPriority="69" w:unhideWhenUsed="0"/>
+    <w:lsdException w:name="Dark List Accent 4" w:semiHidden="0" w:uiPriority="70" w:unhideWhenUsed="0"/>
+    <w:lsdException w:name="Colorful Shading Accent 4" w:semiHidden="0" w:uiPriority="71" w:unhideWhenUsed="0"/>
+    <w:lsdException w:name="Colorful List Accent 4" w:semiHidden="0" w:uiPriority="72" w:unhideWhenUsed="0"/>
+    <w:lsdException w:name="Colorful Grid Accent 4" w:semiHidden="0" w:uiPriority="73" w:unhideWhenUsed="0"/>
+    <w:lsdException w:name="Light Shading Accent 5" w:semiHidden="0" w:uiPriority="60" w:unhideWhenUsed="0"/>
+    <w:lsdException w:name="Light List Accent 5" w:semiHidden="0" w:uiPriority="61" w:unhideWhenUsed="0"/>
+    <w:lsdException w:name="Light Grid Accent 5" w:semiHidden="0" w:uiPriority="62" w:unhideWhenUsed="0"/>
+    <w:lsdException w:name="Medium Shading 1 Accent 5" w:semiHidden="0" w:uiPriority="63" w:unhideWhenUsed="0"/>
+    <w:lsdException w:name="Medium Shading 2 Accent 5" w:semiHidden="0" w:uiPriority="64" w:unhideWhenUsed="0"/>
+    <w:lsdException w:name="Medium List 1 Accent 5" w:semiHidden="0" w:uiPriority="65" w:unhideWhenUsed="0"/>
+    <w:lsdException w:name="Medium List 2 Accent 5" w:semiHidden="0" w:uiPriority="66" w:unhideWhenUsed="0"/>
+    <w:lsdException w:name="Medium Grid 1 Accent 5" w:semiHidden="0" w:uiPriority="67" w:unhideWhenUsed="0"/>
+    <w:lsdException w:name="Medium Grid 2 Accent 5" w:semiHidden="0" w:uiPriority="68" w:unhideWhenUsed="0"/>
+    <w:lsdException w:name="Medium Grid 3 Accent 5" w:semiHidden="0" w:uiPriority="69" w:unhideWhenUsed="0"/>
+    <w:lsdException w:name="Dark List Accent 5" w:semiHidden="0" w:uiPriority="70" w:unhideWhenUsed="0"/>
+    <w:lsdException w:name="Colorful Shading Accent 5" w:semiHidden="0" w:uiPriority="71" w:unhideWhenUsed="0"/>
+    <w:lsdException w:name="Colorful List Accent 5" w:semiHidden="0" w:uiPriority="72" w:unhideWhenUsed="0"/>
+    <w:lsdException w:name="Colorful Grid Accent 5" w:semiHidden="0" w:uiPriority="73" w:unhideWhenUsed="0"/>
+    <w:lsdException w:name="Light Shading Accent 6" w:semiHidden="0" w:uiPriority="60" w:unhideWhenUsed="0"/>
+    <w:lsdException w:name="Light List Accent 6" w:semiHidden="0" w:uiPriority="61" w:unhideWhenUsed="0"/>
+    <w:lsdException w:name="Light Grid Accent 6" w:semiHidden="0" w:uiPriority="62" w:unhideWhenUsed="0"/>
+    <w:lsdException w:name="Medium Shading 1 Accent 6" w:semiHidden="0" w:uiPriority="63" w:unhideWhenUsed="0"/>
+    <w:lsdException w:name="Medium Shading 2 Accent 6" w:semiHidden="0" w:uiPriority="64" w:unhideWhenUsed="0"/>
+    <w:lsdException w:name="Medium List 1 Accent 6" w:semiHidden="0" w:uiPriority="65" w:unhideWhenUsed="0"/>
+    <w:lsdException w:name="Medium List 2 Accent 6" w:semiHidden="0" w:uiPriority="66" w:unhideWhenUsed="0"/>
+    <w:lsdException w:name="Medium Grid 1 Accent 6" w:semiHidden="0" w:uiPriority="67" w:unhideWhenUsed="0"/>
+    <w:lsdException w:name="Medium Grid 2 Accent 6" w:semiHidden="0" w:uiPriority="68" w:unhideWhenUsed="0"/>
+    <w:lsdException w:name="Medium Grid 3 Accent 6" w:semiHidden="0" w:uiPriority="69" w:unhideWhenUsed="0"/>
+    <w:lsdException w:name="Dark List Accent 6" w:semiHidden="0" w:uiPriority="70" w:unhideWhenUsed="0"/>
+    <w:lsdException w:name="Colorful Shading Accent 6" w:semiHidden="0" w:uiPriority="71" w:unhideWhenUsed="0"/>
+    <w:lsdException w:name="Colorful List Accent 6" w:semiHidden="0" w:uiPriority="72" w:unhideWhenUsed="0"/>
+    <w:lsdException w:name="Colorful Grid Accent 6" w:semiHidden="0" w:uiPriority="73" w:unhideWhenUsed="0"/>
+    <w:lsdException w:name="Subtle Emphasis" w:semiHidden="0" w:uiPriority="19" w:unhideWhenUsed="0" w:qFormat="1"/>
+    <w:lsdException w:name="Intense Emphasis" w:semiHidden="0" w:uiPriority="21" w:unhideWhenUsed="0" w:qFormat="1"/>
+    <w:lsdException w:name="Subtle Reference" w:semiHidden="0" w:uiPriority="31" w:unhideWhenUsed="0" w:qFormat="1"/>
+    <w:lsdException w:name="Intense Reference" w:semiHidden="0" w:uiPriority="32" w:unhideWhenUsed="0" w:qFormat="1"/>
+    <w:lsdException w:name="Book Title" w:semiHidden="0" w:uiPriority="33" w:unhideWhenUsed="0" w:qFormat="1"/>
+    <w:lsdException w:name="Bibliography" w:uiPriority="37"/>
+    <w:lsdException w:name="TOC Heading" w:uiPriority="39" w:qFormat="1"/>
+  </w:latentStyles>
+  <w:style w:type="paragraph" w:default="1" w:styleId="Normal">
+    <w:name w:val="Normal"/>
+    <w:qFormat/>
+    <w:rsid w:val="00CD1878"/>
+    <w:rPr>
+      <w:rFonts w:ascii="Arial" w:hAnsi="Arial"/>
+      <w:color w:val="666666"/>
+      <w:lang w:val="en-GB" w:eastAsia="zh-TW"/>
+    </w:rPr>
+  </w:style>
+  <w:style w:type="paragraph" w:styleId="Heading1">
+    <w:name w:val="heading 1"/>
+    <w:basedOn w:val="Normal"/>
+    <w:next w:val="BodyText"/>
+    <w:qFormat/>
+    <w:rsid w:val="00F62658"/>
+    <w:pPr>
+      <w:keepNext/>
+      <w:numPr>
+        <w:numId w:val="25"/>
+      </w:numPr>
+      <w:spacing w:before="240" w:line="300" w:lineRule="auto"/>
+      <w:outlineLvl w:val="0"/>
+    </w:pPr>
+    <w:rPr>
+      <w:rFonts w:cs="Arial"/>
+      <w:bCs/>
+      <w:caps/>
+      <w:color w:val="F59100"/>
+      <w:kern w:val="32"/>
+      <w:sz w:val="28"/>
+      <w:szCs w:val="32"/>
+      <w:lang w:eastAsia="en-GB"/>
+    </w:rPr>
+  </w:style>
+  <w:style w:type="paragraph" w:styleId="Heading2">
+    <w:name w:val="heading 2"/>
+    <w:basedOn w:val="Heading1"/>
+    <w:next w:val="BodyText"/>
+    <w:link w:val="Heading2Char"/>
+    <w:qFormat/>
+    <w:rsid w:val="00AD59AE"/>
+    <w:pPr>
+      <w:numPr>
+        <w:ilvl w:val="1"/>
+      </w:numPr>
+      <w:spacing w:after="180" w:line="240" w:lineRule="atLeast"/>
+      <w:outlineLvl w:val="1"/>
+    </w:pPr>
+    <w:rPr>
+      <w:bCs w:val="0"/>
+      <w:iCs/>
+      <w:color w:val="666666"/>
+      <w:sz w:val="24"/>
+      <w:szCs w:val="28"/>
+    </w:rPr>
+  </w:style>
+  <w:style w:type="paragraph" w:styleId="Heading3">
+    <w:name w:val="heading 3"/>
+    <w:basedOn w:val="Heading2"/>
+    <w:next w:val="BodyText"/>
+    <w:qFormat/>
+    <w:rsid w:val="00DE6827"/>
+    <w:pPr>
+      <w:numPr>
+        <w:ilvl w:val="2"/>
+      </w:numPr>
+      <w:spacing w:line="240" w:lineRule="auto"/>
+      <w:outlineLvl w:val="2"/>
+    </w:pPr>
+    <w:rPr>
+      <w:b/>
+      <w:caps w:val="0"/>
+      <w:color w:val="FF9100"/>
+      <w:kern w:val="0"/>
+      <w:sz w:val="22"/>
+      <w:szCs w:val="26"/>
+    </w:rPr>
+  </w:style>
+  <w:style w:type="paragraph" w:styleId="Heading4">
+    <w:name w:val="heading 4"/>
+    <w:basedOn w:val="Heading3"/>
+    <w:next w:val="BodyText"/>
+    <w:qFormat/>
+    <w:rsid w:val="00255628"/>
+    <w:pPr>
+      <w:numPr>
+        <w:ilvl w:val="3"/>
+      </w:numPr>
+      <w:spacing w:before="440"/>
+      <w:outlineLvl w:val="3"/>
+    </w:pPr>
+    <w:rPr>
+      <w:iCs w:val="0"/>
+      <w:color w:val="666666"/>
+      <w:sz w:val="18"/>
+      <w:szCs w:val="28"/>
+    </w:rPr>
+  </w:style>
+  <w:style w:type="paragraph" w:styleId="Heading5">
+    <w:name w:val="heading 5"/>
+    <w:basedOn w:val="Heading4"/>
+    <w:next w:val="BodyText"/>
+    <w:qFormat/>
+    <w:rsid w:val="00694F85"/>
+    <w:pPr>
+      <w:numPr>
+        <w:ilvl w:val="4"/>
+      </w:numPr>
+      <w:outlineLvl w:val="4"/>
+    </w:pPr>
+    <w:rPr>
+      <w:b w:val="0"/>
+      <w:bCs/>
+      <w:iCs/>
+      <w:szCs w:val="26"/>
+    </w:rPr>
+  </w:style>
+  <w:style w:type="paragraph" w:styleId="Heading6">
+    <w:name w:val="heading 6"/>
+    <w:basedOn w:val="Normal"/>
+    <w:next w:val="Normal"/>
+    <w:link w:val="Heading6Char"/>
+    <w:uiPriority w:val="9"/>
+    <w:unhideWhenUsed/>
+    <w:qFormat/>
+    <w:rsid w:val="00A86CE2"/>
+    <w:pPr>
+      <w:keepNext/>
+      <w:keepLines/>
+      <w:numPr>
+        <w:ilvl w:val="5"/>
+        <w:numId w:val="25"/>
+      </w:numPr>
+      <w:spacing w:before="200"/>
+      <w:outlineLvl w:val="5"/>
+    </w:pPr>
+    <w:rPr>
+      <w:rFonts w:asciiTheme="majorHAnsi" w:eastAsiaTheme="majorEastAsia" w:hAnsiTheme="majorHAnsi" w:cstheme="majorBidi"/>
+      <w:i/>
+      <w:iCs/>
+      <w:color w:val="243F60" w:themeColor="accent1" w:themeShade="7F"/>
+    </w:rPr>
+  </w:style>
+  <w:style w:type="paragraph" w:styleId="Heading7">
+    <w:name w:val="heading 7"/>
+    <w:basedOn w:val="Normal"/>
+    <w:next w:val="Normal"/>
+    <w:link w:val="Heading7Char"/>
+    <w:uiPriority w:val="9"/>
+    <w:semiHidden/>
+    <w:unhideWhenUsed/>
+    <w:qFormat/>
+    <w:rsid w:val="00F62658"/>
+    <w:pPr>
+      <w:keepNext/>
+      <w:keepLines/>
+      <w:numPr>
+        <w:ilvl w:val="6"/>
+        <w:numId w:val="25"/>
+      </w:numPr>
+      <w:spacing w:before="200"/>
+      <w:outlineLvl w:val="6"/>
+    </w:pPr>
+    <w:rPr>
+      <w:rFonts w:asciiTheme="majorHAnsi" w:eastAsiaTheme="majorEastAsia" w:hAnsiTheme="majorHAnsi" w:cstheme="majorBidi"/>
+      <w:i/>
+      <w:iCs/>
+      <w:color w:val="404040" w:themeColor="text1" w:themeTint="BF"/>
+    </w:rPr>
+  </w:style>
+  <w:style w:type="paragraph" w:styleId="Heading8">
+    <w:name w:val="heading 8"/>
+    <w:basedOn w:val="Normal"/>
+    <w:next w:val="Normal"/>
+    <w:link w:val="Heading8Char"/>
+    <w:uiPriority w:val="9"/>
+    <w:semiHidden/>
+    <w:unhideWhenUsed/>
+    <w:qFormat/>
+    <w:rsid w:val="00F62658"/>
+    <w:pPr>
+      <w:keepNext/>
+      <w:keepLines/>
+      <w:numPr>
+        <w:ilvl w:val="7"/>
+        <w:numId w:val="25"/>
+      </w:numPr>
+      <w:spacing w:before="200"/>
+      <w:outlineLvl w:val="7"/>
+    </w:pPr>
+    <w:rPr>
+      <w:rFonts w:asciiTheme="majorHAnsi" w:eastAsiaTheme="majorEastAsia" w:hAnsiTheme="majorHAnsi" w:cstheme="majorBidi"/>
+      <w:color w:val="404040" w:themeColor="text1" w:themeTint="BF"/>
+      <w:sz w:val="20"/>
+      <w:szCs w:val="20"/>
+    </w:rPr>
+  </w:style>
+  <w:style w:type="paragraph" w:styleId="Heading9">
+    <w:name w:val="heading 9"/>
+    <w:basedOn w:val="Normal"/>
+    <w:next w:val="Normal"/>
+    <w:link w:val="Heading9Char"/>
+    <w:uiPriority w:val="9"/>
+    <w:semiHidden/>
+    <w:unhideWhenUsed/>
+    <w:qFormat/>
+    <w:rsid w:val="00F62658"/>
+    <w:pPr>
+      <w:keepNext/>
+      <w:keepLines/>
+      <w:numPr>
+        <w:ilvl w:val="8"/>
+        <w:numId w:val="25"/>
+      </w:numPr>
+      <w:spacing w:before="200"/>
+      <w:outlineLvl w:val="8"/>
+    </w:pPr>
+    <w:rPr>
+      <w:rFonts w:asciiTheme="majorHAnsi" w:eastAsiaTheme="majorEastAsia" w:hAnsiTheme="majorHAnsi" w:cstheme="majorBidi"/>
+      <w:i/>
+      <w:iCs/>
+      <w:color w:val="404040" w:themeColor="text1" w:themeTint="BF"/>
+      <w:sz w:val="20"/>
+      <w:szCs w:val="20"/>
+    </w:rPr>
+  </w:style>
+  <w:style w:type="character" w:default="1" w:styleId="DefaultParagraphFont">
+    <w:name w:val="Default Paragraph Font"/>
+    <w:uiPriority w:val="1"/>
+    <w:semiHidden/>
+    <w:unhideWhenUsed/>
+  </w:style>
+  <w:style w:type="table" w:default="1" w:styleId="TableNormal">
+    <w:name w:val="Normal Table"/>
+    <w:uiPriority w:val="99"/>
+    <w:semiHidden/>
+    <w:unhideWhenUsed/>
+    <w:tblPr>
+      <w:tblInd w:w="0" w:type="dxa"/>
+      <w:tblCellMar>
+        <w:top w:w="0" w:type="dxa"/>
+        <w:left w:w="108" w:type="dxa"/>
+        <w:bottom w:w="0" w:type="dxa"/>
+        <w:right w:w="108" w:type="dxa"/>
+      </w:tblCellMar>
+    </w:tblPr>
+  </w:style>
+  <w:style w:type="numbering" w:default="1" w:styleId="NoList">
+    <w:name w:val="No List"/>
+    <w:uiPriority w:val="99"/>
+    <w:semiHidden/>
+    <w:unhideWhenUsed/>
+  </w:style>
+  <w:style w:type="paragraph" w:styleId="BodyText">
+    <w:name w:val="Body Text"/>
+    <w:basedOn w:val="Normal"/>
+    <w:link w:val="BodyTextChar"/>
+    <w:rsid w:val="00AE4642"/>
+    <w:pPr>
+      <w:spacing w:before="120" w:line="240" w:lineRule="atLeast"/>
+    </w:pPr>
+    <w:rPr>
+      <w:lang w:eastAsia="en-GB"/>
+    </w:rPr>
+  </w:style>
+  <w:style w:type="paragraph" w:styleId="ListBullet">
+    <w:name w:val="List Bullet"/>
+    <w:basedOn w:val="BodyText"/>
+    <w:rsid w:val="00CD1878"/>
+    <w:pPr>
+      <w:numPr>
+        <w:numId w:val="2"/>
+      </w:numPr>
+    </w:pPr>
+    <w:rPr>
+      <w:rFonts w:cs="Tahoma"/>
+      <w:szCs w:val="16"/>
+    </w:rPr>
+  </w:style>
+  <w:style w:type="paragraph" w:styleId="ListNumber">
+    <w:name w:val="List Number"/>
+    <w:basedOn w:val="BodyText"/>
+    <w:rsid w:val="006F279E"/>
+    <w:pPr>
+      <w:numPr>
+        <w:numId w:val="1"/>
+      </w:numPr>
+      <w:spacing w:before="110"/>
+    </w:pPr>
+  </w:style>
+  <w:style w:type="paragraph" w:customStyle="1" w:styleId="Issue">
+    <w:name w:val="Issue"/>
+    <w:basedOn w:val="BodyText"/>
+    <w:rsid w:val="00FF3F5F"/>
+    <w:pPr>
+      <w:keepLines/>
+      <w:pBdr>
+        <w:top w:val="single" w:sz="4" w:space="1" w:color="FF9100"/>
+        <w:left w:val="single" w:sz="4" w:space="4" w:color="FF9100"/>
+        <w:bottom w:val="single" w:sz="4" w:space="1" w:color="FF9100"/>
+        <w:right w:val="single" w:sz="4" w:space="4" w:color="FF9100"/>
+      </w:pBdr>
+      <w:shd w:val="clear" w:color="auto" w:fill="FFF4E5"/>
+      <w:spacing w:after="240" w:line="240" w:lineRule="auto"/>
+    </w:pPr>
+  </w:style>
+  <w:style w:type="paragraph" w:customStyle="1" w:styleId="Note">
+    <w:name w:val="Note"/>
+    <w:basedOn w:val="BodyText"/>
+    <w:rsid w:val="006F279E"/>
+    <w:pPr>
+      <w:numPr>
+        <w:numId w:val="5"/>
+      </w:numPr>
+      <w:pBdr>
+        <w:top w:val="single" w:sz="4" w:space="1" w:color="666666"/>
+        <w:left w:val="single" w:sz="4" w:space="4" w:color="666666"/>
+        <w:bottom w:val="single" w:sz="4" w:space="1" w:color="666666"/>
+        <w:right w:val="single" w:sz="4" w:space="4" w:color="666666"/>
+      </w:pBdr>
+      <w:shd w:val="clear" w:color="auto" w:fill="DCDCDC"/>
+      <w:spacing w:after="240" w:line="240" w:lineRule="auto"/>
+    </w:pPr>
+  </w:style>
+  <w:style w:type="paragraph" w:customStyle="1" w:styleId="Code">
+    <w:name w:val="Code"/>
+    <w:basedOn w:val="Caption"/>
+    <w:rsid w:val="00E17CE4"/>
+    <w:pPr>
+      <w:keepNext/>
+      <w:shd w:val="clear" w:color="auto" w:fill="FFF4E5"/>
+      <w:spacing w:before="60" w:after="60"/>
+      <w:ind w:left="238" w:hanging="238"/>
+    </w:pPr>
+    <w:rPr>
+      <w:rFonts w:ascii="Lucida Console" w:hAnsi="Lucida Console"/>
+      <w:sz w:val="16"/>
+    </w:rPr>
+  </w:style>
+  <w:style w:type="paragraph" w:styleId="Caption">
+    <w:name w:val="caption"/>
+    <w:basedOn w:val="BodyText"/>
+    <w:next w:val="BodyText"/>
+    <w:qFormat/>
+    <w:rsid w:val="0087542D"/>
+    <w:pPr>
+      <w:keepLines/>
+      <w:spacing w:after="240" w:line="240" w:lineRule="auto"/>
+    </w:pPr>
+    <w:rPr>
+      <w:bCs/>
+      <w:szCs w:val="20"/>
+    </w:rPr>
+  </w:style>
+  <w:style w:type="paragraph" w:customStyle="1" w:styleId="CodeComment">
+    <w:name w:val="Code Comment"/>
+    <w:basedOn w:val="Code"/>
+    <w:rsid w:val="001603F6"/>
+    <w:rPr>
+      <w:color w:val="FF9100"/>
+    </w:rPr>
+  </w:style>
+  <w:style w:type="paragraph" w:styleId="Header">
+    <w:name w:val="header"/>
+    <w:basedOn w:val="Normal"/>
+    <w:semiHidden/>
+    <w:rsid w:val="00CD1878"/>
+    <w:pPr>
+      <w:tabs>
+        <w:tab w:val="right" w:pos="10206"/>
+      </w:tabs>
+    </w:pPr>
+    <w:rPr>
+      <w:sz w:val="16"/>
+      <w:lang w:eastAsia="en-GB"/>
+    </w:rPr>
+  </w:style>
+  <w:style w:type="paragraph" w:styleId="Footer">
+    <w:name w:val="footer"/>
+    <w:semiHidden/>
+    <w:rsid w:val="00CD1878"/>
+    <w:pPr>
+      <w:tabs>
+        <w:tab w:val="right" w:pos="10206"/>
+      </w:tabs>
+    </w:pPr>
+    <w:rPr>
+      <w:rFonts w:ascii="Arial" w:hAnsi="Arial"/>
+      <w:color w:val="666666"/>
+      <w:sz w:val="16"/>
+      <w:lang w:val="en-GB" w:eastAsia="en-GB"/>
+    </w:rPr>
+  </w:style>
+  <w:style w:type="paragraph" w:styleId="Title">
+    <w:name w:val="Title"/>
+    <w:basedOn w:val="Normal"/>
+    <w:next w:val="Subtitle"/>
+    <w:link w:val="TitleChar"/>
+    <w:uiPriority w:val="10"/>
+    <w:qFormat/>
+    <w:rsid w:val="00CD1878"/>
+    <w:pPr>
+      <w:spacing w:line="480" w:lineRule="atLeast"/>
+      <w:outlineLvl w:val="0"/>
+    </w:pPr>
+    <w:rPr>
+      <w:rFonts w:cs="Arial"/>
+      <w:bCs/>
+      <w:caps/>
+      <w:color w:val="FF9100"/>
+      <w:kern w:val="28"/>
+      <w:sz w:val="48"/>
+      <w:szCs w:val="32"/>
+      <w:lang w:eastAsia="en-GB"/>
+    </w:rPr>
+  </w:style>
+  <w:style w:type="paragraph" w:styleId="Subtitle">
+    <w:name w:val="Subtitle"/>
+    <w:basedOn w:val="Normal"/>
+    <w:next w:val="Normal"/>
+    <w:qFormat/>
+    <w:rsid w:val="00CD1878"/>
+    <w:pPr>
+      <w:spacing w:line="360" w:lineRule="atLeast"/>
+      <w:outlineLvl w:val="1"/>
+    </w:pPr>
+    <w:rPr>
+      <w:rFonts w:cs="Arial"/>
+      <w:caps/>
+      <w:sz w:val="36"/>
+    </w:rPr>
+  </w:style>
+  <w:style w:type="paragraph" w:customStyle="1" w:styleId="Disclaimer">
+    <w:name w:val="Disclaimer"/>
+    <w:basedOn w:val="Normal"/>
+    <w:rsid w:val="00CD1878"/>
+    <w:rPr>
+      <w:rFonts w:cs="Arial"/>
+      <w:sz w:val="14"/>
+      <w:szCs w:val="20"/>
+      <w:lang w:val="en-US"/>
+    </w:rPr>
+  </w:style>
+  <w:style w:type="paragraph" w:customStyle="1" w:styleId="ProductName">
+    <w:name w:val="Product Name"/>
+    <w:basedOn w:val="Normal"/>
+    <w:next w:val="Normal"/>
+    <w:rsid w:val="00FF3F5F"/>
+    <w:rPr>
+      <w:rFonts w:eastAsia="Times New Roman"/>
+      <w:caps/>
+      <w:color w:val="FFFFFF"/>
+      <w:sz w:val="48"/>
+      <w:szCs w:val="20"/>
+      <w:lang w:eastAsia="en-US"/>
+    </w:rPr>
+  </w:style>
+  <w:style w:type="paragraph" w:customStyle="1" w:styleId="AppendixHeading1">
+    <w:name w:val="Appendix Heading 1"/>
+    <w:basedOn w:val="Heading1"/>
+    <w:next w:val="BodyText"/>
+    <w:rsid w:val="00FF3F5F"/>
+    <w:pPr>
+      <w:numPr>
+        <w:numId w:val="4"/>
+      </w:numPr>
+    </w:pPr>
+  </w:style>
+  <w:style w:type="paragraph" w:customStyle="1" w:styleId="AppendixHeading2">
+    <w:name w:val="Appendix Heading 2"/>
+    <w:basedOn w:val="Heading2"/>
+    <w:next w:val="BodyText"/>
+    <w:rsid w:val="0087542D"/>
+    <w:pPr>
+      <w:spacing w:line="240" w:lineRule="auto"/>
+    </w:pPr>
+    <w:rPr>
+      <w:color w:val="FF9100"/>
+    </w:rPr>
+  </w:style>
+  <w:style w:type="paragraph" w:customStyle="1" w:styleId="Figure">
+    <w:name w:val="Figure"/>
+    <w:basedOn w:val="Caption"/>
+    <w:next w:val="Normal"/>
+    <w:semiHidden/>
+    <w:rsid w:val="00A957BD"/>
+    <w:pPr>
+      <w:numPr>
+        <w:numId w:val="3"/>
+      </w:numPr>
+      <w:tabs>
+        <w:tab w:val="left" w:pos="992"/>
+      </w:tabs>
+      <w:suppressAutoHyphens/>
+      <w:overflowPunct w:val="0"/>
+      <w:adjustRightInd w:val="0"/>
+    </w:pPr>
+    <w:rPr>
+      <w:rFonts w:eastAsia="Times New Roman"/>
+      <w:b/>
+      <w:lang w:eastAsia="en-US"/>
+    </w:rPr>
+  </w:style>
+  <w:style w:type="paragraph" w:customStyle="1" w:styleId="CodeHighlight">
+    <w:name w:val="Code Highlight"/>
+    <w:basedOn w:val="Code"/>
+    <w:rsid w:val="001603F6"/>
+    <w:rPr>
+      <w:b/>
+    </w:rPr>
+  </w:style>
+  <w:style w:type="paragraph" w:customStyle="1" w:styleId="CodeIndent">
+    <w:name w:val="Code Indent"/>
+    <w:basedOn w:val="Code"/>
+    <w:rsid w:val="001603F6"/>
+    <w:pPr>
+      <w:ind w:left="941"/>
+    </w:pPr>
+  </w:style>
+  <w:style w:type="paragraph" w:customStyle="1" w:styleId="Requirement">
+    <w:name w:val="Requirement"/>
+    <w:basedOn w:val="BodyText"/>
+    <w:rsid w:val="00CD1878"/>
+    <w:pPr>
+      <w:keepNext/>
+      <w:numPr>
+        <w:numId w:val="6"/>
+      </w:numPr>
+    </w:pPr>
+  </w:style>
+  <w:style w:type="paragraph" w:customStyle="1" w:styleId="TableHeading">
+    <w:name w:val="Table Heading"/>
+    <w:basedOn w:val="Normal"/>
+    <w:next w:val="Normal"/>
+    <w:rsid w:val="00CD1878"/>
+    <w:pPr>
+      <w:keepLines/>
+      <w:numPr>
+        <w:numId w:val="7"/>
+      </w:numPr>
+      <w:spacing w:before="120" w:after="240"/>
+    </w:pPr>
+  </w:style>
+  <w:style w:type="paragraph" w:customStyle="1" w:styleId="TableText">
+    <w:name w:val="Table Text"/>
+    <w:basedOn w:val="Normal"/>
+    <w:rsid w:val="00344861"/>
+    <w:rPr>
+      <w:sz w:val="18"/>
+    </w:rPr>
+  </w:style>
+  <w:style w:type="paragraph" w:customStyle="1" w:styleId="Warning">
+    <w:name w:val="Warning"/>
+    <w:basedOn w:val="BodyText"/>
+    <w:next w:val="BodyText"/>
+    <w:rsid w:val="00B00954"/>
+    <w:pPr>
+      <w:keepLines/>
+      <w:numPr>
+        <w:numId w:val="8"/>
+      </w:numPr>
+      <w:pBdr>
+        <w:top w:val="single" w:sz="8" w:space="3" w:color="FF0000"/>
+        <w:bottom w:val="single" w:sz="8" w:space="3" w:color="FF0000"/>
+      </w:pBdr>
+      <w:spacing w:after="240" w:line="240" w:lineRule="auto"/>
+    </w:pPr>
+  </w:style>
+  <w:style w:type="character" w:styleId="PageNumber">
+    <w:name w:val="page number"/>
+    <w:basedOn w:val="DefaultParagraphFont"/>
+    <w:semiHidden/>
+    <w:rsid w:val="00903038"/>
+    <w:rPr>
+      <w:rFonts w:ascii="Arial" w:hAnsi="Arial"/>
+      <w:b/>
+      <w:sz w:val="16"/>
+    </w:rPr>
+  </w:style>
+  <w:style w:type="table" w:customStyle="1" w:styleId="TRTable">
+    <w:name w:val="TR Table"/>
+    <w:basedOn w:val="TableNormal"/>
+    <w:rsid w:val="00E520BF"/>
+    <w:rPr>
+      <w:rFonts w:ascii="Arial" w:hAnsi="Arial"/>
+      <w:color w:val="666666"/>
+      <w:sz w:val="18"/>
+    </w:rPr>
+    <w:tblPr>
+      <w:tblInd w:w="0" w:type="dxa"/>
+      <w:tblBorders>
+        <w:top w:val="single" w:sz="8" w:space="0" w:color="A0968C"/>
+        <w:left w:val="single" w:sz="8" w:space="0" w:color="A0968C"/>
+        <w:bottom w:val="single" w:sz="8" w:space="0" w:color="A0968C"/>
+        <w:right w:val="single" w:sz="8" w:space="0" w:color="A0968C"/>
+        <w:insideH w:val="single" w:sz="8" w:space="0" w:color="A0968C"/>
+        <w:insideV w:val="single" w:sz="8" w:space="0" w:color="A0968C"/>
+      </w:tblBorders>
+      <w:tblCellMar>
+        <w:top w:w="57" w:type="dxa"/>
+        <w:left w:w="108" w:type="dxa"/>
+        <w:bottom w:w="57" w:type="dxa"/>
+        <w:right w:w="108" w:type="dxa"/>
+      </w:tblCellMar>
+    </w:tblPr>
+    <w:tblStylePr w:type="firstRow">
+      <w:rPr>
+        <w:rFonts w:ascii="Courier New" w:hAnsi="Courier New"/>
+        <w:b/>
+        <w:i w:val="0"/>
+        <w:caps/>
+        <w:smallCaps w:val="0"/>
+        <w:color w:val="FFFFFF"/>
+        <w:sz w:val="18"/>
+      </w:rPr>
+      <w:tblPr/>
+      <w:tcPr>
+        <w:tcBorders>
+          <w:top w:val="single" w:sz="8" w:space="0" w:color="FF9100"/>
+          <w:left w:val="single" w:sz="8" w:space="0" w:color="FF9100"/>
+          <w:bottom w:val="single" w:sz="8" w:space="0" w:color="FF9100"/>
+          <w:right w:val="single" w:sz="8" w:space="0" w:color="FF9100"/>
+          <w:insideH w:val="nil"/>
+          <w:insideV w:val="nil"/>
+          <w:tl2br w:val="nil"/>
+          <w:tr2bl w:val="nil"/>
+        </w:tcBorders>
+        <w:shd w:val="clear" w:color="auto" w:fill="FF9100"/>
+      </w:tcPr>
+    </w:tblStylePr>
+  </w:style>
+  <w:style w:type="table" w:customStyle="1" w:styleId="TRWideTable">
+    <w:name w:val="TR Wide Table"/>
+    <w:basedOn w:val="TRTable"/>
+    <w:semiHidden/>
+    <w:rsid w:val="00DE5D38"/>
+    <w:tblPr>
+      <w:tblInd w:w="-1162" w:type="dxa"/>
+      <w:tblBorders>
+        <w:top w:val="single" w:sz="8" w:space="0" w:color="A0968C"/>
+        <w:left w:val="single" w:sz="8" w:space="0" w:color="A0968C"/>
+        <w:bottom w:val="single" w:sz="8" w:space="0" w:color="A0968C"/>
+        <w:right w:val="single" w:sz="8" w:space="0" w:color="A0968C"/>
+        <w:insideH w:val="single" w:sz="8" w:space="0" w:color="A0968C"/>
+        <w:insideV w:val="single" w:sz="8" w:space="0" w:color="A0968C"/>
+      </w:tblBorders>
+      <w:tblCellMar>
+        <w:top w:w="57" w:type="dxa"/>
+        <w:left w:w="108" w:type="dxa"/>
+        <w:bottom w:w="57" w:type="dxa"/>
+        <w:right w:w="108" w:type="dxa"/>
+      </w:tblCellMar>
+    </w:tblPr>
+    <w:tblStylePr w:type="firstRow">
+      <w:rPr>
+        <w:rFonts w:ascii="Courier New" w:hAnsi="Courier New"/>
+        <w:b/>
+        <w:i w:val="0"/>
+        <w:caps/>
+        <w:smallCaps w:val="0"/>
+        <w:color w:val="FFFFFF"/>
+        <w:sz w:val="18"/>
+      </w:rPr>
+      <w:tblPr/>
+      <w:tcPr>
+        <w:tcBorders>
+          <w:top w:val="single" w:sz="8" w:space="0" w:color="FF9100"/>
+          <w:left w:val="single" w:sz="8" w:space="0" w:color="FF9100"/>
+          <w:bottom w:val="single" w:sz="8" w:space="0" w:color="FF9100"/>
+          <w:right w:val="single" w:sz="8" w:space="0" w:color="FF9100"/>
+          <w:insideH w:val="nil"/>
+          <w:insideV w:val="nil"/>
+          <w:tl2br w:val="nil"/>
+          <w:tr2bl w:val="nil"/>
+        </w:tcBorders>
+        <w:shd w:val="clear" w:color="auto" w:fill="FF9100"/>
+      </w:tcPr>
+    </w:tblStylePr>
+  </w:style>
+  <w:style w:type="paragraph" w:customStyle="1" w:styleId="Contents">
+    <w:name w:val="Contents"/>
+    <w:basedOn w:val="Normal"/>
+    <w:next w:val="Normal"/>
+    <w:rsid w:val="00FF3F5F"/>
+    <w:pPr>
+      <w:spacing w:after="180"/>
+    </w:pPr>
+    <w:rPr>
+      <w:caps/>
+      <w:color w:val="FF9100"/>
+      <w:sz w:val="36"/>
+    </w:rPr>
+  </w:style>
+  <w:style w:type="paragraph" w:customStyle="1" w:styleId="ColumnHeading">
+    <w:name w:val="Column Heading"/>
+    <w:basedOn w:val="Normal"/>
+    <w:next w:val="TableText"/>
+    <w:rsid w:val="00DE5D38"/>
+    <w:rPr>
+      <w:b/>
+      <w:caps/>
+      <w:color w:val="FFFFFF"/>
+      <w:sz w:val="18"/>
+    </w:rPr>
+  </w:style>
+  <w:style w:type="paragraph" w:styleId="TOC1">
+    <w:name w:val="toc 1"/>
+    <w:basedOn w:val="Normal"/>
+    <w:next w:val="Normal"/>
+    <w:uiPriority w:val="39"/>
+    <w:rsid w:val="00E17CE4"/>
+    <w:pPr>
+      <w:spacing w:before="240" w:after="120"/>
+    </w:pPr>
+    <w:rPr>
+      <w:rFonts w:asciiTheme="minorHAnsi" w:hAnsiTheme="minorHAnsi"/>
+      <w:b/>
+      <w:caps/>
+      <w:sz w:val="22"/>
+      <w:szCs w:val="22"/>
+      <w:u w:val="single"/>
+    </w:rPr>
+  </w:style>
+  <w:style w:type="paragraph" w:styleId="TOC2">
+    <w:name w:val="toc 2"/>
+    <w:basedOn w:val="TOC1"/>
+    <w:next w:val="Normal"/>
+    <w:uiPriority w:val="39"/>
+    <w:rsid w:val="00E17CE4"/>
+    <w:pPr>
+      <w:spacing w:before="0" w:after="0"/>
+    </w:pPr>
+    <w:rPr>
+      <w:caps w:val="0"/>
+      <w:smallCaps/>
+      <w:u w:val="none"/>
+    </w:rPr>
+  </w:style>
+  <w:style w:type="paragraph" w:styleId="TOC3">
+    <w:name w:val="toc 3"/>
+    <w:basedOn w:val="TOC2"/>
+    <w:next w:val="Normal"/>
+    <w:uiPriority w:val="39"/>
+    <w:rsid w:val="00E17CE4"/>
+    <w:rPr>
+      <w:b w:val="0"/>
+    </w:rPr>
+  </w:style>
+  <w:style w:type="character" w:styleId="Hyperlink">
+    <w:name w:val="Hyperlink"/>
+    <w:basedOn w:val="DefaultParagraphFont"/>
+    <w:rsid w:val="00EA0FC4"/>
+    <w:rPr>
+      <w:color w:val="0000FF"/>
+      <w:u w:val="single"/>
+    </w:rPr>
+  </w:style>
+  <w:style w:type="paragraph" w:customStyle="1" w:styleId="PlainHeading">
+    <w:name w:val="Plain Heading"/>
+    <w:basedOn w:val="Heading1"/>
+    <w:next w:val="BodyText"/>
+    <w:rsid w:val="00FF3F5F"/>
+  </w:style>
+  <w:style w:type="character" w:customStyle="1" w:styleId="BodyTextChar">
+    <w:name w:val="Body Text Char"/>
+    <w:basedOn w:val="DefaultParagraphFont"/>
+    <w:link w:val="BodyText"/>
+    <w:rsid w:val="00EA0FC4"/>
+    <w:rPr>
+      <w:rFonts w:ascii="Arial" w:eastAsia="PMingLiU" w:hAnsi="Arial"/>
+      <w:szCs w:val="24"/>
+      <w:lang w:val="en-GB" w:eastAsia="en-GB" w:bidi="ar-SA"/>
+    </w:rPr>
+  </w:style>
+  <w:style w:type="paragraph" w:customStyle="1" w:styleId="Privacy">
+    <w:name w:val="Privacy"/>
+    <w:basedOn w:val="Normal"/>
+    <w:semiHidden/>
+    <w:rsid w:val="00E54316"/>
+    <w:rPr>
+      <w:sz w:val="14"/>
+    </w:rPr>
+  </w:style>
+  <w:style w:type="paragraph" w:customStyle="1" w:styleId="Info">
+    <w:name w:val="Info"/>
+    <w:basedOn w:val="Normal"/>
+    <w:rsid w:val="00A20470"/>
+    <w:pPr>
+      <w:spacing w:before="60" w:after="60"/>
+    </w:pPr>
+    <w:rPr>
+      <w:sz w:val="14"/>
+    </w:rPr>
+  </w:style>
+  <w:style w:type="paragraph" w:customStyle="1" w:styleId="PullQuoteLarge">
+    <w:name w:val="Pull Quote Large"/>
+    <w:basedOn w:val="Normal"/>
+    <w:next w:val="BodyText"/>
+    <w:rsid w:val="009604A8"/>
+    <w:pPr>
+      <w:pBdr>
+        <w:top w:val="single" w:sz="8" w:space="4" w:color="666666"/>
+        <w:bottom w:val="single" w:sz="8" w:space="4" w:color="666666"/>
+      </w:pBdr>
+      <w:spacing w:before="150" w:after="150"/>
+    </w:pPr>
+    <w:rPr>
+      <w:i/>
+      <w:color w:val="FF9100"/>
+    </w:rPr>
+  </w:style>
+  <w:style w:type="paragraph" w:customStyle="1" w:styleId="PullQuote">
+    <w:name w:val="Pull Quote"/>
+    <w:basedOn w:val="PullQuoteLarge"/>
+    <w:next w:val="BodyText"/>
+    <w:rsid w:val="009604A8"/>
+    <w:rPr>
+      <w:sz w:val="20"/>
+    </w:rPr>
+  </w:style>
+  <w:style w:type="paragraph" w:customStyle="1" w:styleId="SmallText">
+    <w:name w:val="Small Text"/>
+    <w:basedOn w:val="BodyText"/>
+    <w:rsid w:val="00CD1878"/>
+    <w:rPr>
+      <w:sz w:val="18"/>
+    </w:rPr>
+  </w:style>
+  <w:style w:type="paragraph" w:customStyle="1" w:styleId="WideText">
+    <w:name w:val="Wide Text"/>
+    <w:basedOn w:val="BodyText"/>
+    <w:semiHidden/>
+    <w:rsid w:val="000B2C38"/>
+    <w:pPr>
+      <w:ind w:left="-1276"/>
+    </w:pPr>
+  </w:style>
+  <w:style w:type="table" w:styleId="TableGrid">
+    <w:name w:val="Table Grid"/>
+    <w:basedOn w:val="TableNormal"/>
+    <w:rsid w:val="0001526B"/>
+    <w:tblPr>
+      <w:tblInd w:w="0" w:type="dxa"/>
+      <w:tblCellMar>
+        <w:top w:w="0" w:type="dxa"/>
+        <w:left w:w="0" w:type="dxa"/>
+        <w:bottom w:w="0" w:type="dxa"/>
+        <w:right w:w="0" w:type="dxa"/>
+      </w:tblCellMar>
+    </w:tblPr>
+  </w:style>
+  <w:style w:type="character" w:styleId="FollowedHyperlink">
+    <w:name w:val="FollowedHyperlink"/>
+    <w:basedOn w:val="DefaultParagraphFont"/>
+    <w:uiPriority w:val="99"/>
+    <w:semiHidden/>
+    <w:unhideWhenUsed/>
+    <w:rsid w:val="0047624F"/>
+    <w:rPr>
+      <w:color w:val="800080" w:themeColor="followedHyperlink"/>
+      <w:u w:val="single"/>
+    </w:rPr>
+  </w:style>
+  <w:style w:type="paragraph" w:styleId="BalloonText">
+    <w:name w:val="Balloon Text"/>
+    <w:basedOn w:val="Normal"/>
+    <w:link w:val="BalloonTextChar"/>
+    <w:uiPriority w:val="99"/>
+    <w:semiHidden/>
+    <w:unhideWhenUsed/>
+    <w:rsid w:val="00585409"/>
+    <w:rPr>
+      <w:rFonts w:ascii="Tahoma" w:hAnsi="Tahoma" w:cs="Tahoma"/>
+      <w:sz w:val="16"/>
+      <w:szCs w:val="16"/>
+    </w:rPr>
+  </w:style>
+  <w:style w:type="character" w:customStyle="1" w:styleId="BalloonTextChar">
+    <w:name w:val="Balloon Text Char"/>
+    <w:basedOn w:val="DefaultParagraphFont"/>
+    <w:link w:val="BalloonText"/>
+    <w:uiPriority w:val="99"/>
+    <w:semiHidden/>
+    <w:rsid w:val="00585409"/>
+    <w:rPr>
+      <w:rFonts w:ascii="Tahoma" w:hAnsi="Tahoma" w:cs="Tahoma"/>
+      <w:color w:val="666666"/>
+      <w:sz w:val="16"/>
+      <w:szCs w:val="16"/>
+      <w:lang w:val="en-GB" w:eastAsia="zh-TW"/>
+    </w:rPr>
+  </w:style>
+  <w:style w:type="paragraph" w:styleId="ListParagraph">
+    <w:name w:val="List Paragraph"/>
+    <w:basedOn w:val="Normal"/>
+    <w:uiPriority w:val="34"/>
+    <w:qFormat/>
+    <w:rsid w:val="00A3155D"/>
+    <w:pPr>
+      <w:ind w:left="720"/>
+      <w:contextualSpacing/>
+    </w:pPr>
+  </w:style>
+  <w:style w:type="table" w:styleId="MediumGrid2-Accent1">
+    <w:name w:val="Medium Grid 2 Accent 1"/>
+    <w:basedOn w:val="TableNormal"/>
+    <w:uiPriority w:val="68"/>
+    <w:rsid w:val="001616EC"/>
+    <w:rPr>
+      <w:rFonts w:asciiTheme="majorHAnsi" w:eastAsiaTheme="majorEastAsia" w:hAnsiTheme="majorHAnsi" w:cstheme="majorBidi"/>
+      <w:color w:val="000000" w:themeColor="text1"/>
+    </w:rPr>
+    <w:tblPr>
+      <w:tblStyleRowBandSize w:val="1"/>
+      <w:tblStyleColBandSize w:val="1"/>
+      <w:tblInd w:w="0" w:type="dxa"/>
+      <w:tblBorders>
+        <w:top w:val="single" w:sz="8" w:space="0" w:color="4F81BD" w:themeColor="accent1"/>
+        <w:left w:val="single" w:sz="8" w:space="0" w:color="4F81BD" w:themeColor="accent1"/>
+        <w:bottom w:val="single" w:sz="8" w:space="0" w:color="4F81BD" w:themeColor="accent1"/>
+        <w:right w:val="single" w:sz="8" w:space="0" w:color="4F81BD" w:themeColor="accent1"/>
+        <w:insideH w:val="single" w:sz="8" w:space="0" w:color="4F81BD" w:themeColor="accent1"/>
+        <w:insideV w:val="single" w:sz="8" w:space="0" w:color="4F81BD" w:themeColor="accent1"/>
+      </w:tblBorders>
+      <w:tblCellMar>
+        <w:top w:w="0" w:type="dxa"/>
+        <w:left w:w="108" w:type="dxa"/>
+        <w:bottom w:w="0" w:type="dxa"/>
+        <w:right w:w="108" w:type="dxa"/>
+      </w:tblCellMar>
+    </w:tblPr>
+    <w:tcPr>
+      <w:shd w:val="clear" w:color="auto" w:fill="D3DFEE" w:themeFill="accent1" w:themeFillTint="3F"/>
+    </w:tcPr>
+    <w:tblStylePr w:type="firstRow">
+      <w:rPr>
+        <w:b/>
+        <w:bCs/>
+        <w:color w:val="000000" w:themeColor="text1"/>
+      </w:rPr>
+      <w:tblPr/>
+      <w:tcPr>
+        <w:shd w:val="clear" w:color="auto" w:fill="EDF2F8" w:themeFill="accent1" w:themeFillTint="19"/>
+      </w:tcPr>
+    </w:tblStylePr>
+    <w:tblStylePr w:type="lastRow">
+      <w:rPr>
+        <w:b/>
+        <w:bCs/>
+        <w:color w:val="000000" w:themeColor="text1"/>
+      </w:rPr>
+      <w:tblPr/>
+      <w:tcPr>
+        <w:tcBorders>
+          <w:top w:val="single" w:sz="12" w:space="0" w:color="000000" w:themeColor="text1"/>
+          <w:left w:val="nil"/>
+          <w:bottom w:val="nil"/>
+          <w:right w:val="nil"/>
+          <w:insideH w:val="nil"/>
+          <w:insideV w:val="nil"/>
+        </w:tcBorders>
+        <w:shd w:val="clear" w:color="auto" w:fill="FFFFFF" w:themeFill="background1"/>
+      </w:tcPr>
+    </w:tblStylePr>
+    <w:tblStylePr w:type="firstCol">
+      <w:rPr>
+        <w:b/>
+        <w:bCs/>
+        <w:color w:val="000000" w:themeColor="text1"/>
+      </w:rPr>
+      <w:tblPr/>
+      <w:tcPr>
+        <w:tcBorders>
+          <w:top w:val="nil"/>
+          <w:left w:val="nil"/>
+          <w:bottom w:val="nil"/>
+          <w:right w:val="nil"/>
+          <w:insideH w:val="nil"/>
+          <w:insideV w:val="nil"/>
+        </w:tcBorders>
+        <w:shd w:val="clear" w:color="auto" w:fill="FFFFFF" w:themeFill="background1"/>
+      </w:tcPr>
+    </w:tblStylePr>
+    <w:tblStylePr w:type="lastCol">
+      <w:rPr>
+        <w:b w:val="0"/>
+        <w:bCs w:val="0"/>
+        <w:color w:val="000000" w:themeColor="text1"/>
+      </w:rPr>
+      <w:tblPr/>
+      <w:tcPr>
+        <w:tcBorders>
+          <w:top w:val="nil"/>
+          <w:left w:val="nil"/>
+          <w:bottom w:val="nil"/>
+          <w:right w:val="nil"/>
+          <w:insideH w:val="nil"/>
+          <w:insideV w:val="nil"/>
+        </w:tcBorders>
+        <w:shd w:val="clear" w:color="auto" w:fill="DBE5F1" w:themeFill="accent1" w:themeFillTint="33"/>
+      </w:tcPr>
+    </w:tblStylePr>
+    <w:tblStylePr w:type="band1Vert">
+      <w:tblPr/>
+      <w:tcPr>
+        <w:shd w:val="clear" w:color="auto" w:fill="A7BFDE" w:themeFill="accent1" w:themeFillTint="7F"/>
+      </w:tcPr>
+    </w:tblStylePr>
+    <w:tblStylePr w:type="band1Horz">
+      <w:tblPr/>
+      <w:tcPr>
+        <w:tcBorders>
+          <w:insideH w:val="single" w:sz="6" w:space="0" w:color="4F81BD" w:themeColor="accent1"/>
+          <w:insideV w:val="single" w:sz="6" w:space="0" w:color="4F81BD" w:themeColor="accent1"/>
+        </w:tcBorders>
+        <w:shd w:val="clear" w:color="auto" w:fill="A7BFDE" w:themeFill="accent1" w:themeFillTint="7F"/>
+      </w:tcPr>
+    </w:tblStylePr>
+    <w:tblStylePr w:type="nwCell">
+      <w:tblPr/>
+      <w:tcPr>
+        <w:shd w:val="clear" w:color="auto" w:fill="FFFFFF" w:themeFill="background1"/>
+      </w:tcPr>
+    </w:tblStylePr>
+  </w:style>
+  <w:style w:type="character" w:customStyle="1" w:styleId="Heading6Char">
+    <w:name w:val="Heading 6 Char"/>
+    <w:basedOn w:val="DefaultParagraphFont"/>
+    <w:link w:val="Heading6"/>
+    <w:uiPriority w:val="9"/>
+    <w:rsid w:val="00A86CE2"/>
+    <w:rPr>
+      <w:rFonts w:asciiTheme="majorHAnsi" w:eastAsiaTheme="majorEastAsia" w:hAnsiTheme="majorHAnsi" w:cstheme="majorBidi"/>
+      <w:i/>
+      <w:iCs/>
+      <w:color w:val="243F60" w:themeColor="accent1" w:themeShade="7F"/>
+      <w:lang w:val="en-GB" w:eastAsia="zh-TW"/>
+    </w:rPr>
+  </w:style>
+  <w:style w:type="character" w:styleId="CommentReference">
+    <w:name w:val="annotation reference"/>
+    <w:basedOn w:val="DefaultParagraphFont"/>
+    <w:uiPriority w:val="99"/>
+    <w:semiHidden/>
+    <w:unhideWhenUsed/>
+    <w:rsid w:val="00CD3253"/>
+    <w:rPr>
+      <w:sz w:val="16"/>
+      <w:szCs w:val="16"/>
+    </w:rPr>
+  </w:style>
+  <w:style w:type="paragraph" w:styleId="CommentText">
+    <w:name w:val="annotation text"/>
+    <w:basedOn w:val="Normal"/>
+    <w:link w:val="CommentTextChar"/>
+    <w:uiPriority w:val="99"/>
+    <w:semiHidden/>
+    <w:unhideWhenUsed/>
+    <w:rsid w:val="00CD3253"/>
+    <w:rPr>
+      <w:szCs w:val="20"/>
+    </w:rPr>
+  </w:style>
+  <w:style w:type="character" w:customStyle="1" w:styleId="CommentTextChar">
+    <w:name w:val="Comment Text Char"/>
+    <w:basedOn w:val="DefaultParagraphFont"/>
+    <w:link w:val="CommentText"/>
+    <w:uiPriority w:val="99"/>
+    <w:semiHidden/>
+    <w:rsid w:val="00CD3253"/>
+    <w:rPr>
+      <w:rFonts w:ascii="Arial" w:hAnsi="Arial"/>
+      <w:color w:val="666666"/>
+      <w:lang w:val="en-GB" w:eastAsia="zh-TW"/>
+    </w:rPr>
+  </w:style>
+  <w:style w:type="paragraph" w:styleId="CommentSubject">
+    <w:name w:val="annotation subject"/>
+    <w:basedOn w:val="CommentText"/>
+    <w:next w:val="CommentText"/>
+    <w:link w:val="CommentSubjectChar"/>
+    <w:uiPriority w:val="99"/>
+    <w:semiHidden/>
+    <w:unhideWhenUsed/>
+    <w:rsid w:val="00CD3253"/>
+    <w:rPr>
+      <w:b/>
+      <w:bCs/>
+    </w:rPr>
+  </w:style>
+  <w:style w:type="character" w:customStyle="1" w:styleId="CommentSubjectChar">
+    <w:name w:val="Comment Subject Char"/>
+    <w:basedOn w:val="CommentTextChar"/>
+    <w:link w:val="CommentSubject"/>
+    <w:uiPriority w:val="99"/>
+    <w:semiHidden/>
+    <w:rsid w:val="00CD3253"/>
+    <w:rPr>
+      <w:rFonts w:ascii="Arial" w:hAnsi="Arial"/>
+      <w:b/>
+      <w:bCs/>
+      <w:color w:val="666666"/>
+      <w:lang w:val="en-GB" w:eastAsia="zh-TW"/>
+    </w:rPr>
+  </w:style>
+  <w:style w:type="table" w:customStyle="1" w:styleId="LightList1">
+    <w:name w:val="Light List1"/>
+    <w:basedOn w:val="TableNormal"/>
+    <w:uiPriority w:val="61"/>
+    <w:rsid w:val="00602FF5"/>
+    <w:rPr>
+      <w:rFonts w:asciiTheme="minorHAnsi" w:eastAsiaTheme="minorEastAsia" w:hAnsiTheme="minorHAnsi" w:cstheme="minorBidi"/>
+      <w:sz w:val="22"/>
+      <w:szCs w:val="22"/>
+      <w:lang w:eastAsia="en-US" w:bidi="en-US"/>
+    </w:rPr>
+    <w:tblPr>
+      <w:tblStyleRowBandSize w:val="1"/>
+      <w:tblStyleColBandSize w:val="1"/>
+      <w:tblInd w:w="0" w:type="dxa"/>
+      <w:tblBorders>
+        <w:top w:val="single" w:sz="8" w:space="0" w:color="000000" w:themeColor="text1"/>
+        <w:left w:val="single" w:sz="8" w:space="0" w:color="000000" w:themeColor="text1"/>
+        <w:bottom w:val="single" w:sz="8" w:space="0" w:color="000000" w:themeColor="text1"/>
+        <w:right w:val="single" w:sz="8" w:space="0" w:color="000000" w:themeColor="text1"/>
+      </w:tblBorders>
+      <w:tblCellMar>
+        <w:top w:w="0" w:type="dxa"/>
+        <w:left w:w="108" w:type="dxa"/>
+        <w:bottom w:w="0" w:type="dxa"/>
+        <w:right w:w="108" w:type="dxa"/>
+      </w:tblCellMar>
+    </w:tblPr>
+    <w:tblStylePr w:type="firstRow">
+      <w:pPr>
+        <w:spacing w:before="0" w:after="0" w:line="240" w:lineRule="auto"/>
+      </w:pPr>
+      <w:rPr>
+        <w:b/>
+        <w:bCs/>
+        <w:color w:val="FFFFFF" w:themeColor="background1"/>
+      </w:rPr>
+      <w:tblPr/>
+      <w:tcPr>
+        <w:shd w:val="clear" w:color="auto" w:fill="000000" w:themeFill="text1"/>
+      </w:tcPr>
+    </w:tblStylePr>
+    <w:tblStylePr w:type="lastRow">
+      <w:pPr>
+        <w:spacing w:before="0" w:after="0" w:line="240" w:lineRule="auto"/>
+      </w:pPr>
+      <w:rPr>
+        <w:b/>
+        <w:bCs/>
+      </w:rPr>
+      <w:tblPr/>
+      <w:tcPr>
+        <w:tcBorders>
+          <w:top w:val="double" w:sz="6" w:space="0" w:color="000000" w:themeColor="text1"/>
+          <w:left w:val="single" w:sz="8" w:space="0" w:color="000000" w:themeColor="text1"/>
+          <w:bottom w:val="single" w:sz="8" w:space="0" w:color="000000" w:themeColor="text1"/>
+          <w:right w:val="single" w:sz="8" w:space="0" w:color="000000" w:themeColor="text1"/>
+        </w:tcBorders>
+      </w:tcPr>
+    </w:tblStylePr>
+    <w:tblStylePr w:type="firstCol">
+      <w:rPr>
+        <w:b/>
+        <w:bCs/>
+      </w:rPr>
+    </w:tblStylePr>
+    <w:tblStylePr w:type="lastCol">
+      <w:rPr>
+        <w:b/>
+        <w:bCs/>
+      </w:rPr>
+    </w:tblStylePr>
+    <w:tblStylePr w:type="band1Vert">
+      <w:tblPr/>
+      <w:tcPr>
+        <w:tcBorders>
+          <w:top w:val="single" w:sz="8" w:space="0" w:color="000000" w:themeColor="text1"/>
+          <w:left w:val="single" w:sz="8" w:space="0" w:color="000000" w:themeColor="text1"/>
+          <w:bottom w:val="single" w:sz="8" w:space="0" w:color="000000" w:themeColor="text1"/>
+          <w:right w:val="single" w:sz="8" w:space="0" w:color="000000" w:themeColor="text1"/>
+        </w:tcBorders>
+      </w:tcPr>
+    </w:tblStylePr>
+    <w:tblStylePr w:type="band1Horz">
+      <w:tblPr/>
+      <w:tcPr>
+        <w:tcBorders>
+          <w:top w:val="single" w:sz="8" w:space="0" w:color="000000" w:themeColor="text1"/>
+          <w:left w:val="single" w:sz="8" w:space="0" w:color="000000" w:themeColor="text1"/>
+          <w:bottom w:val="single" w:sz="8" w:space="0" w:color="000000" w:themeColor="text1"/>
+          <w:right w:val="single" w:sz="8" w:space="0" w:color="000000" w:themeColor="text1"/>
+        </w:tcBorders>
+      </w:tcPr>
+    </w:tblStylePr>
+  </w:style>
+  <w:style w:type="character" w:customStyle="1" w:styleId="TitleChar">
+    <w:name w:val="Title Char"/>
+    <w:basedOn w:val="DefaultParagraphFont"/>
+    <w:link w:val="Title"/>
+    <w:uiPriority w:val="10"/>
+    <w:rsid w:val="00602FF5"/>
+    <w:rPr>
+      <w:rFonts w:ascii="Arial" w:hAnsi="Arial" w:cs="Arial"/>
+      <w:bCs/>
+      <w:caps/>
+      <w:color w:val="FF9100"/>
+      <w:kern w:val="28"/>
+      <w:sz w:val="48"/>
+      <w:szCs w:val="32"/>
+      <w:lang w:val="en-GB" w:eastAsia="en-GB"/>
+    </w:rPr>
+  </w:style>
+  <w:style w:type="paragraph" w:styleId="DocumentMap">
+    <w:name w:val="Document Map"/>
+    <w:basedOn w:val="Normal"/>
+    <w:link w:val="DocumentMapChar"/>
+    <w:uiPriority w:val="99"/>
+    <w:semiHidden/>
+    <w:unhideWhenUsed/>
+    <w:rsid w:val="009C4F49"/>
+    <w:rPr>
+      <w:rFonts w:ascii="Tahoma" w:hAnsi="Tahoma" w:cs="Tahoma"/>
+      <w:sz w:val="16"/>
+      <w:szCs w:val="16"/>
+    </w:rPr>
+  </w:style>
+  <w:style w:type="character" w:customStyle="1" w:styleId="DocumentMapChar">
+    <w:name w:val="Document Map Char"/>
+    <w:basedOn w:val="DefaultParagraphFont"/>
+    <w:link w:val="DocumentMap"/>
+    <w:uiPriority w:val="99"/>
+    <w:semiHidden/>
+    <w:rsid w:val="009C4F49"/>
+    <w:rPr>
+      <w:rFonts w:ascii="Tahoma" w:hAnsi="Tahoma" w:cs="Tahoma"/>
+      <w:color w:val="666666"/>
+      <w:sz w:val="16"/>
+      <w:szCs w:val="16"/>
+      <w:lang w:val="en-GB" w:eastAsia="zh-TW"/>
+    </w:rPr>
+  </w:style>
+  <w:style w:type="paragraph" w:styleId="FootnoteText">
+    <w:name w:val="footnote text"/>
+    <w:basedOn w:val="Normal"/>
+    <w:link w:val="FootnoteTextChar"/>
+    <w:uiPriority w:val="99"/>
+    <w:unhideWhenUsed/>
+    <w:rsid w:val="00963BDA"/>
+  </w:style>
+  <w:style w:type="character" w:customStyle="1" w:styleId="FootnoteTextChar">
+    <w:name w:val="Footnote Text Char"/>
+    <w:basedOn w:val="DefaultParagraphFont"/>
+    <w:link w:val="FootnoteText"/>
+    <w:uiPriority w:val="99"/>
+    <w:rsid w:val="00963BDA"/>
+    <w:rPr>
+      <w:rFonts w:ascii="Arial" w:hAnsi="Arial"/>
+      <w:color w:val="666666"/>
+      <w:lang w:val="en-GB" w:eastAsia="zh-TW"/>
+    </w:rPr>
+  </w:style>
+  <w:style w:type="character" w:styleId="FootnoteReference">
+    <w:name w:val="footnote reference"/>
+    <w:basedOn w:val="DefaultParagraphFont"/>
+    <w:uiPriority w:val="99"/>
+    <w:unhideWhenUsed/>
+    <w:rsid w:val="00963BDA"/>
+    <w:rPr>
+      <w:vertAlign w:val="superscript"/>
+    </w:rPr>
+  </w:style>
+  <w:style w:type="paragraph" w:styleId="TOCHeading">
+    <w:name w:val="TOC Heading"/>
+    <w:basedOn w:val="Heading1"/>
+    <w:next w:val="Normal"/>
+    <w:uiPriority w:val="39"/>
+    <w:unhideWhenUsed/>
+    <w:qFormat/>
+    <w:rsid w:val="003514A2"/>
+    <w:pPr>
+      <w:keepLines/>
+      <w:spacing w:before="480" w:line="276" w:lineRule="auto"/>
+      <w:outlineLvl w:val="9"/>
+    </w:pPr>
+    <w:rPr>
+      <w:rFonts w:asciiTheme="majorHAnsi" w:eastAsiaTheme="majorEastAsia" w:hAnsiTheme="majorHAnsi" w:cstheme="majorBidi"/>
+      <w:b/>
+      <w:caps w:val="0"/>
+      <w:color w:val="365F91" w:themeColor="accent1" w:themeShade="BF"/>
+      <w:kern w:val="0"/>
+      <w:szCs w:val="28"/>
+      <w:lang w:val="en-US" w:eastAsia="en-US"/>
+    </w:rPr>
+  </w:style>
+  <w:style w:type="paragraph" w:styleId="TOC4">
+    <w:name w:val="toc 4"/>
+    <w:basedOn w:val="Normal"/>
+    <w:next w:val="Normal"/>
+    <w:autoRedefine/>
+    <w:uiPriority w:val="39"/>
+    <w:semiHidden/>
+    <w:unhideWhenUsed/>
+    <w:rsid w:val="003514A2"/>
+    <w:rPr>
+      <w:rFonts w:asciiTheme="minorHAnsi" w:hAnsiTheme="minorHAnsi"/>
+      <w:sz w:val="22"/>
+      <w:szCs w:val="22"/>
+    </w:rPr>
+  </w:style>
+  <w:style w:type="paragraph" w:styleId="TOC5">
+    <w:name w:val="toc 5"/>
+    <w:basedOn w:val="Normal"/>
+    <w:next w:val="Normal"/>
+    <w:autoRedefine/>
+    <w:uiPriority w:val="39"/>
+    <w:semiHidden/>
+    <w:unhideWhenUsed/>
+    <w:rsid w:val="003514A2"/>
+    <w:rPr>
+      <w:rFonts w:asciiTheme="minorHAnsi" w:hAnsiTheme="minorHAnsi"/>
+      <w:sz w:val="22"/>
+      <w:szCs w:val="22"/>
+    </w:rPr>
+  </w:style>
+  <w:style w:type="paragraph" w:styleId="TOC6">
+    <w:name w:val="toc 6"/>
+    <w:basedOn w:val="Normal"/>
+    <w:next w:val="Normal"/>
+    <w:autoRedefine/>
+    <w:uiPriority w:val="39"/>
+    <w:semiHidden/>
+    <w:unhideWhenUsed/>
+    <w:rsid w:val="003514A2"/>
+    <w:rPr>
+      <w:rFonts w:asciiTheme="minorHAnsi" w:hAnsiTheme="minorHAnsi"/>
+      <w:sz w:val="22"/>
+      <w:szCs w:val="22"/>
+    </w:rPr>
+  </w:style>
+  <w:style w:type="paragraph" w:styleId="TOC7">
+    <w:name w:val="toc 7"/>
+    <w:basedOn w:val="Normal"/>
+    <w:next w:val="Normal"/>
+    <w:autoRedefine/>
+    <w:uiPriority w:val="39"/>
+    <w:semiHidden/>
+    <w:unhideWhenUsed/>
+    <w:rsid w:val="003514A2"/>
+    <w:rPr>
+      <w:rFonts w:asciiTheme="minorHAnsi" w:hAnsiTheme="minorHAnsi"/>
+      <w:sz w:val="22"/>
+      <w:szCs w:val="22"/>
+    </w:rPr>
+  </w:style>
+  <w:style w:type="paragraph" w:styleId="TOC8">
+    <w:name w:val="toc 8"/>
+    <w:basedOn w:val="Normal"/>
+    <w:next w:val="Normal"/>
+    <w:autoRedefine/>
+    <w:uiPriority w:val="39"/>
+    <w:semiHidden/>
+    <w:unhideWhenUsed/>
+    <w:rsid w:val="003514A2"/>
+    <w:rPr>
+      <w:rFonts w:asciiTheme="minorHAnsi" w:hAnsiTheme="minorHAnsi"/>
+      <w:sz w:val="22"/>
+      <w:szCs w:val="22"/>
+    </w:rPr>
+  </w:style>
+  <w:style w:type="paragraph" w:styleId="TOC9">
+    <w:name w:val="toc 9"/>
+    <w:basedOn w:val="Normal"/>
+    <w:next w:val="Normal"/>
+    <w:autoRedefine/>
+    <w:uiPriority w:val="39"/>
+    <w:semiHidden/>
+    <w:unhideWhenUsed/>
+    <w:rsid w:val="003514A2"/>
+    <w:rPr>
+      <w:rFonts w:asciiTheme="minorHAnsi" w:hAnsiTheme="minorHAnsi"/>
+      <w:sz w:val="22"/>
+      <w:szCs w:val="22"/>
+    </w:rPr>
+  </w:style>
+  <w:style w:type="character" w:customStyle="1" w:styleId="Heading7Char">
+    <w:name w:val="Heading 7 Char"/>
+    <w:basedOn w:val="DefaultParagraphFont"/>
+    <w:link w:val="Heading7"/>
+    <w:uiPriority w:val="9"/>
+    <w:semiHidden/>
+    <w:rsid w:val="00F62658"/>
+    <w:rPr>
+      <w:rFonts w:asciiTheme="majorHAnsi" w:eastAsiaTheme="majorEastAsia" w:hAnsiTheme="majorHAnsi" w:cstheme="majorBidi"/>
+      <w:i/>
+      <w:iCs/>
+      <w:color w:val="404040" w:themeColor="text1" w:themeTint="BF"/>
+      <w:lang w:val="en-GB" w:eastAsia="zh-TW"/>
+    </w:rPr>
+  </w:style>
+  <w:style w:type="character" w:customStyle="1" w:styleId="Heading8Char">
+    <w:name w:val="Heading 8 Char"/>
+    <w:basedOn w:val="DefaultParagraphFont"/>
+    <w:link w:val="Heading8"/>
+    <w:uiPriority w:val="9"/>
+    <w:semiHidden/>
+    <w:rsid w:val="00F62658"/>
+    <w:rPr>
+      <w:rFonts w:asciiTheme="majorHAnsi" w:eastAsiaTheme="majorEastAsia" w:hAnsiTheme="majorHAnsi" w:cstheme="majorBidi"/>
+      <w:color w:val="404040" w:themeColor="text1" w:themeTint="BF"/>
+      <w:sz w:val="20"/>
+      <w:szCs w:val="20"/>
+      <w:lang w:val="en-GB" w:eastAsia="zh-TW"/>
+    </w:rPr>
+  </w:style>
+  <w:style w:type="character" w:customStyle="1" w:styleId="Heading9Char">
+    <w:name w:val="Heading 9 Char"/>
+    <w:basedOn w:val="DefaultParagraphFont"/>
+    <w:link w:val="Heading9"/>
+    <w:uiPriority w:val="9"/>
+    <w:semiHidden/>
+    <w:rsid w:val="00F62658"/>
+    <w:rPr>
+      <w:rFonts w:asciiTheme="majorHAnsi" w:eastAsiaTheme="majorEastAsia" w:hAnsiTheme="majorHAnsi" w:cstheme="majorBidi"/>
+      <w:i/>
+      <w:iCs/>
+      <w:color w:val="404040" w:themeColor="text1" w:themeTint="BF"/>
+      <w:sz w:val="20"/>
+      <w:szCs w:val="20"/>
+      <w:lang w:val="en-GB" w:eastAsia="zh-TW"/>
+    </w:rPr>
+  </w:style>
+  <w:style w:type="paragraph" w:styleId="NormalWeb">
+    <w:name w:val="Normal (Web)"/>
+    <w:basedOn w:val="Normal"/>
+    <w:uiPriority w:val="99"/>
+    <w:semiHidden/>
+    <w:unhideWhenUsed/>
+    <w:rsid w:val="00A049B0"/>
+    <w:pPr>
+      <w:spacing w:before="100" w:beforeAutospacing="1" w:after="100" w:afterAutospacing="1"/>
+    </w:pPr>
+    <w:rPr>
+      <w:rFonts w:ascii="Times" w:hAnsi="Times"/>
+      <w:color w:val="auto"/>
+      <w:sz w:val="20"/>
+      <w:szCs w:val="20"/>
+      <w:lang w:eastAsia="en-US"/>
+    </w:rPr>
+  </w:style>
+  <w:style w:type="character" w:customStyle="1" w:styleId="Heading2Char">
+    <w:name w:val="Heading 2 Char"/>
+    <w:basedOn w:val="DefaultParagraphFont"/>
+    <w:link w:val="Heading2"/>
+    <w:rsid w:val="005403DB"/>
+    <w:rPr>
+      <w:rFonts w:ascii="Arial" w:hAnsi="Arial" w:cs="Arial"/>
+      <w:iCs/>
+      <w:caps/>
+      <w:color w:val="666666"/>
+      <w:kern w:val="32"/>
+      <w:szCs w:val="28"/>
+      <w:lang w:val="en-GB" w:eastAsia="en-GB"/>
+    </w:rPr>
+  </w:style>
+  <w:style w:type="table" w:styleId="LightList">
+    <w:name w:val="Light List"/>
+    <w:basedOn w:val="TableNormal"/>
+    <w:uiPriority w:val="61"/>
+    <w:rsid w:val="00062DFA"/>
+    <w:tblPr>
+      <w:tblStyleRowBandSize w:val="1"/>
+      <w:tblStyleColBandSize w:val="1"/>
+      <w:tblInd w:w="0" w:type="dxa"/>
+      <w:tblBorders>
+        <w:top w:val="single" w:sz="8" w:space="0" w:color="000000" w:themeColor="text1"/>
+        <w:left w:val="single" w:sz="8" w:space="0" w:color="000000" w:themeColor="text1"/>
+        <w:bottom w:val="single" w:sz="8" w:space="0" w:color="000000" w:themeColor="text1"/>
+        <w:right w:val="single" w:sz="8" w:space="0" w:color="000000" w:themeColor="text1"/>
+      </w:tblBorders>
+      <w:tblCellMar>
+        <w:top w:w="0" w:type="dxa"/>
+        <w:left w:w="108" w:type="dxa"/>
+        <w:bottom w:w="0" w:type="dxa"/>
+        <w:right w:w="108" w:type="dxa"/>
+      </w:tblCellMar>
+    </w:tblPr>
+    <w:tblStylePr w:type="firstRow">
+      <w:pPr>
+        <w:spacing w:before="0" w:after="0" w:line="240" w:lineRule="auto"/>
+      </w:pPr>
+      <w:rPr>
+        <w:b/>
+        <w:bCs/>
+        <w:color w:val="FFFFFF" w:themeColor="background1"/>
+      </w:rPr>
+      <w:tblPr/>
+      <w:tcPr>
+        <w:shd w:val="clear" w:color="auto" w:fill="000000" w:themeFill="text1"/>
+      </w:tcPr>
+    </w:tblStylePr>
+    <w:tblStylePr w:type="lastRow">
+      <w:pPr>
+        <w:spacing w:before="0" w:after="0" w:line="240" w:lineRule="auto"/>
+      </w:pPr>
+      <w:rPr>
+        <w:b/>
+        <w:bCs/>
+      </w:rPr>
+      <w:tblPr/>
+      <w:tcPr>
+        <w:tcBorders>
+          <w:top w:val="double" w:sz="6" w:space="0" w:color="000000" w:themeColor="text1"/>
+          <w:left w:val="single" w:sz="8" w:space="0" w:color="000000" w:themeColor="text1"/>
+          <w:bottom w:val="single" w:sz="8" w:space="0" w:color="000000" w:themeColor="text1"/>
+          <w:right w:val="single" w:sz="8" w:space="0" w:color="000000" w:themeColor="text1"/>
+        </w:tcBorders>
+      </w:tcPr>
+    </w:tblStylePr>
+    <w:tblStylePr w:type="firstCol">
+      <w:rPr>
+        <w:b/>
+        <w:bCs/>
+      </w:rPr>
+    </w:tblStylePr>
+    <w:tblStylePr w:type="lastCol">
+      <w:rPr>
+        <w:b/>
+        <w:bCs/>
+      </w:rPr>
+    </w:tblStylePr>
+    <w:tblStylePr w:type="band1Vert">
+      <w:tblPr/>
+      <w:tcPr>
+        <w:tcBorders>
+          <w:top w:val="single" w:sz="8" w:space="0" w:color="000000" w:themeColor="text1"/>
+          <w:left w:val="single" w:sz="8" w:space="0" w:color="000000" w:themeColor="text1"/>
+          <w:bottom w:val="single" w:sz="8" w:space="0" w:color="000000" w:themeColor="text1"/>
+          <w:right w:val="single" w:sz="8" w:space="0" w:color="000000" w:themeColor="text1"/>
+        </w:tcBorders>
+      </w:tcPr>
+    </w:tblStylePr>
+    <w:tblStylePr w:type="band1Horz">
+      <w:tblPr/>
+      <w:tcPr>
+        <w:tcBorders>
+          <w:top w:val="single" w:sz="8" w:space="0" w:color="000000" w:themeColor="text1"/>
+          <w:left w:val="single" w:sz="8" w:space="0" w:color="000000" w:themeColor="text1"/>
+          <w:bottom w:val="single" w:sz="8" w:space="0" w:color="000000" w:themeColor="text1"/>
+          <w:right w:val="single" w:sz="8" w:space="0" w:color="000000" w:themeColor="text1"/>
+        </w:tcBorders>
+      </w:tcPr>
+    </w:tblStylePr>
+  </w:style>
+  <w:style w:type="table" w:styleId="MediumGrid1-Accent5">
+    <w:name w:val="Medium Grid 1 Accent 5"/>
+    <w:basedOn w:val="TableNormal"/>
+    <w:uiPriority w:val="67"/>
+    <w:rsid w:val="00062DFA"/>
+    <w:tblPr>
+      <w:tblStyleRowBandSize w:val="1"/>
+      <w:tblStyleColBandSize w:val="1"/>
+      <w:tblInd w:w="0" w:type="dxa"/>
+      <w:tblBorders>
+        <w:top w:val="single" w:sz="8" w:space="0" w:color="78C0D4" w:themeColor="accent5" w:themeTint="BF"/>
+        <w:left w:val="single" w:sz="8" w:space="0" w:color="78C0D4" w:themeColor="accent5" w:themeTint="BF"/>
+        <w:bottom w:val="single" w:sz="8" w:space="0" w:color="78C0D4" w:themeColor="accent5" w:themeTint="BF"/>
+        <w:right w:val="single" w:sz="8" w:space="0" w:color="78C0D4" w:themeColor="accent5" w:themeTint="BF"/>
+        <w:insideH w:val="single" w:sz="8" w:space="0" w:color="78C0D4" w:themeColor="accent5" w:themeTint="BF"/>
+        <w:insideV w:val="single" w:sz="8" w:space="0" w:color="78C0D4" w:themeColor="accent5" w:themeTint="BF"/>
+      </w:tblBorders>
+      <w:tblCellMar>
+        <w:top w:w="0" w:type="dxa"/>
+        <w:left w:w="108" w:type="dxa"/>
+        <w:bottom w:w="0" w:type="dxa"/>
+        <w:right w:w="108" w:type="dxa"/>
+      </w:tblCellMar>
+    </w:tblPr>
+    <w:tcPr>
+      <w:shd w:val="clear" w:color="auto" w:fill="D2EAF1" w:themeFill="accent5" w:themeFillTint="3F"/>
+    </w:tcPr>
+    <w:tblStylePr w:type="firstRow">
+      <w:rPr>
+        <w:b/>
+        <w:bCs/>
+      </w:rPr>
+    </w:tblStylePr>
+    <w:tblStylePr w:type="lastRow">
+      <w:rPr>
+        <w:b/>
+        <w:bCs/>
+      </w:rPr>
+      <w:tblPr/>
+      <w:tcPr>
+        <w:tcBorders>
+          <w:top w:val="single" w:sz="18" w:space="0" w:color="78C0D4" w:themeColor="accent5" w:themeTint="BF"/>
+        </w:tcBorders>
+      </w:tcPr>
+    </w:tblStylePr>
+    <w:tblStylePr w:type="firstCol">
+      <w:rPr>
+        <w:b/>
+        <w:bCs/>
+      </w:rPr>
+    </w:tblStylePr>
+    <w:tblStylePr w:type="lastCol">
+      <w:rPr>
+        <w:b/>
+        <w:bCs/>
+      </w:rPr>
+    </w:tblStylePr>
+    <w:tblStylePr w:type="band1Vert">
+      <w:tblPr/>
+      <w:tcPr>
+        <w:shd w:val="clear" w:color="auto" w:fill="A5D5E2" w:themeFill="accent5" w:themeFillTint="7F"/>
+      </w:tcPr>
+    </w:tblStylePr>
+    <w:tblStylePr w:type="band1Horz">
+      <w:tblPr/>
+      <w:tcPr>
+        <w:shd w:val="clear" w:color="auto" w:fill="A5D5E2" w:themeFill="accent5" w:themeFillTint="7F"/>
+      </w:tcPr>
+    </w:tblStylePr>
+  </w:style>
+  <w:style w:type="table" w:styleId="MediumGrid1-Accent1">
+    <w:name w:val="Medium Grid 1 Accent 1"/>
+    <w:basedOn w:val="TableNormal"/>
+    <w:uiPriority w:val="67"/>
+    <w:rsid w:val="00062DFA"/>
+    <w:tblPr>
+      <w:tblStyleRowBandSize w:val="1"/>
+      <w:tblStyleColBandSize w:val="1"/>
+      <w:tblInd w:w="0" w:type="dxa"/>
+      <w:tblBorders>
+        <w:top w:val="single" w:sz="8" w:space="0" w:color="7BA0CD" w:themeColor="accent1" w:themeTint="BF"/>
+        <w:left w:val="single" w:sz="8" w:space="0" w:color="7BA0CD" w:themeColor="accent1" w:themeTint="BF"/>
+        <w:bottom w:val="single" w:sz="8" w:space="0" w:color="7BA0CD" w:themeColor="accent1" w:themeTint="BF"/>
+        <w:right w:val="single" w:sz="8" w:space="0" w:color="7BA0CD" w:themeColor="accent1" w:themeTint="BF"/>
+        <w:insideH w:val="single" w:sz="8" w:space="0" w:color="7BA0CD" w:themeColor="accent1" w:themeTint="BF"/>
+        <w:insideV w:val="single" w:sz="8" w:space="0" w:color="7BA0CD" w:themeColor="accent1" w:themeTint="BF"/>
+      </w:tblBorders>
+      <w:tblCellMar>
+        <w:top w:w="0" w:type="dxa"/>
+        <w:left w:w="108" w:type="dxa"/>
+        <w:bottom w:w="0" w:type="dxa"/>
+        <w:right w:w="108" w:type="dxa"/>
+      </w:tblCellMar>
+    </w:tblPr>
+    <w:tcPr>
+      <w:shd w:val="clear" w:color="auto" w:fill="D3DFEE" w:themeFill="accent1" w:themeFillTint="3F"/>
+    </w:tcPr>
+    <w:tblStylePr w:type="firstRow">
+      <w:rPr>
+        <w:b/>
+        <w:bCs/>
+      </w:rPr>
+    </w:tblStylePr>
+    <w:tblStylePr w:type="lastRow">
+      <w:rPr>
+        <w:b/>
+        <w:bCs/>
+      </w:rPr>
+      <w:tblPr/>
+      <w:tcPr>
+        <w:tcBorders>
+          <w:top w:val="single" w:sz="18" w:space="0" w:color="7BA0CD" w:themeColor="accent1" w:themeTint="BF"/>
+        </w:tcBorders>
+      </w:tcPr>
+    </w:tblStylePr>
+    <w:tblStylePr w:type="firstCol">
+      <w:rPr>
+        <w:b/>
+        <w:bCs/>
+      </w:rPr>
+    </w:tblStylePr>
+    <w:tblStylePr w:type="lastCol">
+      <w:rPr>
+        <w:b/>
+        <w:bCs/>
+      </w:rPr>
+    </w:tblStylePr>
+    <w:tblStylePr w:type="band1Vert">
+      <w:tblPr/>
+      <w:tcPr>
+        <w:shd w:val="clear" w:color="auto" w:fill="A7BFDE" w:themeFill="accent1" w:themeFillTint="7F"/>
+      </w:tcPr>
+    </w:tblStylePr>
+    <w:tblStylePr w:type="band1Horz">
+      <w:tblPr/>
+      <w:tcPr>
+        <w:shd w:val="clear" w:color="auto" w:fill="A7BFDE" w:themeFill="accent1" w:themeFillTint="7F"/>
+      </w:tcPr>
+    </w:tblStylePr>
+  </w:style>
+  <w:style w:type="table" w:styleId="LightShading">
+    <w:name w:val="Light Shading"/>
+    <w:basedOn w:val="TableNormal"/>
+    <w:uiPriority w:val="60"/>
+    <w:rsid w:val="00062DFA"/>
+    <w:rPr>
+      <w:color w:val="000000" w:themeColor="text1" w:themeShade="BF"/>
+    </w:rPr>
+    <w:tblPr>
+      <w:tblStyleRowBandSize w:val="1"/>
+      <w:tblStyleColBandSize w:val="1"/>
+      <w:tblInd w:w="0" w:type="dxa"/>
+      <w:tblBorders>
+        <w:top w:val="single" w:sz="8" w:space="0" w:color="000000" w:themeColor="text1"/>
+        <w:bottom w:val="single" w:sz="8" w:space="0" w:color="000000" w:themeColor="text1"/>
+      </w:tblBorders>
+      <w:tblCellMar>
+        <w:top w:w="0" w:type="dxa"/>
+        <w:left w:w="108" w:type="dxa"/>
+        <w:bottom w:w="0" w:type="dxa"/>
+        <w:right w:w="108" w:type="dxa"/>
+      </w:tblCellMar>
     </w:tblPr>
     <w:tblStylePr w:type="firstRow">
       <w:pPr>
@@ -32917,7 +35561,7 @@
 </file>
 
 <file path=customXml/itemProps1.xml><?xml version="1.0" encoding="utf-8"?>
-<ds:datastoreItem xmlns:ds="http://schemas.openxmlformats.org/officeDocument/2006/customXml" ds:itemID="{0BE3A2EA-9FA1-4406-BF4B-BE70105D1DEC}">
+<ds:datastoreItem xmlns:ds="http://schemas.openxmlformats.org/officeDocument/2006/customXml" ds:itemID="{EDB867A9-D9FF-4B40-B939-073C60C84322}">
   <ds:schemaRefs>
     <ds:schemaRef ds:uri="http://schemas.openxmlformats.org/officeDocument/2006/bibliography"/>
   </ds:schemaRefs>

</xml_diff>